<commit_message>
Mudança de relatorio , para acompanhar mudanças feitas no código
</commit_message>
<xml_diff>
--- a/Relatorio_1.docx
+++ b/Relatorio_1.docx
@@ -1,6 +1,6 @@
 
 <file path=word/document.xml><?xml version="1.0" encoding="utf-8"?>
-<w:document xmlns:wpc="http://schemas.microsoft.com/office/word/2010/wordprocessingCanvas" xmlns:cx="http://schemas.microsoft.com/office/drawing/2014/chartex" xmlns:cx1="http://schemas.microsoft.com/office/drawing/2015/9/8/chartex" xmlns:cx2="http://schemas.microsoft.com/office/drawing/2015/10/21/chartex" xmlns:cx3="http://schemas.microsoft.com/office/drawing/2016/5/9/chartex" xmlns:cx4="http://schemas.microsoft.com/office/drawing/2016/5/10/chartex" xmlns:cx5="http://schemas.microsoft.com/office/drawing/2016/5/11/chartex" xmlns:cx6="http://schemas.microsoft.com/office/drawing/2016/5/12/chartex" xmlns:cx7="http://schemas.microsoft.com/office/drawing/2016/5/13/chartex" xmlns:cx8="http://schemas.microsoft.com/office/drawing/2016/5/14/chartex" xmlns:mc="http://schemas.openxmlformats.org/markup-compatibility/2006" xmlns:aink="http://schemas.microsoft.com/office/drawing/2016/ink" xmlns:am3d="http://schemas.microsoft.com/office/drawing/2017/model3d" xmlns:o="urn:schemas-microsoft-com:office:office" xmlns:oel="http://schemas.microsoft.com/office/2019/extlst" xmlns:r="http://schemas.openxmlformats.org/officeDocument/2006/relationships" xmlns:m="http://schemas.openxmlformats.org/officeDocument/2006/math" xmlns:v="urn:schemas-microsoft-com:vml" xmlns:wp14="http://schemas.microsoft.com/office/word/2010/wordprocessingDrawing" xmlns:wp="http://schemas.openxmlformats.org/drawingml/2006/wordprocessingDrawing" xmlns:w10="urn:schemas-microsoft-com:office:word" xmlns:w="http://schemas.openxmlformats.org/wordprocessingml/2006/main" xmlns:w14="http://schemas.microsoft.com/office/word/2010/wordml" xmlns:w15="http://schemas.microsoft.com/office/word/2012/wordml" xmlns:w16cex="http://schemas.microsoft.com/office/word/2018/wordml/cex" xmlns:w16cid="http://schemas.microsoft.com/office/word/2016/wordml/cid" xmlns:w16="http://schemas.microsoft.com/office/word/2018/wordml" xmlns:w16du="http://schemas.microsoft.com/office/word/2023/wordml/word16du" xmlns:w16sdtdh="http://schemas.microsoft.com/office/word/2020/wordml/sdtdatahash" xmlns:w16se="http://schemas.microsoft.com/office/word/2015/wordml/symex" xmlns:wpg="http://schemas.microsoft.com/office/word/2010/wordprocessingGroup" xmlns:wpi="http://schemas.microsoft.com/office/word/2010/wordprocessingInk" xmlns:wne="http://schemas.microsoft.com/office/word/2006/wordml" xmlns:wps="http://schemas.microsoft.com/office/word/2010/wordprocessingShape" mc:Ignorable="w14 w15 w16se w16cid w16 w16cex w16sdtdh w16du wp14">
+<w:document xmlns:wpc="http://schemas.microsoft.com/office/word/2010/wordprocessingCanvas" xmlns:cx="http://schemas.microsoft.com/office/drawing/2014/chartex" xmlns:cx1="http://schemas.microsoft.com/office/drawing/2015/9/8/chartex" xmlns:cx2="http://schemas.microsoft.com/office/drawing/2015/10/21/chartex" xmlns:cx3="http://schemas.microsoft.com/office/drawing/2016/5/9/chartex" xmlns:cx4="http://schemas.microsoft.com/office/drawing/2016/5/10/chartex" xmlns:cx5="http://schemas.microsoft.com/office/drawing/2016/5/11/chartex" xmlns:cx6="http://schemas.microsoft.com/office/drawing/2016/5/12/chartex" xmlns:cx7="http://schemas.microsoft.com/office/drawing/2016/5/13/chartex" xmlns:cx8="http://schemas.microsoft.com/office/drawing/2016/5/14/chartex" xmlns:mc="http://schemas.openxmlformats.org/markup-compatibility/2006" xmlns:aink="http://schemas.microsoft.com/office/drawing/2016/ink" xmlns:am3d="http://schemas.microsoft.com/office/drawing/2017/model3d" xmlns:o="urn:schemas-microsoft-com:office:office" xmlns:r="http://schemas.openxmlformats.org/officeDocument/2006/relationships" xmlns:m="http://schemas.openxmlformats.org/officeDocument/2006/math" xmlns:v="urn:schemas-microsoft-com:vml" xmlns:wp14="http://schemas.microsoft.com/office/word/2010/wordprocessingDrawing" xmlns:wp="http://schemas.openxmlformats.org/drawingml/2006/wordprocessingDrawing" xmlns:w10="urn:schemas-microsoft-com:office:word" xmlns:w="http://schemas.openxmlformats.org/wordprocessingml/2006/main" xmlns:w14="http://schemas.microsoft.com/office/word/2010/wordml" xmlns:w15="http://schemas.microsoft.com/office/word/2012/wordml" xmlns:w16cex="http://schemas.microsoft.com/office/word/2018/wordml/cex" xmlns:w16cid="http://schemas.microsoft.com/office/word/2016/wordml/cid" xmlns:w16="http://schemas.microsoft.com/office/word/2018/wordml" xmlns:w16se="http://schemas.microsoft.com/office/word/2015/wordml/symex" xmlns:wpg="http://schemas.microsoft.com/office/word/2010/wordprocessingGroup" xmlns:wpi="http://schemas.microsoft.com/office/word/2010/wordprocessingInk" xmlns:wne="http://schemas.microsoft.com/office/word/2006/wordml" xmlns:wps="http://schemas.microsoft.com/office/word/2010/wordprocessingShape" mc:Ignorable="w14 w15 w16se w16cid w16 w16cex wp14">
   <w:body>
     <w:p>
       <w:r>
@@ -486,8 +486,10 @@
               <w:rFonts w:asciiTheme="minorHAnsi" w:eastAsiaTheme="minorEastAsia" w:hAnsiTheme="minorHAnsi" w:cstheme="minorBidi"/>
               <w:noProof/>
               <w:color w:val="auto"/>
-              <w:sz w:val="24"/>
+              <w:kern w:val="0"/>
+              <w:szCs w:val="22"/>
               <w:lang w:eastAsia="pt-PT"/>
+              <w14:ligatures w14:val="none"/>
             </w:rPr>
           </w:pPr>
           <w:r>
@@ -499,7 +501,7 @@
           <w:r>
             <w:fldChar w:fldCharType="separate"/>
           </w:r>
-          <w:hyperlink w:anchor="_Toc161759912" w:history="1">
+          <w:hyperlink w:anchor="_Toc161853826" w:history="1">
             <w:r>
               <w:rPr>
                 <w:rStyle w:val="Hiperligao"/>
@@ -526,7 +528,7 @@
                 <w:noProof/>
                 <w:webHidden/>
               </w:rPr>
-              <w:instrText xml:space="preserve"> PAGEREF _Toc161759912 \h </w:instrText>
+              <w:instrText xml:space="preserve"> PAGEREF _Toc161853826 \h </w:instrText>
             </w:r>
             <w:r>
               <w:rPr>
@@ -567,11 +569,13 @@
               <w:rFonts w:asciiTheme="minorHAnsi" w:eastAsiaTheme="minorEastAsia" w:hAnsiTheme="minorHAnsi" w:cstheme="minorBidi"/>
               <w:noProof/>
               <w:color w:val="auto"/>
-              <w:sz w:val="24"/>
+              <w:kern w:val="0"/>
+              <w:szCs w:val="22"/>
               <w:lang w:eastAsia="pt-PT"/>
+              <w14:ligatures w14:val="none"/>
             </w:rPr>
           </w:pPr>
-          <w:hyperlink w:anchor="_Toc161759913" w:history="1">
+          <w:hyperlink w:anchor="_Toc161853827" w:history="1">
             <w:r>
               <w:rPr>
                 <w:rStyle w:val="Hiperligao"/>
@@ -598,7 +602,7 @@
                 <w:noProof/>
                 <w:webHidden/>
               </w:rPr>
-              <w:instrText xml:space="preserve"> PAGEREF _Toc161759913 \h </w:instrText>
+              <w:instrText xml:space="preserve"> PAGEREF _Toc161853827 \h </w:instrText>
             </w:r>
             <w:r>
               <w:rPr>
@@ -639,11 +643,13 @@
               <w:rFonts w:asciiTheme="minorHAnsi" w:eastAsiaTheme="minorEastAsia" w:hAnsiTheme="minorHAnsi" w:cstheme="minorBidi"/>
               <w:noProof/>
               <w:color w:val="auto"/>
-              <w:sz w:val="24"/>
+              <w:kern w:val="0"/>
+              <w:szCs w:val="22"/>
               <w:lang w:eastAsia="pt-PT"/>
+              <w14:ligatures w14:val="none"/>
             </w:rPr>
           </w:pPr>
-          <w:hyperlink w:anchor="_Toc161759914" w:history="1">
+          <w:hyperlink w:anchor="_Toc161853828" w:history="1">
             <w:r>
               <w:rPr>
                 <w:rStyle w:val="Hiperligao"/>
@@ -670,7 +676,7 @@
                 <w:noProof/>
                 <w:webHidden/>
               </w:rPr>
-              <w:instrText xml:space="preserve"> PAGEREF _Toc161759914 \h </w:instrText>
+              <w:instrText xml:space="preserve"> PAGEREF _Toc161853828 \h </w:instrText>
             </w:r>
             <w:r>
               <w:rPr>
@@ -711,11 +717,13 @@
               <w:rFonts w:asciiTheme="minorHAnsi" w:eastAsiaTheme="minorEastAsia" w:hAnsiTheme="minorHAnsi" w:cstheme="minorBidi"/>
               <w:noProof/>
               <w:color w:val="auto"/>
-              <w:sz w:val="24"/>
+              <w:kern w:val="0"/>
+              <w:szCs w:val="22"/>
               <w:lang w:eastAsia="pt-PT"/>
+              <w14:ligatures w14:val="none"/>
             </w:rPr>
           </w:pPr>
-          <w:hyperlink w:anchor="_Toc161759915" w:history="1">
+          <w:hyperlink w:anchor="_Toc161853829" w:history="1">
             <w:r>
               <w:rPr>
                 <w:rStyle w:val="Hiperligao"/>
@@ -742,7 +750,7 @@
                 <w:noProof/>
                 <w:webHidden/>
               </w:rPr>
-              <w:instrText xml:space="preserve"> PAGEREF _Toc161759915 \h </w:instrText>
+              <w:instrText xml:space="preserve"> PAGEREF _Toc161853829 \h </w:instrText>
             </w:r>
             <w:r>
               <w:rPr>
@@ -783,11 +791,13 @@
               <w:rFonts w:asciiTheme="minorHAnsi" w:eastAsiaTheme="minorEastAsia" w:hAnsiTheme="minorHAnsi" w:cstheme="minorBidi"/>
               <w:noProof/>
               <w:color w:val="auto"/>
-              <w:sz w:val="24"/>
+              <w:kern w:val="0"/>
+              <w:szCs w:val="22"/>
               <w:lang w:eastAsia="pt-PT"/>
+              <w14:ligatures w14:val="none"/>
             </w:rPr>
           </w:pPr>
-          <w:hyperlink w:anchor="_Toc161759916" w:history="1">
+          <w:hyperlink w:anchor="_Toc161853830" w:history="1">
             <w:r>
               <w:rPr>
                 <w:rStyle w:val="Hiperligao"/>
@@ -814,7 +824,7 @@
                 <w:noProof/>
                 <w:webHidden/>
               </w:rPr>
-              <w:instrText xml:space="preserve"> PAGEREF _Toc161759916 \h </w:instrText>
+              <w:instrText xml:space="preserve"> PAGEREF _Toc161853830 \h </w:instrText>
             </w:r>
             <w:r>
               <w:rPr>
@@ -855,11 +865,13 @@
               <w:rFonts w:asciiTheme="minorHAnsi" w:eastAsiaTheme="minorEastAsia" w:hAnsiTheme="minorHAnsi" w:cstheme="minorBidi"/>
               <w:noProof/>
               <w:color w:val="auto"/>
-              <w:sz w:val="24"/>
+              <w:kern w:val="0"/>
+              <w:szCs w:val="22"/>
               <w:lang w:eastAsia="pt-PT"/>
+              <w14:ligatures w14:val="none"/>
             </w:rPr>
           </w:pPr>
-          <w:hyperlink w:anchor="_Toc161759917" w:history="1">
+          <w:hyperlink w:anchor="_Toc161853831" w:history="1">
             <w:r>
               <w:rPr>
                 <w:rStyle w:val="Hiperligao"/>
@@ -894,7 +906,7 @@
                 <w:noProof/>
                 <w:webHidden/>
               </w:rPr>
-              <w:instrText xml:space="preserve"> PAGEREF _Toc161759917 \h </w:instrText>
+              <w:instrText xml:space="preserve"> PAGEREF _Toc161853831 \h </w:instrText>
             </w:r>
             <w:r>
               <w:rPr>
@@ -935,11 +947,13 @@
               <w:rFonts w:asciiTheme="minorHAnsi" w:eastAsiaTheme="minorEastAsia" w:hAnsiTheme="minorHAnsi" w:cstheme="minorBidi"/>
               <w:noProof/>
               <w:color w:val="auto"/>
-              <w:sz w:val="24"/>
+              <w:kern w:val="0"/>
+              <w:szCs w:val="22"/>
               <w:lang w:eastAsia="pt-PT"/>
+              <w14:ligatures w14:val="none"/>
             </w:rPr>
           </w:pPr>
-          <w:hyperlink w:anchor="_Toc161759918" w:history="1">
+          <w:hyperlink w:anchor="_Toc161853832" w:history="1">
             <w:r>
               <w:rPr>
                 <w:rStyle w:val="Hiperligao"/>
@@ -966,7 +980,7 @@
                 <w:noProof/>
                 <w:webHidden/>
               </w:rPr>
-              <w:instrText xml:space="preserve"> PAGEREF _Toc161759918 \h </w:instrText>
+              <w:instrText xml:space="preserve"> PAGEREF _Toc161853832 \h </w:instrText>
             </w:r>
             <w:r>
               <w:rPr>
@@ -1007,11 +1021,13 @@
               <w:rFonts w:asciiTheme="minorHAnsi" w:eastAsiaTheme="minorEastAsia" w:hAnsiTheme="minorHAnsi" w:cstheme="minorBidi"/>
               <w:noProof/>
               <w:color w:val="auto"/>
-              <w:sz w:val="24"/>
+              <w:kern w:val="0"/>
+              <w:szCs w:val="22"/>
               <w:lang w:eastAsia="pt-PT"/>
+              <w14:ligatures w14:val="none"/>
             </w:rPr>
           </w:pPr>
-          <w:hyperlink w:anchor="_Toc161759919" w:history="1">
+          <w:hyperlink w:anchor="_Toc161853833" w:history="1">
             <w:r>
               <w:rPr>
                 <w:rStyle w:val="Hiperligao"/>
@@ -1038,7 +1054,7 @@
                 <w:noProof/>
                 <w:webHidden/>
               </w:rPr>
-              <w:instrText xml:space="preserve"> PAGEREF _Toc161759919 \h </w:instrText>
+              <w:instrText xml:space="preserve"> PAGEREF _Toc161853833 \h </w:instrText>
             </w:r>
             <w:r>
               <w:rPr>
@@ -1079,11 +1095,13 @@
               <w:rFonts w:asciiTheme="minorHAnsi" w:eastAsiaTheme="minorEastAsia" w:hAnsiTheme="minorHAnsi" w:cstheme="minorBidi"/>
               <w:noProof/>
               <w:color w:val="auto"/>
-              <w:sz w:val="24"/>
+              <w:kern w:val="0"/>
+              <w:szCs w:val="22"/>
               <w:lang w:eastAsia="pt-PT"/>
+              <w14:ligatures w14:val="none"/>
             </w:rPr>
           </w:pPr>
-          <w:hyperlink w:anchor="_Toc161759920" w:history="1">
+          <w:hyperlink w:anchor="_Toc161853834" w:history="1">
             <w:r>
               <w:rPr>
                 <w:rStyle w:val="Hiperligao"/>
@@ -1110,7 +1128,7 @@
                 <w:noProof/>
                 <w:webHidden/>
               </w:rPr>
-              <w:instrText xml:space="preserve"> PAGEREF _Toc161759920 \h </w:instrText>
+              <w:instrText xml:space="preserve"> PAGEREF _Toc161853834 \h </w:instrText>
             </w:r>
             <w:r>
               <w:rPr>
@@ -1151,11 +1169,13 @@
               <w:rFonts w:asciiTheme="minorHAnsi" w:eastAsiaTheme="minorEastAsia" w:hAnsiTheme="minorHAnsi" w:cstheme="minorBidi"/>
               <w:noProof/>
               <w:color w:val="auto"/>
-              <w:sz w:val="24"/>
+              <w:kern w:val="0"/>
+              <w:szCs w:val="22"/>
               <w:lang w:eastAsia="pt-PT"/>
+              <w14:ligatures w14:val="none"/>
             </w:rPr>
           </w:pPr>
-          <w:hyperlink w:anchor="_Toc161759921" w:history="1">
+          <w:hyperlink w:anchor="_Toc161853835" w:history="1">
             <w:r>
               <w:rPr>
                 <w:rStyle w:val="Hiperligao"/>
@@ -1182,7 +1202,7 @@
                 <w:noProof/>
                 <w:webHidden/>
               </w:rPr>
-              <w:instrText xml:space="preserve"> PAGEREF _Toc161759921 \h </w:instrText>
+              <w:instrText xml:space="preserve"> PAGEREF _Toc161853835 \h </w:instrText>
             </w:r>
             <w:r>
               <w:rPr>
@@ -1223,11 +1243,13 @@
               <w:rFonts w:asciiTheme="minorHAnsi" w:eastAsiaTheme="minorEastAsia" w:hAnsiTheme="minorHAnsi" w:cstheme="minorBidi"/>
               <w:noProof/>
               <w:color w:val="auto"/>
-              <w:sz w:val="24"/>
+              <w:kern w:val="0"/>
+              <w:szCs w:val="22"/>
               <w:lang w:eastAsia="pt-PT"/>
+              <w14:ligatures w14:val="none"/>
             </w:rPr>
           </w:pPr>
-          <w:hyperlink w:anchor="_Toc161759922" w:history="1">
+          <w:hyperlink w:anchor="_Toc161853836" w:history="1">
             <w:r>
               <w:rPr>
                 <w:rStyle w:val="Hiperligao"/>
@@ -1254,7 +1276,7 @@
                 <w:noProof/>
                 <w:webHidden/>
               </w:rPr>
-              <w:instrText xml:space="preserve"> PAGEREF _Toc161759922 \h </w:instrText>
+              <w:instrText xml:space="preserve"> PAGEREF _Toc161853836 \h </w:instrText>
             </w:r>
             <w:r>
               <w:rPr>
@@ -1274,7 +1296,7 @@
                 <w:noProof/>
                 <w:webHidden/>
               </w:rPr>
-              <w:t>6</w:t>
+              <w:t>7</w:t>
             </w:r>
             <w:r>
               <w:rPr>
@@ -1295,11 +1317,13 @@
               <w:rFonts w:asciiTheme="minorHAnsi" w:eastAsiaTheme="minorEastAsia" w:hAnsiTheme="minorHAnsi" w:cstheme="minorBidi"/>
               <w:noProof/>
               <w:color w:val="auto"/>
-              <w:sz w:val="24"/>
+              <w:kern w:val="0"/>
+              <w:szCs w:val="22"/>
               <w:lang w:eastAsia="pt-PT"/>
+              <w14:ligatures w14:val="none"/>
             </w:rPr>
           </w:pPr>
-          <w:hyperlink w:anchor="_Toc161759923" w:history="1">
+          <w:hyperlink w:anchor="_Toc161853837" w:history="1">
             <w:r>
               <w:rPr>
                 <w:rStyle w:val="Hiperligao"/>
@@ -1326,7 +1350,7 @@
                 <w:noProof/>
                 <w:webHidden/>
               </w:rPr>
-              <w:instrText xml:space="preserve"> PAGEREF _Toc161759923 \h </w:instrText>
+              <w:instrText xml:space="preserve"> PAGEREF _Toc161853837 \h </w:instrText>
             </w:r>
             <w:r>
               <w:rPr>
@@ -1367,11 +1391,13 @@
               <w:rFonts w:asciiTheme="minorHAnsi" w:eastAsiaTheme="minorEastAsia" w:hAnsiTheme="minorHAnsi" w:cstheme="minorBidi"/>
               <w:noProof/>
               <w:color w:val="auto"/>
-              <w:sz w:val="24"/>
+              <w:kern w:val="0"/>
+              <w:szCs w:val="22"/>
               <w:lang w:eastAsia="pt-PT"/>
+              <w14:ligatures w14:val="none"/>
             </w:rPr>
           </w:pPr>
-          <w:hyperlink w:anchor="_Toc161759924" w:history="1">
+          <w:hyperlink w:anchor="_Toc161853838" w:history="1">
             <w:r>
               <w:rPr>
                 <w:rStyle w:val="Hiperligao"/>
@@ -1398,7 +1424,7 @@
                 <w:noProof/>
                 <w:webHidden/>
               </w:rPr>
-              <w:instrText xml:space="preserve"> PAGEREF _Toc161759924 \h </w:instrText>
+              <w:instrText xml:space="preserve"> PAGEREF _Toc161853838 \h </w:instrText>
             </w:r>
             <w:r>
               <w:rPr>
@@ -1439,11 +1465,13 @@
               <w:rFonts w:asciiTheme="minorHAnsi" w:eastAsiaTheme="minorEastAsia" w:hAnsiTheme="minorHAnsi" w:cstheme="minorBidi"/>
               <w:noProof/>
               <w:color w:val="auto"/>
-              <w:sz w:val="24"/>
+              <w:kern w:val="0"/>
+              <w:szCs w:val="22"/>
               <w:lang w:eastAsia="pt-PT"/>
+              <w14:ligatures w14:val="none"/>
             </w:rPr>
           </w:pPr>
-          <w:hyperlink w:anchor="_Toc161759925" w:history="1">
+          <w:hyperlink w:anchor="_Toc161853839" w:history="1">
             <w:r>
               <w:rPr>
                 <w:rStyle w:val="Hiperligao"/>
@@ -1470,7 +1498,7 @@
                 <w:noProof/>
                 <w:webHidden/>
               </w:rPr>
-              <w:instrText xml:space="preserve"> PAGEREF _Toc161759925 \h </w:instrText>
+              <w:instrText xml:space="preserve"> PAGEREF _Toc161853839 \h </w:instrText>
             </w:r>
             <w:r>
               <w:rPr>
@@ -1511,11 +1539,13 @@
               <w:rFonts w:asciiTheme="minorHAnsi" w:eastAsiaTheme="minorEastAsia" w:hAnsiTheme="minorHAnsi" w:cstheme="minorBidi"/>
               <w:noProof/>
               <w:color w:val="auto"/>
-              <w:sz w:val="24"/>
+              <w:kern w:val="0"/>
+              <w:szCs w:val="22"/>
               <w:lang w:eastAsia="pt-PT"/>
+              <w14:ligatures w14:val="none"/>
             </w:rPr>
           </w:pPr>
-          <w:hyperlink w:anchor="_Toc161759926" w:history="1">
+          <w:hyperlink w:anchor="_Toc161853840" w:history="1">
             <w:r>
               <w:rPr>
                 <w:rStyle w:val="Hiperligao"/>
@@ -1542,7 +1572,7 @@
                 <w:noProof/>
                 <w:webHidden/>
               </w:rPr>
-              <w:instrText xml:space="preserve"> PAGEREF _Toc161759926 \h </w:instrText>
+              <w:instrText xml:space="preserve"> PAGEREF _Toc161853840 \h </w:instrText>
             </w:r>
             <w:r>
               <w:rPr>
@@ -1583,11 +1613,13 @@
               <w:rFonts w:asciiTheme="minorHAnsi" w:eastAsiaTheme="minorEastAsia" w:hAnsiTheme="minorHAnsi" w:cstheme="minorBidi"/>
               <w:noProof/>
               <w:color w:val="auto"/>
-              <w:sz w:val="24"/>
+              <w:kern w:val="0"/>
+              <w:szCs w:val="22"/>
               <w:lang w:eastAsia="pt-PT"/>
+              <w14:ligatures w14:val="none"/>
             </w:rPr>
           </w:pPr>
-          <w:hyperlink w:anchor="_Toc161759927" w:history="1">
+          <w:hyperlink w:anchor="_Toc161853841" w:history="1">
             <w:r>
               <w:rPr>
                 <w:rStyle w:val="Hiperligao"/>
@@ -1614,7 +1646,7 @@
                 <w:noProof/>
                 <w:webHidden/>
               </w:rPr>
-              <w:instrText xml:space="preserve"> PAGEREF _Toc161759927 \h </w:instrText>
+              <w:instrText xml:space="preserve"> PAGEREF _Toc161853841 \h </w:instrText>
             </w:r>
             <w:r>
               <w:rPr>
@@ -1634,7 +1666,7 @@
                 <w:noProof/>
                 <w:webHidden/>
               </w:rPr>
-              <w:t>9</w:t>
+              <w:t>10</w:t>
             </w:r>
             <w:r>
               <w:rPr>
@@ -1655,17 +1687,18 @@
               <w:rFonts w:asciiTheme="minorHAnsi" w:eastAsiaTheme="minorEastAsia" w:hAnsiTheme="minorHAnsi" w:cstheme="minorBidi"/>
               <w:noProof/>
               <w:color w:val="auto"/>
-              <w:sz w:val="24"/>
+              <w:kern w:val="0"/>
+              <w:szCs w:val="22"/>
               <w:lang w:eastAsia="pt-PT"/>
+              <w14:ligatures w14:val="none"/>
             </w:rPr>
           </w:pPr>
-          <w:hyperlink w:anchor="_Toc161759928" w:history="1">
+          <w:hyperlink w:anchor="_Toc161853842" w:history="1">
             <w:r>
               <w:rPr>
                 <w:rStyle w:val="Hiperligao"/>
                 <w:rFonts w:ascii="LMRoman10-Regular" w:hAnsi="LMRoman10-Regular" w:cs="LMRoman10-Regular"/>
                 <w:noProof/>
-                <w:kern w:val="0"/>
                 <w:lang w:val="en-US"/>
               </w:rPr>
               <w:t>Explain how you generated/obtained the results</w:t>
@@ -1689,7 +1722,7 @@
                 <w:noProof/>
                 <w:webHidden/>
               </w:rPr>
-              <w:instrText xml:space="preserve"> PAGEREF _Toc161759928 \h </w:instrText>
+              <w:instrText xml:space="preserve"> PAGEREF _Toc161853842 \h </w:instrText>
             </w:r>
             <w:r>
               <w:rPr>
@@ -1709,7 +1742,7 @@
                 <w:noProof/>
                 <w:webHidden/>
               </w:rPr>
-              <w:t>10</w:t>
+              <w:t>11</w:t>
             </w:r>
             <w:r>
               <w:rPr>
@@ -1730,17 +1763,18 @@
               <w:rFonts w:asciiTheme="minorHAnsi" w:eastAsiaTheme="minorEastAsia" w:hAnsiTheme="minorHAnsi" w:cstheme="minorBidi"/>
               <w:noProof/>
               <w:color w:val="auto"/>
-              <w:sz w:val="24"/>
+              <w:kern w:val="0"/>
+              <w:szCs w:val="22"/>
               <w:lang w:eastAsia="pt-PT"/>
+              <w14:ligatures w14:val="none"/>
             </w:rPr>
           </w:pPr>
-          <w:hyperlink w:anchor="_Toc161759929" w:history="1">
+          <w:hyperlink w:anchor="_Toc161853843" w:history="1">
             <w:r>
               <w:rPr>
                 <w:rStyle w:val="Hiperligao"/>
                 <w:rFonts w:ascii="LMRoman10-Regular" w:hAnsi="LMRoman10-Regular" w:cs="LMRoman10-Regular"/>
                 <w:noProof/>
-                <w:kern w:val="0"/>
                 <w:lang w:val="en-US"/>
               </w:rPr>
               <w:t>Plots showing</w:t>
@@ -1764,7 +1798,7 @@
                 <w:noProof/>
                 <w:webHidden/>
               </w:rPr>
-              <w:instrText xml:space="preserve"> PAGEREF _Toc161759929 \h </w:instrText>
+              <w:instrText xml:space="preserve"> PAGEREF _Toc161853843 \h </w:instrText>
             </w:r>
             <w:r>
               <w:rPr>
@@ -1805,11 +1839,13 @@
               <w:rFonts w:asciiTheme="minorHAnsi" w:eastAsiaTheme="minorEastAsia" w:hAnsiTheme="minorHAnsi" w:cstheme="minorBidi"/>
               <w:noProof/>
               <w:color w:val="auto"/>
-              <w:sz w:val="24"/>
+              <w:kern w:val="0"/>
+              <w:szCs w:val="22"/>
               <w:lang w:eastAsia="pt-PT"/>
+              <w14:ligatures w14:val="none"/>
             </w:rPr>
           </w:pPr>
-          <w:hyperlink w:anchor="_Toc161759930" w:history="1">
+          <w:hyperlink w:anchor="_Toc161853844" w:history="1">
             <w:r>
               <w:rPr>
                 <w:rStyle w:val="Hiperligao"/>
@@ -1836,7 +1872,7 @@
                 <w:noProof/>
                 <w:webHidden/>
               </w:rPr>
-              <w:instrText xml:space="preserve"> PAGEREF _Toc161759930 \h </w:instrText>
+              <w:instrText xml:space="preserve"> PAGEREF _Toc161853844 \h </w:instrText>
             </w:r>
             <w:r>
               <w:rPr>
@@ -1856,7 +1892,7 @@
                 <w:noProof/>
                 <w:webHidden/>
               </w:rPr>
-              <w:t>14</w:t>
+              <w:t>15</w:t>
             </w:r>
             <w:r>
               <w:rPr>
@@ -1991,130 +2027,11 @@
     </w:p>
     <w:p>
       <w:pPr>
-        <w:spacing w:line="360" w:lineRule="auto"/>
-        <w:textAlignment w:val="baseline"/>
-        <w:rPr>
-          <w:color w:val="000000"/>
-          <w:lang w:val="en-US"/>
-        </w:rPr>
-      </w:pPr>
-    </w:p>
-    <w:p>
-      <w:pPr>
-        <w:spacing w:line="360" w:lineRule="auto"/>
-        <w:textAlignment w:val="baseline"/>
-        <w:rPr>
-          <w:color w:val="000000"/>
-          <w:lang w:val="en-US"/>
-        </w:rPr>
-      </w:pPr>
-    </w:p>
-    <w:p>
-      <w:pPr>
-        <w:spacing w:line="360" w:lineRule="auto"/>
-        <w:textAlignment w:val="baseline"/>
-        <w:rPr>
-          <w:color w:val="000000"/>
-          <w:lang w:val="en-US"/>
-        </w:rPr>
-      </w:pPr>
-    </w:p>
-    <w:p>
-      <w:pPr>
-        <w:spacing w:line="360" w:lineRule="auto"/>
-        <w:textAlignment w:val="baseline"/>
-        <w:rPr>
-          <w:color w:val="000000"/>
-          <w:lang w:val="en-US"/>
-        </w:rPr>
-      </w:pPr>
-    </w:p>
-    <w:p>
-      <w:pPr>
-        <w:spacing w:line="360" w:lineRule="auto"/>
-        <w:textAlignment w:val="baseline"/>
-        <w:rPr>
-          <w:color w:val="000000"/>
-          <w:lang w:val="en-US"/>
-        </w:rPr>
-      </w:pPr>
-    </w:p>
-    <w:p>
-      <w:pPr>
-        <w:spacing w:line="360" w:lineRule="auto"/>
-        <w:textAlignment w:val="baseline"/>
-        <w:rPr>
-          <w:color w:val="000000"/>
-          <w:lang w:val="en-US"/>
-        </w:rPr>
-      </w:pPr>
-    </w:p>
-    <w:p>
-      <w:pPr>
-        <w:spacing w:line="360" w:lineRule="auto"/>
-        <w:textAlignment w:val="baseline"/>
-        <w:rPr>
-          <w:color w:val="000000"/>
-          <w:lang w:val="en-US"/>
-        </w:rPr>
-      </w:pPr>
-    </w:p>
-    <w:p>
-      <w:pPr>
-        <w:spacing w:line="360" w:lineRule="auto"/>
-        <w:textAlignment w:val="baseline"/>
-        <w:rPr>
-          <w:color w:val="000000"/>
-          <w:lang w:val="en-US"/>
-        </w:rPr>
-      </w:pPr>
-    </w:p>
-    <w:p>
-      <w:pPr>
-        <w:spacing w:line="360" w:lineRule="auto"/>
-        <w:textAlignment w:val="baseline"/>
-        <w:rPr>
-          <w:color w:val="000000"/>
-          <w:lang w:val="en-US"/>
-        </w:rPr>
-      </w:pPr>
-    </w:p>
-    <w:p>
-      <w:pPr>
-        <w:spacing w:line="360" w:lineRule="auto"/>
-        <w:textAlignment w:val="baseline"/>
-        <w:rPr>
-          <w:color w:val="000000"/>
-          <w:lang w:val="en-US"/>
-        </w:rPr>
-      </w:pPr>
-    </w:p>
-    <w:p>
-      <w:pPr>
-        <w:spacing w:line="360" w:lineRule="auto"/>
-        <w:textAlignment w:val="baseline"/>
-        <w:rPr>
-          <w:color w:val="000000"/>
-          <w:lang w:val="en-US"/>
-        </w:rPr>
-      </w:pPr>
-    </w:p>
-    <w:p>
-      <w:pPr>
-        <w:spacing w:line="360" w:lineRule="auto"/>
-        <w:textAlignment w:val="baseline"/>
-        <w:rPr>
-          <w:color w:val="000000"/>
-          <w:lang w:val="en-US"/>
-        </w:rPr>
-      </w:pPr>
-    </w:p>
-    <w:p>
-      <w:pPr>
         <w:pStyle w:val="Ttulo1"/>
       </w:pPr>
-      <w:bookmarkStart w:id="0" w:name="_Toc161759912"/>
-      <w:r>
+      <w:bookmarkStart w:id="0" w:name="_Toc161853826"/>
+      <w:r>
+        <w:lastRenderedPageBreak/>
         <w:t>Implementação</w:t>
       </w:r>
       <w:bookmarkEnd w:id="0"/>
@@ -2179,7 +2096,7 @@
       <w:pPr>
         <w:pStyle w:val="Ttulo2"/>
       </w:pPr>
-      <w:bookmarkStart w:id="1" w:name="_Toc161759913"/>
+      <w:bookmarkStart w:id="1" w:name="_Toc161853827"/>
       <w:r>
         <w:t xml:space="preserve">Descrição </w:t>
       </w:r>
@@ -2211,7 +2128,7 @@
       <w:pPr>
         <w:pStyle w:val="Ttulo3"/>
       </w:pPr>
-      <w:bookmarkStart w:id="2" w:name="_Toc161759914"/>
+      <w:bookmarkStart w:id="2" w:name="_Toc161853828"/>
       <w:proofErr w:type="spellStart"/>
       <w:r>
         <w:t>Imports</w:t>
@@ -2233,10 +2150,10 @@
           <w:noProof/>
         </w:rPr>
         <w:drawing>
-          <wp:inline distT="0" distB="0" distL="0" distR="0" wp14:anchorId="03A5FAFD" wp14:editId="119A808C">
-            <wp:extent cx="4895850" cy="876300"/>
-            <wp:effectExtent l="0" t="0" r="0" b="0"/>
-            <wp:docPr id="2" name="Imagem 2"/>
+          <wp:inline distT="0" distB="0" distL="0" distR="0" wp14:anchorId="31215C8F" wp14:editId="6C5EB39E">
+            <wp:extent cx="5400040" cy="1328420"/>
+            <wp:effectExtent l="0" t="0" r="0" b="5080"/>
+            <wp:docPr id="7" name="Imagem 7"/>
             <wp:cNvGraphicFramePr>
               <a:graphicFrameLocks xmlns:a="http://schemas.openxmlformats.org/drawingml/2006/main" noChangeAspect="1"/>
             </wp:cNvGraphicFramePr>
@@ -2256,7 +2173,7 @@
                   <pic:spPr>
                     <a:xfrm>
                       <a:off x="0" y="0"/>
-                      <a:ext cx="4895850" cy="876300"/>
+                      <a:ext cx="5400040" cy="1328420"/>
                     </a:xfrm>
                     <a:prstGeom prst="rect">
                       <a:avLst/>
@@ -2277,63 +2194,49 @@
       <w:r>
         <w:t xml:space="preserve">Figura </w:t>
       </w:r>
-      <w:r>
-        <w:fldChar w:fldCharType="begin"/>
-      </w:r>
-      <w:r>
-        <w:instrText xml:space="preserve"> SEQ Figura \* ARABIC </w:instrText>
-      </w:r>
-      <w:r>
-        <w:fldChar w:fldCharType="separate"/>
-      </w:r>
+      <w:fldSimple w:instr=" SEQ Figura \* ARABIC ">
+        <w:r>
+          <w:rPr>
+            <w:noProof/>
+          </w:rPr>
+          <w:t>1</w:t>
+        </w:r>
+      </w:fldSimple>
+      <w:r>
+        <w:t xml:space="preserve">- </w:t>
+      </w:r>
+      <w:proofErr w:type="spellStart"/>
+      <w:r>
+        <w:t>imports</w:t>
+      </w:r>
+      <w:proofErr w:type="spellEnd"/>
+      <w:r>
+        <w:t xml:space="preserve"> alínea B</w:t>
+      </w:r>
+    </w:p>
+    <w:p/>
+    <w:p>
+      <w:pPr>
+        <w:pStyle w:val="Ttulo3"/>
+      </w:pPr>
+      <w:r>
+        <w:t xml:space="preserve"> </w:t>
+      </w:r>
+      <w:bookmarkStart w:id="3" w:name="_Toc161853829"/>
+      <w:r>
+        <w:t>Função de encriptação</w:t>
+      </w:r>
+      <w:bookmarkEnd w:id="3"/>
+    </w:p>
+    <w:p/>
+    <w:p>
+      <w:pPr>
+        <w:jc w:val="center"/>
+      </w:pPr>
       <w:r>
         <w:rPr>
           <w:noProof/>
         </w:rPr>
-        <w:t>1</w:t>
-      </w:r>
-      <w:r>
-        <w:rPr>
-          <w:noProof/>
-        </w:rPr>
-        <w:fldChar w:fldCharType="end"/>
-      </w:r>
-      <w:r>
-        <w:t xml:space="preserve">- </w:t>
-      </w:r>
-      <w:proofErr w:type="spellStart"/>
-      <w:r>
-        <w:t>imports</w:t>
-      </w:r>
-      <w:proofErr w:type="spellEnd"/>
-      <w:r>
-        <w:t xml:space="preserve"> alínea B</w:t>
-      </w:r>
-    </w:p>
-    <w:p/>
-    <w:p>
-      <w:pPr>
-        <w:pStyle w:val="Ttulo3"/>
-      </w:pPr>
-      <w:r>
-        <w:t xml:space="preserve"> </w:t>
-      </w:r>
-      <w:bookmarkStart w:id="3" w:name="_Toc161759915"/>
-      <w:r>
-        <w:t>Função de encriptação</w:t>
-      </w:r>
-      <w:bookmarkEnd w:id="3"/>
-    </w:p>
-    <w:p/>
-    <w:p>
-      <w:pPr>
-        <w:jc w:val="center"/>
-      </w:pPr>
-      <w:r>
-        <w:rPr>
-          <w:noProof/>
-        </w:rPr>
-        <w:lastRenderedPageBreak/>
         <w:drawing>
           <wp:inline distT="0" distB="0" distL="0" distR="0" wp14:anchorId="57ED7208" wp14:editId="4B3C8E1F">
             <wp:extent cx="4400550" cy="895350"/>
@@ -2379,27 +2282,14 @@
       <w:r>
         <w:t xml:space="preserve">Figura </w:t>
       </w:r>
-      <w:r>
-        <w:fldChar w:fldCharType="begin"/>
-      </w:r>
-      <w:r>
-        <w:instrText xml:space="preserve"> SEQ Figura \* ARABIC </w:instrText>
-      </w:r>
-      <w:r>
-        <w:fldChar w:fldCharType="separate"/>
-      </w:r>
-      <w:r>
-        <w:rPr>
-          <w:noProof/>
-        </w:rPr>
-        <w:t>2</w:t>
-      </w:r>
-      <w:r>
-        <w:rPr>
-          <w:noProof/>
-        </w:rPr>
-        <w:fldChar w:fldCharType="end"/>
-      </w:r>
+      <w:fldSimple w:instr=" SEQ Figura \* ARABIC ">
+        <w:r>
+          <w:rPr>
+            <w:noProof/>
+          </w:rPr>
+          <w:t>2</w:t>
+        </w:r>
+      </w:fldSimple>
       <w:r>
         <w:t xml:space="preserve"> - função de encriptação</w:t>
       </w:r>
@@ -2525,7 +2415,7 @@
       <w:pPr>
         <w:pStyle w:val="Ttulo3"/>
       </w:pPr>
-      <w:bookmarkStart w:id="4" w:name="_Toc161759916"/>
+      <w:bookmarkStart w:id="4" w:name="_Toc161853830"/>
       <w:r>
         <w:t>Função de desencriptação</w:t>
       </w:r>
@@ -2589,27 +2479,14 @@
       <w:r>
         <w:t xml:space="preserve">Figura </w:t>
       </w:r>
-      <w:r>
-        <w:fldChar w:fldCharType="begin"/>
-      </w:r>
-      <w:r>
-        <w:instrText xml:space="preserve"> SEQ Figura \* ARABIC </w:instrText>
-      </w:r>
-      <w:r>
-        <w:fldChar w:fldCharType="separate"/>
-      </w:r>
-      <w:r>
-        <w:rPr>
-          <w:noProof/>
-        </w:rPr>
-        <w:t>3</w:t>
-      </w:r>
-      <w:r>
-        <w:rPr>
-          <w:noProof/>
-        </w:rPr>
-        <w:fldChar w:fldCharType="end"/>
-      </w:r>
+      <w:fldSimple w:instr=" SEQ Figura \* ARABIC ">
+        <w:r>
+          <w:rPr>
+            <w:noProof/>
+          </w:rPr>
+          <w:t>3</w:t>
+        </w:r>
+      </w:fldSimple>
       <w:r>
         <w:t xml:space="preserve"> - função de desencriptação</w:t>
       </w:r>
@@ -2710,7 +2587,7 @@
           <w:lang w:val="en-US"/>
         </w:rPr>
       </w:pPr>
-      <w:bookmarkStart w:id="5" w:name="_Toc161759917"/>
+      <w:bookmarkStart w:id="5" w:name="_Toc161853831"/>
       <w:proofErr w:type="spellStart"/>
       <w:r>
         <w:rPr>
@@ -2753,7 +2630,6 @@
         <w:rPr>
           <w:noProof/>
         </w:rPr>
-        <w:lastRenderedPageBreak/>
         <w:drawing>
           <wp:inline distT="0" distB="0" distL="0" distR="0" wp14:anchorId="6783DD54" wp14:editId="48CECE42">
             <wp:extent cx="4048125" cy="1257300"/>
@@ -2799,27 +2675,14 @@
       <w:r>
         <w:t xml:space="preserve">Figura </w:t>
       </w:r>
-      <w:r>
-        <w:fldChar w:fldCharType="begin"/>
-      </w:r>
-      <w:r>
-        <w:instrText xml:space="preserve"> SEQ Figura \* ARABIC </w:instrText>
-      </w:r>
-      <w:r>
-        <w:fldChar w:fldCharType="separate"/>
-      </w:r>
-      <w:r>
-        <w:rPr>
-          <w:noProof/>
-        </w:rPr>
-        <w:t>4</w:t>
-      </w:r>
-      <w:r>
-        <w:rPr>
-          <w:noProof/>
-        </w:rPr>
-        <w:fldChar w:fldCharType="end"/>
-      </w:r>
+      <w:fldSimple w:instr=" SEQ Figura \* ARABIC ">
+        <w:r>
+          <w:rPr>
+            <w:noProof/>
+          </w:rPr>
+          <w:t>4</w:t>
+        </w:r>
+      </w:fldSimple>
       <w:r>
         <w:t xml:space="preserve"> - função de leitura de ficheiro</w:t>
       </w:r>
@@ -2868,11 +2731,12 @@
         <w:rPr>
           <w:noProof/>
         </w:rPr>
+        <w:lastRenderedPageBreak/>
         <w:drawing>
-          <wp:inline distT="0" distB="0" distL="0" distR="0" wp14:anchorId="5EA6B4B2" wp14:editId="093C80BD">
-            <wp:extent cx="5101067" cy="4019550"/>
-            <wp:effectExtent l="0" t="0" r="4445" b="0"/>
-            <wp:docPr id="10" name="Imagem 10"/>
+          <wp:inline distT="0" distB="0" distL="0" distR="0" wp14:anchorId="612383BC" wp14:editId="5084FF42">
+            <wp:extent cx="5400040" cy="5105400"/>
+            <wp:effectExtent l="0" t="0" r="0" b="0"/>
+            <wp:docPr id="8" name="Imagem 8"/>
             <wp:cNvGraphicFramePr>
               <a:graphicFrameLocks xmlns:a="http://schemas.openxmlformats.org/drawingml/2006/main" noChangeAspect="1"/>
             </wp:cNvGraphicFramePr>
@@ -2892,7 +2756,7 @@
                   <pic:spPr>
                     <a:xfrm>
                       <a:off x="0" y="0"/>
-                      <a:ext cx="5104493" cy="4022250"/>
+                      <a:ext cx="5400040" cy="5105400"/>
                     </a:xfrm>
                     <a:prstGeom prst="rect">
                       <a:avLst/>
@@ -2913,27 +2777,14 @@
       <w:r>
         <w:t xml:space="preserve">Figura </w:t>
       </w:r>
-      <w:r>
-        <w:fldChar w:fldCharType="begin"/>
-      </w:r>
-      <w:r>
-        <w:instrText xml:space="preserve"> SEQ Figura \* ARABIC </w:instrText>
-      </w:r>
-      <w:r>
-        <w:fldChar w:fldCharType="separate"/>
-      </w:r>
-      <w:r>
-        <w:rPr>
-          <w:noProof/>
-        </w:rPr>
-        <w:t>5</w:t>
-      </w:r>
-      <w:r>
-        <w:rPr>
-          <w:noProof/>
-        </w:rPr>
-        <w:fldChar w:fldCharType="end"/>
-      </w:r>
+      <w:fldSimple w:instr=" SEQ Figura \* ARABIC ">
+        <w:r>
+          <w:rPr>
+            <w:noProof/>
+          </w:rPr>
+          <w:t>5</w:t>
+        </w:r>
+      </w:fldSimple>
       <w:r>
         <w:t xml:space="preserve"> - função que implementa </w:t>
       </w:r>
@@ -2976,14 +2827,9 @@
       <w:r>
         <w:t xml:space="preserve">Fazer a encriptação e decriptação desse texto n </w:t>
       </w:r>
-      <w:proofErr w:type="gramStart"/>
-      <w:r>
-        <w:t xml:space="preserve">vezes </w:t>
-      </w:r>
-      <w:r>
-        <w:t>;</w:t>
-      </w:r>
-      <w:proofErr w:type="gramEnd"/>
+      <w:r>
+        <w:t>vezes;</w:t>
+      </w:r>
     </w:p>
     <w:p>
       <w:pPr>
@@ -3009,24 +2855,14 @@
         </w:numPr>
       </w:pPr>
       <w:r>
-        <w:t xml:space="preserve">Guardar os resultados de cada iteração em </w:t>
-      </w:r>
-      <w:proofErr w:type="spellStart"/>
-      <w:r>
-        <w:t>arrays</w:t>
-      </w:r>
-      <w:proofErr w:type="spellEnd"/>
-      <w:r>
-        <w:t xml:space="preserve"> </w:t>
-      </w:r>
-      <w:proofErr w:type="gramStart"/>
-      <w:r>
-        <w:t xml:space="preserve">auxiliares </w:t>
-      </w:r>
-      <w:r>
-        <w:t>;</w:t>
-      </w:r>
-      <w:proofErr w:type="gramEnd"/>
+        <w:t xml:space="preserve">Adicionar </w:t>
+      </w:r>
+      <w:r>
+        <w:t xml:space="preserve">os resultados de cada iteração </w:t>
+      </w:r>
+      <w:r>
+        <w:t>as respetivas variáveis auxiliares;</w:t>
+      </w:r>
     </w:p>
     <w:p>
       <w:pPr>
@@ -3045,21 +2881,11 @@
       </w:r>
       <w:proofErr w:type="gramEnd"/>
       <w:r>
-        <w:t xml:space="preserve"> após as n iterações , guardar esses </w:t>
-      </w:r>
-      <w:proofErr w:type="spellStart"/>
-      <w:r>
-        <w:t>arrays</w:t>
-      </w:r>
-      <w:proofErr w:type="spellEnd"/>
-      <w:r>
-        <w:t xml:space="preserve"> num ficheiro dado por </w:t>
-      </w:r>
-      <w:proofErr w:type="spellStart"/>
-      <w:r>
-        <w:t>output_result</w:t>
-      </w:r>
-      <w:proofErr w:type="spellEnd"/>
+        <w:t xml:space="preserve"> após as n iterações </w:t>
+      </w:r>
+      <w:r>
+        <w:t>, fazer a média da encriptação e decriptação e retornar estes valores</w:t>
+      </w:r>
       <w:r>
         <w:t>.</w:t>
       </w:r>
@@ -3070,17 +2896,23 @@
         <w:keepNext/>
         <w:jc w:val="center"/>
       </w:pPr>
+    </w:p>
+    <w:p/>
+    <w:p>
+      <w:pPr>
+        <w:keepNext/>
+        <w:jc w:val="center"/>
+      </w:pPr>
       <w:r>
         <w:rPr>
           <w:noProof/>
-          <w:u w:val="single"/>
         </w:rPr>
         <w:lastRenderedPageBreak/>
         <w:drawing>
-          <wp:inline distT="0" distB="0" distL="0" distR="0" wp14:anchorId="07061715" wp14:editId="0FB0232D">
-            <wp:extent cx="4419600" cy="1362075"/>
-            <wp:effectExtent l="0" t="0" r="0" b="9525"/>
-            <wp:docPr id="11" name="Imagem 11"/>
+          <wp:inline distT="0" distB="0" distL="0" distR="0" wp14:anchorId="0156E17E" wp14:editId="50EFAD3B">
+            <wp:extent cx="5400040" cy="3818255"/>
+            <wp:effectExtent l="0" t="0" r="0" b="0"/>
+            <wp:docPr id="13" name="Imagem 13"/>
             <wp:cNvGraphicFramePr>
               <a:graphicFrameLocks xmlns:a="http://schemas.openxmlformats.org/drawingml/2006/main" noChangeAspect="1"/>
             </wp:cNvGraphicFramePr>
@@ -3100,7 +2932,7 @@
                   <pic:spPr>
                     <a:xfrm>
                       <a:off x="0" y="0"/>
-                      <a:ext cx="4419600" cy="1362075"/>
+                      <a:ext cx="5400040" cy="3818255"/>
                     </a:xfrm>
                     <a:prstGeom prst="rect">
                       <a:avLst/>
@@ -3117,40 +2949,108 @@
       <w:pPr>
         <w:pStyle w:val="Legenda"/>
         <w:jc w:val="center"/>
+        <w:rPr>
+          <w:u w:val="single"/>
+        </w:rPr>
       </w:pPr>
       <w:r>
         <w:t xml:space="preserve">Figura </w:t>
       </w:r>
-      <w:r>
-        <w:fldChar w:fldCharType="begin"/>
-      </w:r>
-      <w:r>
-        <w:instrText xml:space="preserve"> SEQ Figura \* ARABIC </w:instrText>
-      </w:r>
-      <w:r>
-        <w:fldChar w:fldCharType="separate"/>
-      </w:r>
-      <w:r>
-        <w:rPr>
-          <w:noProof/>
-        </w:rPr>
-        <w:t>6</w:t>
-      </w:r>
-      <w:r>
-        <w:rPr>
-          <w:noProof/>
-        </w:rPr>
-        <w:fldChar w:fldCharType="end"/>
-      </w:r>
-      <w:r>
-        <w:t xml:space="preserve"> - função que guarda resultados das medidas num ficheiro</w:t>
+      <w:fldSimple w:instr=" SEQ Figura \* ARABIC ">
+        <w:r>
+          <w:rPr>
+            <w:noProof/>
+          </w:rPr>
+          <w:t>7</w:t>
+        </w:r>
+      </w:fldSimple>
+      <w:r>
+        <w:t xml:space="preserve"> - função que realiza todos os testes definidos para a alínea B</w:t>
       </w:r>
     </w:p>
     <w:p>
       <w:r>
         <w:tab/>
-        <w:t>Guarda os resultados calculados pela função descrita anteriormente, num ficheiro passado como argumento. Também imprime mensagem em caso de sucesso ou insucesso ao guardar esses dados.</w:t>
-      </w:r>
+        <w:t xml:space="preserve">Função que realizei os </w:t>
+      </w:r>
+      <w:r>
+        <w:t>testes em</w:t>
+      </w:r>
+      <w:r>
+        <w:t xml:space="preserve"> todos os casos de teste</w:t>
+      </w:r>
+      <w:r>
+        <w:t>,</w:t>
+      </w:r>
+      <w:r>
+        <w:t xml:space="preserve"> mencionados na </w:t>
+      </w:r>
+      <w:r>
+        <w:t>alínea</w:t>
+      </w:r>
+      <w:r>
+        <w:t xml:space="preserve"> A do projeto para o algoritmo AES. </w:t>
+      </w:r>
+      <w:r>
+        <w:t>É importante referir que nos realizamos 10</w:t>
+      </w:r>
+      <w:r>
+        <w:t>0</w:t>
+      </w:r>
+      <w:r>
+        <w:t xml:space="preserve">0 repetições para garantir resultados estatisticamente </w:t>
+      </w:r>
+      <w:r>
+        <w:t>significantes.</w:t>
+      </w:r>
+      <w:r>
+        <w:t xml:space="preserve"> No final são feitos os gráficos.</w:t>
+      </w:r>
+    </w:p>
+    <w:p>
+      <w:pPr>
+        <w:jc w:val="center"/>
+      </w:pPr>
+    </w:p>
+    <w:p>
+      <w:pPr>
+        <w:pStyle w:val="Ttulo2"/>
+      </w:pPr>
+      <w:bookmarkStart w:id="6" w:name="_Toc161853832"/>
+      <w:r>
+        <w:t xml:space="preserve">Descrição código para alínea </w:t>
+      </w:r>
+      <w:r>
+        <w:t>C</w:t>
+      </w:r>
+      <w:bookmarkEnd w:id="6"/>
+    </w:p>
+    <w:p>
+      <w:pPr>
+        <w:ind w:firstLine="708"/>
+      </w:pPr>
+      <w:r>
+        <w:t>Mais uma vez, p</w:t>
+      </w:r>
+      <w:r>
+        <w:t>ara melhor descrever o código decidimos dividir em diferentes secções e explicar cada uma delas com uma imagem do código e uma breve descrição</w:t>
+      </w:r>
+      <w:r>
+        <w:t xml:space="preserve">. </w:t>
+      </w:r>
+    </w:p>
+    <w:p/>
+    <w:p>
+      <w:pPr>
+        <w:pStyle w:val="Ttulo3"/>
+      </w:pPr>
+      <w:bookmarkStart w:id="7" w:name="_Toc161853833"/>
+      <w:proofErr w:type="spellStart"/>
+      <w:r>
+        <w:t>Imports</w:t>
+      </w:r>
+      <w:bookmarkEnd w:id="7"/>
+      <w:proofErr w:type="spellEnd"/>
     </w:p>
     <w:p/>
     <w:p>
@@ -3163,10 +3063,10 @@
           <w:noProof/>
         </w:rPr>
         <w:drawing>
-          <wp:inline distT="0" distB="0" distL="0" distR="0" wp14:anchorId="5B5DBF10" wp14:editId="3677B828">
-            <wp:extent cx="5038725" cy="2152650"/>
-            <wp:effectExtent l="0" t="0" r="9525" b="0"/>
-            <wp:docPr id="12" name="Imagem 12"/>
+          <wp:inline distT="0" distB="0" distL="0" distR="0" wp14:anchorId="24C709D4" wp14:editId="02D0D3AD">
+            <wp:extent cx="5286375" cy="1266825"/>
+            <wp:effectExtent l="0" t="0" r="9525" b="9525"/>
+            <wp:docPr id="26" name="Imagem 26"/>
             <wp:cNvGraphicFramePr>
               <a:graphicFrameLocks xmlns:a="http://schemas.openxmlformats.org/drawingml/2006/main" noChangeAspect="1"/>
             </wp:cNvGraphicFramePr>
@@ -3186,7 +3086,7 @@
                   <pic:spPr>
                     <a:xfrm>
                       <a:off x="0" y="0"/>
-                      <a:ext cx="5038725" cy="2152650"/>
+                      <a:ext cx="5286375" cy="1266825"/>
                     </a:xfrm>
                     <a:prstGeom prst="rect">
                       <a:avLst/>
@@ -3203,113 +3103,60 @@
       <w:pPr>
         <w:pStyle w:val="Legenda"/>
         <w:jc w:val="center"/>
-        <w:rPr>
-          <w:u w:val="single"/>
-        </w:rPr>
       </w:pPr>
       <w:r>
         <w:t xml:space="preserve">Figura </w:t>
       </w:r>
-      <w:r>
-        <w:fldChar w:fldCharType="begin"/>
-      </w:r>
-      <w:r>
-        <w:instrText xml:space="preserve"> SEQ Figura \* ARABIC </w:instrText>
-      </w:r>
-      <w:r>
-        <w:fldChar w:fldCharType="separate"/>
-      </w:r>
+      <w:fldSimple w:instr=" SEQ Figura \* ARABIC ">
+        <w:r>
+          <w:rPr>
+            <w:noProof/>
+          </w:rPr>
+          <w:t>8</w:t>
+        </w:r>
+      </w:fldSimple>
+      <w:r>
+        <w:t xml:space="preserve">- </w:t>
+      </w:r>
+      <w:proofErr w:type="spellStart"/>
+      <w:r>
+        <w:t>imports</w:t>
+      </w:r>
+      <w:proofErr w:type="spellEnd"/>
+      <w:r>
+        <w:t xml:space="preserve"> alínea C</w:t>
+      </w:r>
+    </w:p>
+    <w:p/>
+    <w:p/>
+    <w:p>
+      <w:pPr>
+        <w:pStyle w:val="Ttulo3"/>
+      </w:pPr>
+      <w:bookmarkStart w:id="8" w:name="_Toc161853834"/>
+      <w:r>
+        <w:lastRenderedPageBreak/>
+        <w:t>Criação de chave publica e chave privada</w:t>
+      </w:r>
+      <w:bookmarkEnd w:id="8"/>
+      <w:r>
+        <w:t xml:space="preserve"> </w:t>
+      </w:r>
+    </w:p>
+    <w:p/>
+    <w:p>
+      <w:pPr>
+        <w:keepNext/>
+      </w:pPr>
       <w:r>
         <w:rPr>
           <w:noProof/>
         </w:rPr>
-        <w:t>7</w:t>
-      </w:r>
-      <w:r>
-        <w:rPr>
-          <w:noProof/>
-        </w:rPr>
-        <w:fldChar w:fldCharType="end"/>
-      </w:r>
-      <w:r>
-        <w:t xml:space="preserve"> - função que realiza todos os testes definidos para a alínea B</w:t>
-      </w:r>
-    </w:p>
-    <w:p>
-      <w:r>
-        <w:tab/>
-        <w:t xml:space="preserve">Função que realizei os testes em todos os casos de teste mencionados na </w:t>
-      </w:r>
-      <w:r>
-        <w:t>alínea</w:t>
-      </w:r>
-      <w:r>
-        <w:t xml:space="preserve"> A do projeto para o algoritmo AES. </w:t>
-      </w:r>
-      <w:r>
-        <w:t>É importante referir que nos realizamos 100 repetições para garantir resultados estatisticamente significantes.</w:t>
-      </w:r>
-    </w:p>
-    <w:p>
-      <w:pPr>
-        <w:jc w:val="center"/>
-      </w:pPr>
-    </w:p>
-    <w:p>
-      <w:pPr>
-        <w:pStyle w:val="Ttulo2"/>
-      </w:pPr>
-      <w:bookmarkStart w:id="6" w:name="_Toc161759918"/>
-      <w:r>
-        <w:t xml:space="preserve">Descrição código para alínea </w:t>
-      </w:r>
-      <w:r>
-        <w:t>C</w:t>
-      </w:r>
-      <w:bookmarkEnd w:id="6"/>
-    </w:p>
-    <w:p>
-      <w:pPr>
-        <w:ind w:firstLine="708"/>
-      </w:pPr>
-      <w:r>
-        <w:t>Mais uma vez, p</w:t>
-      </w:r>
-      <w:r>
-        <w:t>ara melhor descrever o código decidimos dividir em diferentes secções e explicar cada uma delas com uma imagem do código e uma breve descrição</w:t>
-      </w:r>
-      <w:r>
-        <w:t xml:space="preserve">. </w:t>
-      </w:r>
-    </w:p>
-    <w:p/>
-    <w:p>
-      <w:pPr>
-        <w:pStyle w:val="Ttulo3"/>
-      </w:pPr>
-      <w:bookmarkStart w:id="7" w:name="_Toc161759919"/>
-      <w:proofErr w:type="spellStart"/>
-      <w:r>
-        <w:t>Imports</w:t>
-      </w:r>
-      <w:bookmarkEnd w:id="7"/>
-      <w:proofErr w:type="spellEnd"/>
-    </w:p>
-    <w:p/>
-    <w:p>
-      <w:pPr>
-        <w:keepNext/>
-        <w:jc w:val="center"/>
-      </w:pPr>
-      <w:r>
-        <w:rPr>
-          <w:noProof/>
-        </w:rPr>
         <w:drawing>
-          <wp:inline distT="0" distB="0" distL="0" distR="0" wp14:anchorId="5721C280" wp14:editId="452F7DEB">
-            <wp:extent cx="4248150" cy="704850"/>
-            <wp:effectExtent l="0" t="0" r="0" b="0"/>
-            <wp:docPr id="14" name="Imagem 14"/>
+          <wp:inline distT="0" distB="0" distL="0" distR="0" wp14:anchorId="6608AB07" wp14:editId="4B3DFA0B">
+            <wp:extent cx="2514600" cy="866775"/>
+            <wp:effectExtent l="0" t="0" r="0" b="9525"/>
+            <wp:docPr id="17" name="Imagem 17"/>
             <wp:cNvGraphicFramePr>
               <a:graphicFrameLocks xmlns:a="http://schemas.openxmlformats.org/drawingml/2006/main" noChangeAspect="1"/>
             </wp:cNvGraphicFramePr>
@@ -3329,7 +3176,7 @@
                   <pic:spPr>
                     <a:xfrm>
                       <a:off x="0" y="0"/>
-                      <a:ext cx="4248150" cy="704850"/>
+                      <a:ext cx="2514600" cy="866775"/>
                     </a:xfrm>
                     <a:prstGeom prst="rect">
                       <a:avLst/>
@@ -3341,77 +3188,15 @@
           </wp:inline>
         </w:drawing>
       </w:r>
-    </w:p>
-    <w:p>
-      <w:pPr>
-        <w:pStyle w:val="Legenda"/>
-        <w:jc w:val="center"/>
-      </w:pPr>
-      <w:r>
-        <w:t xml:space="preserve">Figura </w:t>
-      </w:r>
-      <w:r>
-        <w:fldChar w:fldCharType="begin"/>
-      </w:r>
-      <w:r>
-        <w:instrText xml:space="preserve"> SEQ Figura \* ARABIC </w:instrText>
-      </w:r>
-      <w:r>
-        <w:fldChar w:fldCharType="separate"/>
-      </w:r>
       <w:r>
         <w:rPr>
           <w:noProof/>
         </w:rPr>
-        <w:t>8</w:t>
-      </w:r>
-      <w:r>
-        <w:rPr>
-          <w:noProof/>
-        </w:rPr>
-        <w:fldChar w:fldCharType="end"/>
-      </w:r>
-      <w:r>
-        <w:t xml:space="preserve">- </w:t>
-      </w:r>
-      <w:proofErr w:type="spellStart"/>
-      <w:r>
-        <w:t>imports</w:t>
-      </w:r>
-      <w:proofErr w:type="spellEnd"/>
-      <w:r>
-        <w:t xml:space="preserve"> alínea C</w:t>
-      </w:r>
-    </w:p>
-    <w:p/>
-    <w:p>
-      <w:pPr>
-        <w:pStyle w:val="Ttulo3"/>
-      </w:pPr>
-      <w:bookmarkStart w:id="8" w:name="_Toc161759920"/>
-      <w:r>
-        <w:lastRenderedPageBreak/>
-        <w:t>Criação de chave publica e chave privada</w:t>
-      </w:r>
-      <w:bookmarkEnd w:id="8"/>
-      <w:r>
-        <w:t xml:space="preserve"> </w:t>
-      </w:r>
-    </w:p>
-    <w:p/>
-    <w:p>
-      <w:pPr>
-        <w:keepNext/>
-      </w:pPr>
-      <w:r>
-        <w:rPr>
-          <w:noProof/>
-        </w:rPr>
         <w:drawing>
-          <wp:inline distT="0" distB="0" distL="0" distR="0" wp14:anchorId="6608AB07" wp14:editId="4B3DFA0B">
-            <wp:extent cx="2514600" cy="866775"/>
+          <wp:inline distT="0" distB="0" distL="0" distR="0" wp14:anchorId="1F9070E6" wp14:editId="0347DD82">
+            <wp:extent cx="2381250" cy="600075"/>
             <wp:effectExtent l="0" t="0" r="0" b="9525"/>
-            <wp:docPr id="17" name="Imagem 17"/>
+            <wp:docPr id="18" name="Imagem 18"/>
             <wp:cNvGraphicFramePr>
               <a:graphicFrameLocks xmlns:a="http://schemas.openxmlformats.org/drawingml/2006/main" noChangeAspect="1"/>
             </wp:cNvGraphicFramePr>
@@ -3431,7 +3216,7 @@
                   <pic:spPr>
                     <a:xfrm>
                       <a:off x="0" y="0"/>
-                      <a:ext cx="2514600" cy="866775"/>
+                      <a:ext cx="2381250" cy="600075"/>
                     </a:xfrm>
                     <a:prstGeom prst="rect">
                       <a:avLst/>
@@ -3443,15 +3228,75 @@
           </wp:inline>
         </w:drawing>
       </w:r>
+    </w:p>
+    <w:p>
+      <w:pPr>
+        <w:pStyle w:val="Legenda"/>
+      </w:pPr>
+      <w:r>
+        <w:t xml:space="preserve">Figura </w:t>
+      </w:r>
+      <w:fldSimple w:instr=" SEQ Figura \* ARABIC ">
+        <w:r>
+          <w:rPr>
+            <w:noProof/>
+          </w:rPr>
+          <w:t>9</w:t>
+        </w:r>
+      </w:fldSimple>
+      <w:r>
+        <w:t xml:space="preserve"> - função que gera chave privada e variáveis globais que representam chave privada e chave publica</w:t>
+      </w:r>
+    </w:p>
+    <w:p/>
+    <w:p>
+      <w:r>
+        <w:tab/>
+        <w:t xml:space="preserve">Para a criação da chave privada, definimos uma função que queria uma chave privada com o tamanho da chave igual a 2048 bits e retornamos essa chave privada. É importante referir que utilizamos variáveis globais que guardam a chave privada e chave </w:t>
+      </w:r>
+      <w:r>
+        <w:t>pública, e</w:t>
+      </w:r>
+      <w:r>
+        <w:t xml:space="preserve"> não tivemos em conta este tempo de geração da chave privada para </w:t>
+      </w:r>
+      <w:proofErr w:type="gramStart"/>
+      <w:r>
+        <w:t>os tempo</w:t>
+      </w:r>
+      <w:proofErr w:type="gramEnd"/>
+      <w:r>
+        <w:t xml:space="preserve"> medidos</w:t>
+      </w:r>
+      <w:r>
+        <w:t>.</w:t>
+      </w:r>
+    </w:p>
+    <w:p>
+      <w:pPr>
+        <w:pStyle w:val="Ttulo3"/>
+      </w:pPr>
+      <w:bookmarkStart w:id="9" w:name="_Toc161853835"/>
+      <w:r>
+        <w:t>Função de encriptação</w:t>
+      </w:r>
+      <w:bookmarkEnd w:id="9"/>
+    </w:p>
+    <w:p/>
+    <w:p>
+      <w:pPr>
+        <w:keepNext/>
+        <w:jc w:val="center"/>
+      </w:pPr>
       <w:r>
         <w:rPr>
           <w:noProof/>
         </w:rPr>
         <w:drawing>
-          <wp:inline distT="0" distB="0" distL="0" distR="0" wp14:anchorId="1F9070E6" wp14:editId="0347DD82">
-            <wp:extent cx="2381250" cy="600075"/>
-            <wp:effectExtent l="0" t="0" r="0" b="9525"/>
-            <wp:docPr id="18" name="Imagem 18"/>
+          <wp:inline distT="0" distB="0" distL="0" distR="0" wp14:anchorId="17B6E083" wp14:editId="5DCFB4FD">
+            <wp:extent cx="4429125" cy="1847850"/>
+            <wp:effectExtent l="0" t="0" r="9525" b="0"/>
+            <wp:docPr id="15" name="Imagem 15"/>
             <wp:cNvGraphicFramePr>
               <a:graphicFrameLocks xmlns:a="http://schemas.openxmlformats.org/drawingml/2006/main" noChangeAspect="1"/>
             </wp:cNvGraphicFramePr>
@@ -3471,7 +3316,7 @@
                   <pic:spPr>
                     <a:xfrm>
                       <a:off x="0" y="0"/>
-                      <a:ext cx="2381250" cy="600075"/>
+                      <a:ext cx="4429125" cy="1847850"/>
                     </a:xfrm>
                     <a:prstGeom prst="rect">
                       <a:avLst/>
@@ -3487,61 +3332,128 @@
     <w:p>
       <w:pPr>
         <w:pStyle w:val="Legenda"/>
+        <w:jc w:val="center"/>
       </w:pPr>
       <w:r>
         <w:t xml:space="preserve">Figura </w:t>
       </w:r>
-      <w:r>
-        <w:fldChar w:fldCharType="begin"/>
-      </w:r>
-      <w:r>
-        <w:instrText xml:space="preserve"> SEQ Figura \* ARABIC </w:instrText>
-      </w:r>
-      <w:r>
-        <w:fldChar w:fldCharType="separate"/>
-      </w:r>
-      <w:r>
-        <w:rPr>
-          <w:noProof/>
-        </w:rPr>
-        <w:t>9</w:t>
-      </w:r>
-      <w:r>
-        <w:rPr>
-          <w:noProof/>
-        </w:rPr>
-        <w:fldChar w:fldCharType="end"/>
-      </w:r>
-      <w:r>
-        <w:t xml:space="preserve"> - função que gera chave privada e variáveis globais que representam chave privada e chave publica</w:t>
-      </w:r>
-    </w:p>
-    <w:p>
-      <w:r>
-        <w:tab/>
-        <w:t xml:space="preserve">Para a criação da chave privada, definimos uma função que queria uma chave privada com o tamanho da chave igual a 2048 bits e retornamos essa chave privada. É importante referir que utilizamos variáveis globais que guardam a chave privada e chave </w:t>
+      <w:fldSimple w:instr=" SEQ Figura \* ARABIC ">
+        <w:r>
+          <w:rPr>
+            <w:noProof/>
+          </w:rPr>
+          <w:t>10</w:t>
+        </w:r>
+      </w:fldSimple>
+      <w:r>
+        <w:t xml:space="preserve"> - </w:t>
+      </w:r>
+      <w:r>
+        <w:t>função de encriptação</w:t>
+      </w:r>
+    </w:p>
+    <w:p/>
+    <w:p>
+      <w:pPr>
+        <w:ind w:firstLine="708"/>
+      </w:pPr>
+      <w:r>
+        <w:t>Para a encriptação criamos uma função que recebe os argumentos:</w:t>
+      </w:r>
+    </w:p>
+    <w:p>
+      <w:pPr>
+        <w:pStyle w:val="PargrafodaLista"/>
+        <w:numPr>
+          <w:ilvl w:val="0"/>
+          <w:numId w:val="9"/>
+        </w:numPr>
+      </w:pPr>
+      <w:proofErr w:type="spellStart"/>
+      <w:r>
+        <w:t>Public_</w:t>
       </w:r>
       <w:proofErr w:type="gramStart"/>
       <w:r>
-        <w:t>publica ,</w:t>
+        <w:t>key</w:t>
+      </w:r>
+      <w:proofErr w:type="spellEnd"/>
+      <w:r>
+        <w:t xml:space="preserve"> :</w:t>
       </w:r>
       <w:proofErr w:type="gramEnd"/>
       <w:r>
-        <w:t xml:space="preserve">  e não tivemos em conta este tempo de geração da chave privada para os tempo medidos</w:t>
-      </w:r>
-      <w:r>
-        <w:t>.</w:t>
-      </w:r>
+        <w:t xml:space="preserve"> palavra chave publica ,usada para a encriptação (obtida através da chave privada );</w:t>
+      </w:r>
+    </w:p>
+    <w:p>
+      <w:pPr>
+        <w:pStyle w:val="PargrafodaLista"/>
+        <w:numPr>
+          <w:ilvl w:val="0"/>
+          <w:numId w:val="9"/>
+        </w:numPr>
+      </w:pPr>
+      <w:proofErr w:type="spellStart"/>
+      <w:r>
+        <w:t>message</w:t>
+      </w:r>
+      <w:proofErr w:type="spellEnd"/>
+      <w:r>
+        <w:t>: mensagem que vamos encriptar.</w:t>
+      </w:r>
+    </w:p>
+    <w:p>
+      <w:pPr>
+        <w:ind w:firstLine="708"/>
+      </w:pPr>
+      <w:r>
+        <w:t>Neste caso seguimos a encriptação com os parâmetros sugeridos pelos criadores da biblioteca.</w:t>
+      </w:r>
+    </w:p>
+    <w:p>
+      <w:pPr>
+        <w:ind w:firstLine="708"/>
+      </w:pPr>
+    </w:p>
+    <w:p>
+      <w:pPr>
+        <w:ind w:firstLine="708"/>
+      </w:pPr>
+    </w:p>
+    <w:p>
+      <w:pPr>
+        <w:ind w:firstLine="708"/>
+      </w:pPr>
+    </w:p>
+    <w:p>
+      <w:pPr>
+        <w:ind w:firstLine="708"/>
+      </w:pPr>
+    </w:p>
+    <w:p>
+      <w:pPr>
+        <w:ind w:firstLine="708"/>
+      </w:pPr>
+    </w:p>
+    <w:p>
+      <w:pPr>
+        <w:ind w:firstLine="708"/>
+      </w:pPr>
     </w:p>
     <w:p>
       <w:pPr>
         <w:pStyle w:val="Ttulo3"/>
       </w:pPr>
-      <w:bookmarkStart w:id="9" w:name="_Toc161759921"/>
-      <w:r>
-        <w:t>Função de encriptação</w:t>
-      </w:r>
-      <w:bookmarkEnd w:id="9"/>
+      <w:bookmarkStart w:id="10" w:name="_Toc161853836"/>
+      <w:r>
+        <w:lastRenderedPageBreak/>
+        <w:t>Função de desencriptação</w:t>
+      </w:r>
+      <w:bookmarkEnd w:id="10"/>
+      <w:r>
+        <w:t xml:space="preserve"> </w:t>
+      </w:r>
     </w:p>
     <w:p/>
     <w:p>
@@ -3554,10 +3466,10 @@
           <w:noProof/>
         </w:rPr>
         <w:drawing>
-          <wp:inline distT="0" distB="0" distL="0" distR="0" wp14:anchorId="17B6E083" wp14:editId="5DCFB4FD">
-            <wp:extent cx="4429125" cy="1847850"/>
-            <wp:effectExtent l="0" t="0" r="9525" b="0"/>
-            <wp:docPr id="15" name="Imagem 15"/>
+          <wp:inline distT="0" distB="0" distL="0" distR="0" wp14:anchorId="1FE7589A" wp14:editId="093ECF29">
+            <wp:extent cx="3590925" cy="1724025"/>
+            <wp:effectExtent l="0" t="0" r="9525" b="9525"/>
+            <wp:docPr id="16" name="Imagem 16"/>
             <wp:cNvGraphicFramePr>
               <a:graphicFrameLocks xmlns:a="http://schemas.openxmlformats.org/drawingml/2006/main" noChangeAspect="1"/>
             </wp:cNvGraphicFramePr>
@@ -3577,7 +3489,7 @@
                   <pic:spPr>
                     <a:xfrm>
                       <a:off x="0" y="0"/>
-                      <a:ext cx="4429125" cy="1847850"/>
+                      <a:ext cx="3590925" cy="1724025"/>
                     </a:xfrm>
                     <a:prstGeom prst="rect">
                       <a:avLst/>
@@ -3598,41 +3510,24 @@
       <w:r>
         <w:t xml:space="preserve">Figura </w:t>
       </w:r>
-      <w:r>
-        <w:fldChar w:fldCharType="begin"/>
-      </w:r>
-      <w:r>
-        <w:instrText xml:space="preserve"> SEQ Figura \* ARABIC </w:instrText>
-      </w:r>
-      <w:r>
-        <w:fldChar w:fldCharType="separate"/>
-      </w:r>
-      <w:r>
-        <w:rPr>
-          <w:noProof/>
-        </w:rPr>
-        <w:t>10</w:t>
-      </w:r>
-      <w:r>
-        <w:rPr>
-          <w:noProof/>
-        </w:rPr>
-        <w:fldChar w:fldCharType="end"/>
-      </w:r>
-      <w:r>
-        <w:t xml:space="preserve"> - </w:t>
-      </w:r>
-      <w:r>
-        <w:t>função de encriptação</w:t>
-      </w:r>
-    </w:p>
-    <w:p/>
+      <w:fldSimple w:instr=" SEQ Figura \* ARABIC ">
+        <w:r>
+          <w:rPr>
+            <w:noProof/>
+          </w:rPr>
+          <w:t>11</w:t>
+        </w:r>
+      </w:fldSimple>
+      <w:r>
+        <w:t xml:space="preserve"> - função de desencriptação</w:t>
+      </w:r>
+    </w:p>
     <w:p>
       <w:pPr>
         <w:ind w:firstLine="708"/>
       </w:pPr>
       <w:r>
-        <w:t>Para a encriptação criamos uma função que recebe os argumentos:</w:t>
+        <w:t>Para a desencriptação criamos uma função que recebe os argumentos:</w:t>
       </w:r>
     </w:p>
     <w:p>
@@ -3640,12 +3535,12 @@
         <w:pStyle w:val="PargrafodaLista"/>
         <w:numPr>
           <w:ilvl w:val="0"/>
-          <w:numId w:val="9"/>
+          <w:numId w:val="10"/>
         </w:numPr>
       </w:pPr>
       <w:proofErr w:type="spellStart"/>
       <w:r>
-        <w:t>Public_</w:t>
+        <w:t>Private_</w:t>
       </w:r>
       <w:proofErr w:type="gramStart"/>
       <w:r>
@@ -3657,7 +3552,7 @@
       </w:r>
       <w:proofErr w:type="gramEnd"/>
       <w:r>
-        <w:t xml:space="preserve"> palavra chave publica ,usada para a encriptação (obtida através da chave privada );</w:t>
+        <w:t xml:space="preserve"> palavra chave privada ,usada para a desencriptação;</w:t>
       </w:r>
     </w:p>
     <w:p>
@@ -3665,16 +3560,21 @@
         <w:pStyle w:val="PargrafodaLista"/>
         <w:numPr>
           <w:ilvl w:val="0"/>
-          <w:numId w:val="9"/>
+          <w:numId w:val="10"/>
         </w:numPr>
       </w:pPr>
       <w:proofErr w:type="spellStart"/>
-      <w:r>
-        <w:t>message</w:t>
+      <w:proofErr w:type="gramStart"/>
+      <w:r>
+        <w:t>Ciphertext</w:t>
       </w:r>
       <w:proofErr w:type="spellEnd"/>
       <w:r>
-        <w:t>: mensagem que vamos encriptar.</w:t>
+        <w:t xml:space="preserve"> :</w:t>
+      </w:r>
+      <w:proofErr w:type="gramEnd"/>
+      <w:r>
+        <w:t xml:space="preserve"> texto cifrado que vamos desencriptar.</w:t>
       </w:r>
     </w:p>
     <w:p>
@@ -3682,26 +3582,76 @@
         <w:ind w:firstLine="708"/>
       </w:pPr>
       <w:r>
-        <w:t>Neste caso seguimos a encriptação com os parâmetros sugeridos pelos criadores da biblioteca.</w:t>
-      </w:r>
+        <w:t>Neste caso seguimos também os parâmetros sugeridos pelos criadores da biblioteca.</w:t>
+      </w:r>
+    </w:p>
+    <w:p>
+      <w:pPr>
+        <w:ind w:firstLine="708"/>
+      </w:pPr>
     </w:p>
     <w:p>
       <w:pPr>
         <w:pStyle w:val="Ttulo3"/>
       </w:pPr>
-      <w:bookmarkStart w:id="10" w:name="_Toc161759922"/>
-      <w:r>
-        <w:t>Função de desencriptação</w:t>
-      </w:r>
-      <w:bookmarkEnd w:id="10"/>
+      <w:bookmarkStart w:id="11" w:name="_Toc161853837"/>
+      <w:r>
+        <w:t>Funções auxiliares</w:t>
+      </w:r>
+      <w:bookmarkEnd w:id="11"/>
+    </w:p>
+    <w:p>
+      <w:pPr>
+        <w:ind w:firstLine="708"/>
+      </w:pPr>
+      <w:r>
+        <w:t xml:space="preserve">Decidimos não </w:t>
+      </w:r>
+      <w:r>
+        <w:t>acrescentar</w:t>
+      </w:r>
+      <w:r>
+        <w:t xml:space="preserve"> as funções </w:t>
+      </w:r>
+      <w:proofErr w:type="spellStart"/>
+      <w:r>
+        <w:t>read</w:t>
+      </w:r>
+      <w:proofErr w:type="spellEnd"/>
+      <w:r>
+        <w:t xml:space="preserve"> porque </w:t>
+      </w:r>
+      <w:r>
+        <w:t>é</w:t>
+      </w:r>
+      <w:r>
+        <w:t xml:space="preserve"> exatamente igua</w:t>
+      </w:r>
+      <w:r>
+        <w:t>l</w:t>
+      </w:r>
+      <w:r>
+        <w:t xml:space="preserve"> a definidas </w:t>
+      </w:r>
+      <w:r>
+        <w:t>na alínea B</w:t>
+      </w:r>
+      <w:r>
+        <w:t>.</w:t>
+      </w:r>
       <w:r>
         <w:t xml:space="preserve"> </w:t>
       </w:r>
     </w:p>
-    <w:p/>
+    <w:p>
+      <w:pPr>
+        <w:ind w:firstLine="708"/>
+      </w:pPr>
+    </w:p>
     <w:p>
       <w:pPr>
         <w:keepNext/>
+        <w:ind w:firstLine="708"/>
         <w:jc w:val="center"/>
       </w:pPr>
       <w:r>
@@ -3710,10 +3660,10 @@
         </w:rPr>
         <w:lastRenderedPageBreak/>
         <w:drawing>
-          <wp:inline distT="0" distB="0" distL="0" distR="0" wp14:anchorId="1FE7589A" wp14:editId="093ECF29">
-            <wp:extent cx="3590925" cy="1724025"/>
-            <wp:effectExtent l="0" t="0" r="9525" b="9525"/>
-            <wp:docPr id="16" name="Imagem 16"/>
+          <wp:inline distT="0" distB="0" distL="0" distR="0" wp14:anchorId="5EF2B15B" wp14:editId="0B011E04">
+            <wp:extent cx="5400040" cy="4575810"/>
+            <wp:effectExtent l="0" t="0" r="0" b="0"/>
+            <wp:docPr id="27" name="Imagem 27"/>
             <wp:cNvGraphicFramePr>
               <a:graphicFrameLocks xmlns:a="http://schemas.openxmlformats.org/drawingml/2006/main" noChangeAspect="1"/>
             </wp:cNvGraphicFramePr>
@@ -3733,7 +3683,7 @@
                   <pic:spPr>
                     <a:xfrm>
                       <a:off x="0" y="0"/>
-                      <a:ext cx="3590925" cy="1724025"/>
+                      <a:ext cx="5400040" cy="4575810"/>
                     </a:xfrm>
                     <a:prstGeom prst="rect">
                       <a:avLst/>
@@ -3754,29 +3704,25 @@
       <w:r>
         <w:t xml:space="preserve">Figura </w:t>
       </w:r>
-      <w:r>
-        <w:fldChar w:fldCharType="begin"/>
-      </w:r>
-      <w:r>
-        <w:instrText xml:space="preserve"> SEQ Figura \* ARABIC </w:instrText>
-      </w:r>
-      <w:r>
-        <w:fldChar w:fldCharType="separate"/>
-      </w:r>
-      <w:r>
-        <w:rPr>
-          <w:noProof/>
-        </w:rPr>
-        <w:t>11</w:t>
-      </w:r>
-      <w:r>
-        <w:rPr>
-          <w:noProof/>
-        </w:rPr>
-        <w:fldChar w:fldCharType="end"/>
-      </w:r>
-      <w:r>
-        <w:t xml:space="preserve"> - função de desencriptação</w:t>
+      <w:fldSimple w:instr=" SEQ Figura \* ARABIC ">
+        <w:r>
+          <w:rPr>
+            <w:noProof/>
+          </w:rPr>
+          <w:t>12</w:t>
+        </w:r>
+      </w:fldSimple>
+      <w:r>
+        <w:t xml:space="preserve"> -</w:t>
+      </w:r>
+      <w:r>
+        <w:t xml:space="preserve"> função que implementa a parte “principal” da alínea </w:t>
+      </w:r>
+      <w:r>
+        <w:t>C</w:t>
+      </w:r>
+      <w:r>
+        <w:t xml:space="preserve"> do projeto</w:t>
       </w:r>
     </w:p>
     <w:p>
@@ -3784,7 +3730,7 @@
         <w:ind w:firstLine="708"/>
       </w:pPr>
       <w:r>
-        <w:t>Para a desencriptação criamos uma função que recebe os argumentos:</w:t>
+        <w:t>Esta função tem como objetivo:</w:t>
       </w:r>
     </w:p>
     <w:p>
@@ -3792,24 +3738,11 @@
         <w:pStyle w:val="PargrafodaLista"/>
         <w:numPr>
           <w:ilvl w:val="0"/>
-          <w:numId w:val="10"/>
+          <w:numId w:val="11"/>
         </w:numPr>
       </w:pPr>
-      <w:proofErr w:type="spellStart"/>
-      <w:r>
-        <w:t>Private_</w:t>
-      </w:r>
-      <w:proofErr w:type="gramStart"/>
-      <w:r>
-        <w:t>key</w:t>
-      </w:r>
-      <w:proofErr w:type="spellEnd"/>
-      <w:r>
-        <w:t xml:space="preserve"> :</w:t>
-      </w:r>
-      <w:proofErr w:type="gramEnd"/>
-      <w:r>
-        <w:t xml:space="preserve"> palavra chave privada ,usada para a desencriptação;</w:t>
+      <w:r>
+        <w:t>Receber ficheiro de input, que vai conter o texto a ser cifrado;</w:t>
       </w:r>
     </w:p>
     <w:p>
@@ -3817,128 +3750,82 @@
         <w:pStyle w:val="PargrafodaLista"/>
         <w:numPr>
           <w:ilvl w:val="0"/>
-          <w:numId w:val="10"/>
+          <w:numId w:val="11"/>
         </w:numPr>
       </w:pPr>
-      <w:proofErr w:type="spellStart"/>
+      <w:r>
+        <w:t>Fazer a encriptação e decriptação desse texto n vezes;</w:t>
+      </w:r>
+    </w:p>
+    <w:p>
+      <w:pPr>
+        <w:pStyle w:val="PargrafodaLista"/>
+        <w:numPr>
+          <w:ilvl w:val="0"/>
+          <w:numId w:val="11"/>
+        </w:numPr>
+      </w:pPr>
+      <w:r>
+        <w:t>Em cada iteração calcular o tempo que demorou a encriptar e a desencriptar (individualmente);</w:t>
+      </w:r>
+    </w:p>
+    <w:p>
+      <w:pPr>
+        <w:pStyle w:val="PargrafodaLista"/>
+        <w:numPr>
+          <w:ilvl w:val="0"/>
+          <w:numId w:val="11"/>
+        </w:numPr>
+      </w:pPr>
+      <w:r>
+        <w:t xml:space="preserve">Adicionar </w:t>
+      </w:r>
+      <w:r>
+        <w:t xml:space="preserve">os resultados de cada iteração </w:t>
+      </w:r>
+      <w:r>
+        <w:t>nas</w:t>
+      </w:r>
+      <w:r>
+        <w:t xml:space="preserve"> </w:t>
+      </w:r>
+      <w:r>
+        <w:t>variáveis auxiliares</w:t>
+      </w:r>
+      <w:r>
+        <w:t xml:space="preserve"> </w:t>
+      </w:r>
+      <w:r>
+        <w:t>respetivas</w:t>
+      </w:r>
+      <w:r>
+        <w:t>;</w:t>
+      </w:r>
+    </w:p>
+    <w:p>
+      <w:pPr>
+        <w:pStyle w:val="PargrafodaLista"/>
+        <w:numPr>
+          <w:ilvl w:val="0"/>
+          <w:numId w:val="11"/>
+        </w:numPr>
+      </w:pPr>
+      <w:r>
+        <w:t xml:space="preserve">Por fim, após as n </w:t>
+      </w:r>
       <w:proofErr w:type="gramStart"/>
       <w:r>
-        <w:t>Ciphertext</w:t>
-      </w:r>
-      <w:proofErr w:type="spellEnd"/>
-      <w:r>
-        <w:t xml:space="preserve"> :</w:t>
+        <w:t>iterações ,</w:t>
       </w:r>
       <w:proofErr w:type="gramEnd"/>
       <w:r>
-        <w:t xml:space="preserve"> texto cifrado que vamos desencriptar.</w:t>
-      </w:r>
-    </w:p>
-    <w:p>
-      <w:pPr>
-        <w:ind w:firstLine="708"/>
-      </w:pPr>
-      <w:r>
-        <w:t>Neste caso seguimos também os parâmetros sugeridos pelos criadores da biblioteca.</w:t>
-      </w:r>
-    </w:p>
-    <w:p>
-      <w:pPr>
-        <w:ind w:firstLine="708"/>
-      </w:pPr>
-    </w:p>
-    <w:p>
-      <w:pPr>
-        <w:ind w:firstLine="708"/>
-      </w:pPr>
-    </w:p>
-    <w:p>
-      <w:pPr>
-        <w:ind w:firstLine="708"/>
-      </w:pPr>
-    </w:p>
-    <w:p>
-      <w:pPr>
-        <w:ind w:firstLine="708"/>
-      </w:pPr>
-    </w:p>
-    <w:p>
-      <w:pPr>
-        <w:ind w:firstLine="708"/>
-      </w:pPr>
-    </w:p>
-    <w:p>
-      <w:pPr>
-        <w:ind w:firstLine="708"/>
-      </w:pPr>
-    </w:p>
-    <w:p>
-      <w:pPr>
-        <w:pStyle w:val="Ttulo3"/>
-      </w:pPr>
-      <w:bookmarkStart w:id="11" w:name="_Toc161759923"/>
-      <w:r>
-        <w:t>Funções auxiliares</w:t>
-      </w:r>
-      <w:bookmarkEnd w:id="11"/>
-    </w:p>
-    <w:p>
-      <w:pPr>
-        <w:ind w:firstLine="708"/>
-      </w:pPr>
-      <w:r>
-        <w:t xml:space="preserve">Decidimos não </w:t>
-      </w:r>
-      <w:r>
-        <w:t>acrescentar</w:t>
-      </w:r>
-      <w:r>
-        <w:t xml:space="preserve"> as funções </w:t>
-      </w:r>
-      <w:proofErr w:type="spellStart"/>
-      <w:r>
-        <w:t>read</w:t>
-      </w:r>
-      <w:proofErr w:type="spellEnd"/>
-      <w:r>
-        <w:t xml:space="preserve"> </w:t>
-      </w:r>
-      <w:r>
-        <w:t>e</w:t>
-      </w:r>
-      <w:r>
-        <w:t xml:space="preserve"> </w:t>
-      </w:r>
-      <w:proofErr w:type="spellStart"/>
-      <w:r>
-        <w:t>save_data_to_file</w:t>
-      </w:r>
-      <w:proofErr w:type="spellEnd"/>
-      <w:r>
-        <w:t xml:space="preserve">  </w:t>
-      </w:r>
-      <w:r>
-        <w:t xml:space="preserve"> porque são exatamente iguais as definidas </w:t>
-      </w:r>
-      <w:r>
-        <w:t>na alínea B</w:t>
-      </w:r>
-      <w:r>
-        <w:t>.</w:t>
-      </w:r>
-      <w:r>
-        <w:t xml:space="preserve"> </w:t>
-      </w:r>
-    </w:p>
-    <w:p>
-      <w:pPr>
-        <w:ind w:firstLine="708"/>
-      </w:pPr>
-    </w:p>
+        <w:t xml:space="preserve"> fazer a média da encriptação e decriptação e retornar estes valores.</w:t>
+      </w:r>
+    </w:p>
+    <w:p/>
     <w:p>
       <w:pPr>
         <w:keepNext/>
-        <w:ind w:firstLine="708"/>
         <w:jc w:val="center"/>
       </w:pPr>
       <w:r>
@@ -3947,10 +3834,10 @@
         </w:rPr>
         <w:lastRenderedPageBreak/>
         <w:drawing>
-          <wp:inline distT="0" distB="0" distL="0" distR="0" wp14:anchorId="7D9F5420" wp14:editId="2E112C70">
-            <wp:extent cx="4295451" cy="3648075"/>
+          <wp:inline distT="0" distB="0" distL="0" distR="0" wp14:anchorId="6C4245C6" wp14:editId="6A35B74C">
+            <wp:extent cx="5400040" cy="3590290"/>
             <wp:effectExtent l="0" t="0" r="0" b="0"/>
-            <wp:docPr id="19" name="Imagem 19"/>
+            <wp:docPr id="28" name="Imagem 28"/>
             <wp:cNvGraphicFramePr>
               <a:graphicFrameLocks xmlns:a="http://schemas.openxmlformats.org/drawingml/2006/main" noChangeAspect="1"/>
             </wp:cNvGraphicFramePr>
@@ -3970,7 +3857,7 @@
                   <pic:spPr>
                     <a:xfrm>
                       <a:off x="0" y="0"/>
-                      <a:ext cx="4307582" cy="3658378"/>
+                      <a:ext cx="5400040" cy="3590290"/>
                     </a:xfrm>
                     <a:prstGeom prst="rect">
                       <a:avLst/>
@@ -3991,146 +3878,127 @@
       <w:r>
         <w:t xml:space="preserve">Figura </w:t>
       </w:r>
-      <w:r>
-        <w:fldChar w:fldCharType="begin"/>
-      </w:r>
-      <w:r>
-        <w:instrText xml:space="preserve"> SEQ Figura \* ARABIC </w:instrText>
-      </w:r>
-      <w:r>
-        <w:fldChar w:fldCharType="separate"/>
-      </w:r>
-      <w:r>
-        <w:rPr>
-          <w:noProof/>
-        </w:rPr>
-        <w:t>12</w:t>
-      </w:r>
-      <w:r>
-        <w:rPr>
-          <w:noProof/>
-        </w:rPr>
-        <w:fldChar w:fldCharType="end"/>
-      </w:r>
-      <w:r>
-        <w:t xml:space="preserve"> -</w:t>
-      </w:r>
-      <w:r>
-        <w:t xml:space="preserve"> função que implementa a parte “principal” da alínea </w:t>
+      <w:fldSimple w:instr=" SEQ Figura \* ARABIC ">
+        <w:r>
+          <w:rPr>
+            <w:noProof/>
+          </w:rPr>
+          <w:t>13</w:t>
+        </w:r>
+      </w:fldSimple>
+      <w:r>
+        <w:t xml:space="preserve"> - função que realiza todos os testes definidos para a alínea </w:t>
       </w:r>
       <w:r>
         <w:t>C</w:t>
       </w:r>
-      <w:r>
-        <w:t xml:space="preserve"> do projeto</w:t>
-      </w:r>
-    </w:p>
+    </w:p>
+    <w:p/>
     <w:p>
       <w:pPr>
         <w:ind w:firstLine="708"/>
-      </w:pPr>
-      <w:r>
-        <w:t>Esta função tem como objetivo:</w:t>
-      </w:r>
-    </w:p>
-    <w:p>
-      <w:pPr>
-        <w:pStyle w:val="PargrafodaLista"/>
-        <w:numPr>
-          <w:ilvl w:val="0"/>
-          <w:numId w:val="11"/>
-        </w:numPr>
-      </w:pPr>
-      <w:r>
-        <w:t>Receber ficheiro de input, que vai conter o texto a ser cifrado;</w:t>
-      </w:r>
-    </w:p>
-    <w:p>
-      <w:pPr>
-        <w:pStyle w:val="PargrafodaLista"/>
-        <w:numPr>
-          <w:ilvl w:val="0"/>
-          <w:numId w:val="11"/>
-        </w:numPr>
-      </w:pPr>
-      <w:r>
-        <w:t>Fazer a encriptação e decriptação desse texto n vezes;</w:t>
-      </w:r>
-    </w:p>
-    <w:p>
-      <w:pPr>
-        <w:pStyle w:val="PargrafodaLista"/>
-        <w:numPr>
-          <w:ilvl w:val="0"/>
-          <w:numId w:val="11"/>
-        </w:numPr>
-      </w:pPr>
-      <w:r>
-        <w:t>Em cada iteração calcular o tempo que demorou a encriptar e a desencriptar (individualmente);</w:t>
-      </w:r>
-    </w:p>
-    <w:p>
-      <w:pPr>
-        <w:pStyle w:val="PargrafodaLista"/>
-        <w:numPr>
-          <w:ilvl w:val="0"/>
-          <w:numId w:val="11"/>
-        </w:numPr>
-      </w:pPr>
-      <w:r>
-        <w:t xml:space="preserve">Guardar os resultados de cada iteração em </w:t>
-      </w:r>
+        <w:rPr>
+          <w:u w:val="single"/>
+        </w:rPr>
+      </w:pPr>
+      <w:r>
+        <w:t xml:space="preserve">Função que realizei os testes em todos os casos de teste mencionados na alínea A do projeto para o algoritmo </w:t>
+      </w:r>
+      <w:r>
+        <w:t>RS</w:t>
+      </w:r>
+      <w:r>
+        <w:t>A</w:t>
+      </w:r>
+      <w:r>
+        <w:t xml:space="preserve">. É importante referir que nos </w:t>
+      </w:r>
+      <w:r>
+        <w:t xml:space="preserve">realizamos </w:t>
+      </w:r>
+      <w:r>
+        <w:t>100</w:t>
+      </w:r>
+      <w:r>
+        <w:t>0</w:t>
+      </w:r>
+      <w:r>
+        <w:t xml:space="preserve"> repetições</w:t>
+      </w:r>
+      <w:r>
+        <w:t xml:space="preserve"> para</w:t>
+      </w:r>
+      <w:r>
+        <w:t xml:space="preserve"> garan</w:t>
+      </w:r>
+      <w:r>
+        <w:t>tir</w:t>
+      </w:r>
+      <w:r>
+        <w:t xml:space="preserve"> resultados estatisticamente significantes.</w:t>
+      </w:r>
+      <w:r>
+        <w:t xml:space="preserve"> No final são feitos os gráficos.</w:t>
+      </w:r>
+    </w:p>
+    <w:p>
+      <w:pPr>
+        <w:ind w:firstLine="708"/>
+      </w:pPr>
+    </w:p>
+    <w:p>
+      <w:pPr>
+        <w:ind w:firstLine="708"/>
+      </w:pPr>
+    </w:p>
+    <w:p>
+      <w:pPr>
+        <w:ind w:firstLine="708"/>
+      </w:pPr>
+    </w:p>
+    <w:p>
+      <w:pPr>
+        <w:pStyle w:val="Ttulo2"/>
+      </w:pPr>
+      <w:bookmarkStart w:id="12" w:name="_Toc161853838"/>
+      <w:r>
+        <w:t xml:space="preserve">Descrição código para alínea </w:t>
+      </w:r>
+      <w:r>
+        <w:t>D</w:t>
+      </w:r>
+      <w:bookmarkEnd w:id="12"/>
+    </w:p>
+    <w:p>
+      <w:pPr>
+        <w:ind w:firstLine="708"/>
+      </w:pPr>
+      <w:r>
+        <w:t>Tal como fizemos anteriormente</w:t>
+      </w:r>
+      <w:r>
+        <w:t xml:space="preserve">, </w:t>
+      </w:r>
+      <w:r>
+        <w:t>vamos</w:t>
+      </w:r>
+      <w:r>
+        <w:t xml:space="preserve"> descrever o código em diferentes secções e explicar cada uma delas com uma imagem do código e uma breve descrição.</w:t>
+      </w:r>
+    </w:p>
+    <w:p/>
+    <w:p>
+      <w:pPr>
+        <w:pStyle w:val="Ttulo3"/>
+      </w:pPr>
+      <w:bookmarkStart w:id="13" w:name="_Toc161853839"/>
       <w:proofErr w:type="spellStart"/>
       <w:r>
-        <w:t>arrays</w:t>
-      </w:r>
+        <w:t>Imports</w:t>
+      </w:r>
+      <w:bookmarkEnd w:id="13"/>
       <w:proofErr w:type="spellEnd"/>
-      <w:r>
-        <w:t xml:space="preserve"> </w:t>
-      </w:r>
-      <w:proofErr w:type="gramStart"/>
-      <w:r>
-        <w:t>auxiliares ;</w:t>
-      </w:r>
-      <w:proofErr w:type="gramEnd"/>
-    </w:p>
-    <w:p>
-      <w:pPr>
-        <w:pStyle w:val="PargrafodaLista"/>
-        <w:numPr>
-          <w:ilvl w:val="0"/>
-          <w:numId w:val="11"/>
-        </w:numPr>
-      </w:pPr>
-      <w:r>
-        <w:t xml:space="preserve">Por </w:t>
-      </w:r>
-      <w:proofErr w:type="gramStart"/>
-      <w:r>
-        <w:t>fim ,</w:t>
-      </w:r>
-      <w:proofErr w:type="gramEnd"/>
-      <w:r>
-        <w:t xml:space="preserve"> após as n iterações , guardar esses </w:t>
-      </w:r>
-      <w:proofErr w:type="spellStart"/>
-      <w:r>
-        <w:t>arrays</w:t>
-      </w:r>
-      <w:proofErr w:type="spellEnd"/>
-      <w:r>
-        <w:t xml:space="preserve"> num ficheiro dado por </w:t>
-      </w:r>
-      <w:proofErr w:type="spellStart"/>
-      <w:r>
-        <w:t>output_result</w:t>
-      </w:r>
-      <w:proofErr w:type="spellEnd"/>
-      <w:r>
-        <w:t>.</w:t>
-      </w:r>
-    </w:p>
-    <w:p/>
+    </w:p>
     <w:p>
       <w:pPr>
         <w:keepNext/>
@@ -4141,10 +4009,10 @@
           <w:noProof/>
         </w:rPr>
         <w:drawing>
-          <wp:inline distT="0" distB="0" distL="0" distR="0" wp14:anchorId="3E2599BE" wp14:editId="4387E3E4">
-            <wp:extent cx="4829175" cy="2143125"/>
-            <wp:effectExtent l="0" t="0" r="9525" b="9525"/>
-            <wp:docPr id="20" name="Imagem 20"/>
+          <wp:inline distT="0" distB="0" distL="0" distR="0" wp14:anchorId="6EA91E75" wp14:editId="6902583A">
+            <wp:extent cx="3695700" cy="1038225"/>
+            <wp:effectExtent l="0" t="0" r="0" b="9525"/>
+            <wp:docPr id="29" name="Imagem 29"/>
             <wp:cNvGraphicFramePr>
               <a:graphicFrameLocks xmlns:a="http://schemas.openxmlformats.org/drawingml/2006/main" noChangeAspect="1"/>
             </wp:cNvGraphicFramePr>
@@ -4164,7 +4032,7 @@
                   <pic:spPr>
                     <a:xfrm>
                       <a:off x="0" y="0"/>
-                      <a:ext cx="4829175" cy="2143125"/>
+                      <a:ext cx="3695700" cy="1038225"/>
                     </a:xfrm>
                     <a:prstGeom prst="rect">
                       <a:avLst/>
@@ -4185,129 +4053,51 @@
       <w:r>
         <w:t xml:space="preserve">Figura </w:t>
       </w:r>
-      <w:r>
-        <w:fldChar w:fldCharType="begin"/>
-      </w:r>
-      <w:r>
-        <w:instrText xml:space="preserve"> SEQ Figura \* ARABIC </w:instrText>
-      </w:r>
-      <w:r>
-        <w:fldChar w:fldCharType="separate"/>
-      </w:r>
-      <w:r>
-        <w:rPr>
-          <w:noProof/>
-        </w:rPr>
-        <w:t>13</w:t>
-      </w:r>
-      <w:r>
-        <w:rPr>
-          <w:noProof/>
-        </w:rPr>
-        <w:fldChar w:fldCharType="end"/>
-      </w:r>
-      <w:r>
-        <w:t xml:space="preserve"> - função que realiza todos os testes definidos para a alínea </w:t>
-      </w:r>
-      <w:r>
-        <w:t>C</w:t>
+      <w:fldSimple w:instr=" SEQ Figura \* ARABIC ">
+        <w:r>
+          <w:rPr>
+            <w:noProof/>
+          </w:rPr>
+          <w:t>14</w:t>
+        </w:r>
+      </w:fldSimple>
+      <w:r>
+        <w:t xml:space="preserve"> - </w:t>
+      </w:r>
+      <w:proofErr w:type="spellStart"/>
+      <w:r>
+        <w:t>imports</w:t>
+      </w:r>
+      <w:proofErr w:type="spellEnd"/>
+      <w:r>
+        <w:t xml:space="preserve"> alínea </w:t>
+      </w:r>
+      <w:r>
+        <w:t>D</w:t>
       </w:r>
     </w:p>
     <w:p/>
-    <w:p>
-      <w:pPr>
-        <w:ind w:firstLine="708"/>
-      </w:pPr>
+    <w:p/>
+    <w:p>
+      <w:pPr>
+        <w:pStyle w:val="Ttulo3"/>
+      </w:pPr>
+      <w:bookmarkStart w:id="14" w:name="_Toc161853840"/>
       <w:r>
         <w:lastRenderedPageBreak/>
-        <w:t xml:space="preserve">Função que realizei os testes em todos os casos de teste mencionados na alínea A do projeto para o algoritmo </w:t>
-      </w:r>
-      <w:r>
-        <w:t>RS</w:t>
-      </w:r>
-      <w:r>
-        <w:t>A</w:t>
-      </w:r>
-      <w:r>
-        <w:t xml:space="preserve">. É importante referir que nos </w:t>
-      </w:r>
-      <w:r>
-        <w:t xml:space="preserve">realizamos </w:t>
-      </w:r>
-      <w:r>
-        <w:t>100 repetições</w:t>
-      </w:r>
-      <w:r>
-        <w:t xml:space="preserve"> para</w:t>
-      </w:r>
-      <w:r>
-        <w:t xml:space="preserve"> garan</w:t>
-      </w:r>
-      <w:r>
-        <w:t>tir</w:t>
-      </w:r>
-      <w:r>
-        <w:t xml:space="preserve"> resultados estatisticamente significantes.</w:t>
-      </w:r>
-    </w:p>
-    <w:p>
-      <w:pPr>
-        <w:ind w:firstLine="708"/>
-      </w:pPr>
-    </w:p>
-    <w:p>
-      <w:pPr>
-        <w:ind w:firstLine="708"/>
-      </w:pPr>
-    </w:p>
-    <w:p>
-      <w:pPr>
-        <w:ind w:firstLine="708"/>
-      </w:pPr>
-    </w:p>
-    <w:p>
-      <w:pPr>
-        <w:pStyle w:val="Ttulo2"/>
-      </w:pPr>
-      <w:bookmarkStart w:id="12" w:name="_Toc161759924"/>
-      <w:r>
-        <w:t xml:space="preserve">Descrição código para alínea </w:t>
-      </w:r>
-      <w:r>
-        <w:t>D</w:t>
-      </w:r>
-      <w:bookmarkEnd w:id="12"/>
-    </w:p>
-    <w:p>
-      <w:pPr>
-        <w:ind w:firstLine="708"/>
-      </w:pPr>
-      <w:r>
-        <w:t>Tal como fizemos anteriormente</w:t>
-      </w:r>
-      <w:r>
-        <w:t xml:space="preserve">, </w:t>
-      </w:r>
-      <w:r>
-        <w:t>vamos</w:t>
-      </w:r>
-      <w:r>
-        <w:t xml:space="preserve"> descrever o código em diferentes secções e explicar cada uma delas com uma imagem do código e uma breve descrição.</w:t>
+        <w:t xml:space="preserve">Geração de </w:t>
+      </w:r>
+      <w:proofErr w:type="spellStart"/>
+      <w:r>
+        <w:t>hash</w:t>
+      </w:r>
+      <w:bookmarkEnd w:id="14"/>
+      <w:proofErr w:type="spellEnd"/>
+      <w:r>
+        <w:t xml:space="preserve"> </w:t>
       </w:r>
     </w:p>
     <w:p/>
-    <w:p>
-      <w:pPr>
-        <w:pStyle w:val="Ttulo3"/>
-      </w:pPr>
-      <w:bookmarkStart w:id="13" w:name="_Toc161759925"/>
-      <w:proofErr w:type="spellStart"/>
-      <w:r>
-        <w:t>Imports</w:t>
-      </w:r>
-      <w:bookmarkEnd w:id="13"/>
-      <w:proofErr w:type="spellEnd"/>
-    </w:p>
     <w:p>
       <w:pPr>
         <w:keepNext/>
@@ -4318,10 +4108,10 @@
           <w:noProof/>
         </w:rPr>
         <w:drawing>
-          <wp:inline distT="0" distB="0" distL="0" distR="0" wp14:anchorId="2DD7D027" wp14:editId="4B59368B">
-            <wp:extent cx="3152775" cy="523875"/>
-            <wp:effectExtent l="0" t="0" r="9525" b="9525"/>
-            <wp:docPr id="21" name="Imagem 21"/>
+          <wp:inline distT="0" distB="0" distL="0" distR="0" wp14:anchorId="5E7BC041" wp14:editId="499F6037">
+            <wp:extent cx="5400040" cy="741045"/>
+            <wp:effectExtent l="0" t="0" r="0" b="1905"/>
+            <wp:docPr id="23" name="Imagem 23"/>
             <wp:cNvGraphicFramePr>
               <a:graphicFrameLocks xmlns:a="http://schemas.openxmlformats.org/drawingml/2006/main" noChangeAspect="1"/>
             </wp:cNvGraphicFramePr>
@@ -4341,7 +4131,7 @@
                   <pic:spPr>
                     <a:xfrm>
                       <a:off x="0" y="0"/>
-                      <a:ext cx="3152775" cy="523875"/>
+                      <a:ext cx="5400040" cy="741045"/>
                     </a:xfrm>
                     <a:prstGeom prst="rect">
                       <a:avLst/>
@@ -4362,76 +4152,98 @@
       <w:r>
         <w:t xml:space="preserve">Figura </w:t>
       </w:r>
-      <w:r>
-        <w:fldChar w:fldCharType="begin"/>
-      </w:r>
-      <w:r>
-        <w:instrText xml:space="preserve"> SEQ Figura \* ARABIC </w:instrText>
-      </w:r>
-      <w:r>
-        <w:fldChar w:fldCharType="separate"/>
-      </w:r>
+      <w:fldSimple w:instr=" SEQ Figura \* ARABIC ">
+        <w:r>
+          <w:rPr>
+            <w:noProof/>
+          </w:rPr>
+          <w:t>15</w:t>
+        </w:r>
+      </w:fldSimple>
+      <w:r>
+        <w:t xml:space="preserve"> - função que gera </w:t>
+      </w:r>
+      <w:proofErr w:type="spellStart"/>
+      <w:r>
+        <w:t>hash</w:t>
+      </w:r>
+      <w:proofErr w:type="spellEnd"/>
+      <w:r>
+        <w:t xml:space="preserve"> SHA-256</w:t>
+      </w:r>
+    </w:p>
+    <w:p>
+      <w:r>
+        <w:tab/>
+        <w:t xml:space="preserve">Recebe como argumento o texto em que vamos aplicar a função de </w:t>
+      </w:r>
+      <w:proofErr w:type="spellStart"/>
+      <w:proofErr w:type="gramStart"/>
+      <w:r>
+        <w:t>hashing.</w:t>
+      </w:r>
+      <w:r>
+        <w:t>No</w:t>
+      </w:r>
+      <w:proofErr w:type="spellEnd"/>
+      <w:proofErr w:type="gramEnd"/>
+      <w:r>
+        <w:t xml:space="preserve"> final retorna a resultante da aplicação da função </w:t>
+      </w:r>
+      <w:proofErr w:type="spellStart"/>
+      <w:r>
+        <w:t>hash</w:t>
+      </w:r>
+      <w:proofErr w:type="spellEnd"/>
+      <w:r>
+        <w:t xml:space="preserve"> em Hexadecimal.</w:t>
+      </w:r>
+    </w:p>
+    <w:p/>
+    <w:p>
+      <w:pPr>
+        <w:pStyle w:val="Ttulo3"/>
+      </w:pPr>
+      <w:bookmarkStart w:id="15" w:name="_Toc161853841"/>
+      <w:r>
+        <w:t>Funções auxiliares</w:t>
+      </w:r>
+      <w:bookmarkEnd w:id="15"/>
+      <w:r>
+        <w:t xml:space="preserve"> </w:t>
+      </w:r>
+    </w:p>
+    <w:p>
+      <w:pPr>
+        <w:ind w:firstLine="708"/>
+      </w:pPr>
+      <w:r>
+        <w:t xml:space="preserve">Decidimos não acrescentar as funções </w:t>
+      </w:r>
+      <w:proofErr w:type="spellStart"/>
+      <w:r>
+        <w:t>read</w:t>
+      </w:r>
+      <w:proofErr w:type="spellEnd"/>
+      <w:r>
+        <w:t xml:space="preserve"> porque é exatamente igual a definidas na alínea B.</w:t>
+      </w:r>
+    </w:p>
+    <w:p>
+      <w:pPr>
+        <w:keepNext/>
+        <w:ind w:firstLine="708"/>
+        <w:jc w:val="center"/>
+      </w:pPr>
       <w:r>
         <w:rPr>
           <w:noProof/>
         </w:rPr>
-        <w:t>14</w:t>
-      </w:r>
-      <w:r>
-        <w:rPr>
-          <w:noProof/>
-        </w:rPr>
-        <w:fldChar w:fldCharType="end"/>
-      </w:r>
-      <w:r>
-        <w:t xml:space="preserve"> - </w:t>
-      </w:r>
-      <w:proofErr w:type="spellStart"/>
-      <w:r>
-        <w:t>imports</w:t>
-      </w:r>
-      <w:proofErr w:type="spellEnd"/>
-      <w:r>
-        <w:t xml:space="preserve"> alínea </w:t>
-      </w:r>
-      <w:r>
-        <w:t>D</w:t>
-      </w:r>
-    </w:p>
-    <w:p/>
-    <w:p>
-      <w:pPr>
-        <w:pStyle w:val="Ttulo3"/>
-      </w:pPr>
-      <w:bookmarkStart w:id="14" w:name="_Toc161759926"/>
-      <w:r>
-        <w:t xml:space="preserve">Geração de </w:t>
-      </w:r>
-      <w:proofErr w:type="spellStart"/>
-      <w:r>
-        <w:t>hash</w:t>
-      </w:r>
-      <w:bookmarkEnd w:id="14"/>
-      <w:proofErr w:type="spellEnd"/>
-      <w:r>
-        <w:t xml:space="preserve"> </w:t>
-      </w:r>
-    </w:p>
-    <w:p/>
-    <w:p>
-      <w:pPr>
-        <w:keepNext/>
-        <w:jc w:val="center"/>
-      </w:pPr>
-      <w:r>
-        <w:rPr>
-          <w:noProof/>
-        </w:rPr>
         <w:drawing>
-          <wp:inline distT="0" distB="0" distL="0" distR="0" wp14:anchorId="5E7BC041" wp14:editId="499F6037">
-            <wp:extent cx="5400040" cy="741045"/>
-            <wp:effectExtent l="0" t="0" r="0" b="1905"/>
-            <wp:docPr id="23" name="Imagem 23"/>
+          <wp:inline distT="0" distB="0" distL="0" distR="0" wp14:anchorId="5CA74D77" wp14:editId="5625CAF9">
+            <wp:extent cx="5400040" cy="3355340"/>
+            <wp:effectExtent l="0" t="0" r="0" b="0"/>
+            <wp:docPr id="30" name="Imagem 30"/>
             <wp:cNvGraphicFramePr>
               <a:graphicFrameLocks xmlns:a="http://schemas.openxmlformats.org/drawingml/2006/main" noChangeAspect="1"/>
             </wp:cNvGraphicFramePr>
@@ -4451,7 +4263,7 @@
                   <pic:spPr>
                     <a:xfrm>
                       <a:off x="0" y="0"/>
-                      <a:ext cx="5400040" cy="741045"/>
+                      <a:ext cx="5400040" cy="3355340"/>
                     </a:xfrm>
                     <a:prstGeom prst="rect">
                       <a:avLst/>
@@ -4472,29 +4284,42 @@
       <w:r>
         <w:t xml:space="preserve">Figura </w:t>
       </w:r>
-      <w:r>
-        <w:fldChar w:fldCharType="begin"/>
-      </w:r>
-      <w:r>
-        <w:instrText xml:space="preserve"> SEQ Figura \* ARABIC </w:instrText>
-      </w:r>
-      <w:r>
-        <w:fldChar w:fldCharType="separate"/>
-      </w:r>
-      <w:r>
-        <w:rPr>
-          <w:noProof/>
-        </w:rPr>
-        <w:t>15</w:t>
-      </w:r>
-      <w:r>
-        <w:rPr>
-          <w:noProof/>
-        </w:rPr>
-        <w:fldChar w:fldCharType="end"/>
-      </w:r>
-      <w:r>
-        <w:t xml:space="preserve"> - função que gera </w:t>
+      <w:fldSimple w:instr=" SEQ Figura \* ARABIC ">
+        <w:r>
+          <w:rPr>
+            <w:noProof/>
+          </w:rPr>
+          <w:t>16</w:t>
+        </w:r>
+      </w:fldSimple>
+      <w:r>
+        <w:t xml:space="preserve"> - função que implementa a parte “principal” da alínea </w:t>
+      </w:r>
+      <w:r>
+        <w:t>D</w:t>
+      </w:r>
+      <w:r>
+        <w:t xml:space="preserve"> do projeto</w:t>
+      </w:r>
+    </w:p>
+    <w:p>
+      <w:pPr>
+        <w:ind w:firstLine="708"/>
+      </w:pPr>
+      <w:r>
+        <w:t>Esta função tem como objetivo:</w:t>
+      </w:r>
+    </w:p>
+    <w:p>
+      <w:pPr>
+        <w:pStyle w:val="PargrafodaLista"/>
+        <w:numPr>
+          <w:ilvl w:val="0"/>
+          <w:numId w:val="12"/>
+        </w:numPr>
+      </w:pPr>
+      <w:r>
+        <w:t xml:space="preserve">Receber ficheiro de input, que vai conter o texto que vamos aplicar a função de </w:t>
       </w:r>
       <w:proofErr w:type="spellStart"/>
       <w:r>
@@ -4502,85 +4327,108 @@
       </w:r>
       <w:proofErr w:type="spellEnd"/>
       <w:r>
-        <w:t xml:space="preserve"> SHA-256</w:t>
-      </w:r>
-    </w:p>
-    <w:p>
-      <w:r>
-        <w:tab/>
-        <w:t xml:space="preserve">Recebe como argumento o texto em que vamos aplicar a função de </w:t>
+        <w:t>;</w:t>
+      </w:r>
+    </w:p>
+    <w:p>
+      <w:pPr>
+        <w:pStyle w:val="PargrafodaLista"/>
+        <w:numPr>
+          <w:ilvl w:val="0"/>
+          <w:numId w:val="12"/>
+        </w:numPr>
+      </w:pPr>
+      <w:r>
+        <w:t xml:space="preserve">Aplicar a função de </w:t>
+      </w:r>
+      <w:proofErr w:type="spellStart"/>
+      <w:r>
+        <w:t>hash</w:t>
+      </w:r>
+      <w:proofErr w:type="spellEnd"/>
+      <w:r>
+        <w:t xml:space="preserve"> a esse texto n vezes;</w:t>
+      </w:r>
+    </w:p>
+    <w:p>
+      <w:pPr>
+        <w:pStyle w:val="PargrafodaLista"/>
+        <w:numPr>
+          <w:ilvl w:val="0"/>
+          <w:numId w:val="12"/>
+        </w:numPr>
+      </w:pPr>
+      <w:r>
+        <w:t xml:space="preserve">Em cada iteração calcular o tempo que demorou a gerar a </w:t>
       </w:r>
       <w:proofErr w:type="spellStart"/>
       <w:proofErr w:type="gramStart"/>
       <w:r>
-        <w:t>hashing.</w:t>
-      </w:r>
-      <w:r>
-        <w:t>No</w:t>
+        <w:t>hash</w:t>
       </w:r>
       <w:proofErr w:type="spellEnd"/>
+      <w:r>
+        <w:t xml:space="preserve"> ;</w:t>
+      </w:r>
       <w:proofErr w:type="gramEnd"/>
-      <w:r>
-        <w:t xml:space="preserve"> final retorna a resultante da aplicação da função </w:t>
-      </w:r>
-      <w:proofErr w:type="spellStart"/>
-      <w:r>
-        <w:t>hash</w:t>
-      </w:r>
-      <w:proofErr w:type="spellEnd"/>
-      <w:r>
-        <w:t xml:space="preserve"> em Hexadecimal.</w:t>
+    </w:p>
+    <w:p>
+      <w:pPr>
+        <w:pStyle w:val="PargrafodaLista"/>
+        <w:numPr>
+          <w:ilvl w:val="0"/>
+          <w:numId w:val="12"/>
+        </w:numPr>
+      </w:pPr>
+      <w:r>
+        <w:t>Adiciona o</w:t>
+      </w:r>
+      <w:r>
+        <w:t xml:space="preserve"> resultado de cada iteração </w:t>
+      </w:r>
+      <w:r>
+        <w:t>numa variável auxiliar</w:t>
+      </w:r>
+      <w:r>
+        <w:t>;</w:t>
+      </w:r>
+    </w:p>
+    <w:p>
+      <w:pPr>
+        <w:pStyle w:val="PargrafodaLista"/>
+        <w:numPr>
+          <w:ilvl w:val="0"/>
+          <w:numId w:val="12"/>
+        </w:numPr>
+      </w:pPr>
+      <w:r>
+        <w:t xml:space="preserve">Por fim, após </w:t>
+      </w:r>
+      <w:proofErr w:type="gramStart"/>
+      <w:r>
+        <w:t>as n</w:t>
+      </w:r>
+      <w:proofErr w:type="gramEnd"/>
+      <w:r>
+        <w:t xml:space="preserve"> </w:t>
+      </w:r>
+      <w:r>
+        <w:t>iterações,</w:t>
+      </w:r>
+      <w:r>
+        <w:t xml:space="preserve"> fazer a média </w:t>
+      </w:r>
+      <w:r>
+        <w:t xml:space="preserve">geração </w:t>
+      </w:r>
+      <w:r>
+        <w:t>e retorna este valor.</w:t>
       </w:r>
     </w:p>
     <w:p/>
     <w:p>
       <w:pPr>
-        <w:pStyle w:val="Ttulo3"/>
-      </w:pPr>
-      <w:bookmarkStart w:id="15" w:name="_Toc161759927"/>
-      <w:r>
-        <w:t>Funções auxiliares</w:t>
-      </w:r>
-      <w:bookmarkEnd w:id="15"/>
-      <w:r>
-        <w:t xml:space="preserve"> </w:t>
-      </w:r>
-    </w:p>
-    <w:p>
-      <w:pPr>
-        <w:ind w:firstLine="708"/>
-      </w:pPr>
-      <w:r>
-        <w:t xml:space="preserve">Decidimos não acrescentar as funções </w:t>
-      </w:r>
-      <w:proofErr w:type="spellStart"/>
-      <w:r>
-        <w:t>read</w:t>
-      </w:r>
-      <w:proofErr w:type="spellEnd"/>
-      <w:r>
-        <w:t xml:space="preserve"> e </w:t>
-      </w:r>
-      <w:proofErr w:type="spellStart"/>
-      <w:r>
-        <w:t>save_data_to_file</w:t>
-      </w:r>
-      <w:proofErr w:type="spellEnd"/>
-      <w:r>
-        <w:t xml:space="preserve">   </w:t>
-      </w:r>
-      <w:r>
-        <w:t>são quase iguais</w:t>
-      </w:r>
-      <w:r>
-        <w:t xml:space="preserve"> as definidas na alínea B.</w:t>
-      </w:r>
-    </w:p>
-    <w:p/>
-    <w:p>
-      <w:pPr>
         <w:keepNext/>
-        <w:ind w:firstLine="708"/>
         <w:jc w:val="center"/>
       </w:pPr>
       <w:r>
@@ -4589,10 +4437,10 @@
         </w:rPr>
         <w:lastRenderedPageBreak/>
         <w:drawing>
-          <wp:inline distT="0" distB="0" distL="0" distR="0" wp14:anchorId="0AD69EE6" wp14:editId="5744ABFD">
-            <wp:extent cx="4689499" cy="2228850"/>
-            <wp:effectExtent l="0" t="0" r="0" b="0"/>
-            <wp:docPr id="24" name="Imagem 24"/>
+          <wp:inline distT="0" distB="0" distL="0" distR="0" wp14:anchorId="04C4DDB9" wp14:editId="18294220">
+            <wp:extent cx="5400040" cy="3843655"/>
+            <wp:effectExtent l="0" t="0" r="0" b="4445"/>
+            <wp:docPr id="31" name="Imagem 31"/>
             <wp:cNvGraphicFramePr>
               <a:graphicFrameLocks xmlns:a="http://schemas.openxmlformats.org/drawingml/2006/main" noChangeAspect="1"/>
             </wp:cNvGraphicFramePr>
@@ -4612,7 +4460,7 @@
                   <pic:spPr>
                     <a:xfrm>
                       <a:off x="0" y="0"/>
-                      <a:ext cx="4709103" cy="2238168"/>
+                      <a:ext cx="5400040" cy="3843655"/>
                     </a:xfrm>
                     <a:prstGeom prst="rect">
                       <a:avLst/>
@@ -4633,271 +4481,45 @@
       <w:r>
         <w:t xml:space="preserve">Figura </w:t>
       </w:r>
-      <w:r>
-        <w:fldChar w:fldCharType="begin"/>
-      </w:r>
-      <w:r>
-        <w:instrText xml:space="preserve"> SEQ Figura \* ARABIC </w:instrText>
-      </w:r>
-      <w:r>
-        <w:fldChar w:fldCharType="separate"/>
-      </w:r>
-      <w:r>
-        <w:rPr>
-          <w:noProof/>
-        </w:rPr>
-        <w:t>16</w:t>
-      </w:r>
-      <w:r>
-        <w:rPr>
-          <w:noProof/>
-        </w:rPr>
-        <w:fldChar w:fldCharType="end"/>
-      </w:r>
-      <w:r>
-        <w:t xml:space="preserve"> - função que implementa a parte “principal” da alínea </w:t>
+      <w:fldSimple w:instr=" SEQ Figura \* ARABIC ">
+        <w:r>
+          <w:rPr>
+            <w:noProof/>
+          </w:rPr>
+          <w:t>17</w:t>
+        </w:r>
+      </w:fldSimple>
+      <w:r>
+        <w:t xml:space="preserve">- </w:t>
+      </w:r>
+      <w:r>
+        <w:t xml:space="preserve">função que realiza todos os testes definidos para a alínea </w:t>
       </w:r>
       <w:r>
         <w:t>D</w:t>
       </w:r>
-      <w:r>
-        <w:t xml:space="preserve"> do projeto</w:t>
-      </w:r>
     </w:p>
     <w:p>
       <w:pPr>
         <w:ind w:firstLine="708"/>
       </w:pPr>
       <w:r>
-        <w:t>Esta função tem como objetivo:</w:t>
-      </w:r>
-    </w:p>
-    <w:p>
-      <w:pPr>
-        <w:pStyle w:val="PargrafodaLista"/>
-        <w:numPr>
-          <w:ilvl w:val="0"/>
-          <w:numId w:val="12"/>
-        </w:numPr>
-      </w:pPr>
-      <w:r>
-        <w:t xml:space="preserve">Receber ficheiro de input, que vai conter o texto que vamos aplicar a função de </w:t>
-      </w:r>
-      <w:proofErr w:type="spellStart"/>
-      <w:r>
-        <w:t>hash</w:t>
-      </w:r>
-      <w:proofErr w:type="spellEnd"/>
-      <w:r>
-        <w:t>;</w:t>
-      </w:r>
-    </w:p>
-    <w:p>
-      <w:pPr>
-        <w:pStyle w:val="PargrafodaLista"/>
-        <w:numPr>
-          <w:ilvl w:val="0"/>
-          <w:numId w:val="12"/>
-        </w:numPr>
-      </w:pPr>
-      <w:r>
-        <w:t xml:space="preserve">Aplicar a função de </w:t>
-      </w:r>
-      <w:proofErr w:type="spellStart"/>
-      <w:r>
-        <w:t>hash</w:t>
-      </w:r>
-      <w:proofErr w:type="spellEnd"/>
-      <w:r>
-        <w:t xml:space="preserve"> a esse texto n vezes;</w:t>
-      </w:r>
-    </w:p>
-    <w:p>
-      <w:pPr>
-        <w:pStyle w:val="PargrafodaLista"/>
-        <w:numPr>
-          <w:ilvl w:val="0"/>
-          <w:numId w:val="12"/>
-        </w:numPr>
-      </w:pPr>
-      <w:r>
-        <w:t xml:space="preserve">Em cada iteração calcular o tempo que demorou a gerar a </w:t>
-      </w:r>
-      <w:proofErr w:type="spellStart"/>
-      <w:proofErr w:type="gramStart"/>
-      <w:r>
-        <w:t>hash</w:t>
-      </w:r>
-      <w:proofErr w:type="spellEnd"/>
-      <w:r>
-        <w:t xml:space="preserve"> ;</w:t>
-      </w:r>
-      <w:proofErr w:type="gramEnd"/>
-    </w:p>
-    <w:p>
-      <w:pPr>
-        <w:pStyle w:val="PargrafodaLista"/>
-        <w:numPr>
-          <w:ilvl w:val="0"/>
-          <w:numId w:val="12"/>
-        </w:numPr>
-      </w:pPr>
-      <w:r>
-        <w:t xml:space="preserve">Guardar os resultados de cada iteração num </w:t>
-      </w:r>
-      <w:proofErr w:type="spellStart"/>
-      <w:r>
-        <w:t>array</w:t>
-      </w:r>
-      <w:proofErr w:type="spellEnd"/>
+        <w:t>Função que realizei os testes em todos os casos de teste mencionados na alínea A do projeto para o algoritmo SHA-256. É importante referir que nos realizamos 100</w:t>
+      </w:r>
+      <w:r>
+        <w:t>0</w:t>
+      </w:r>
+      <w:r>
+        <w:t xml:space="preserve"> repetições para garantir resultados estatisticamente significantes</w:t>
+      </w:r>
+      <w:r>
+        <w:t>.</w:t>
+      </w:r>
       <w:r>
         <w:t xml:space="preserve"> </w:t>
       </w:r>
-      <w:proofErr w:type="spellStart"/>
-      <w:proofErr w:type="gramStart"/>
-      <w:r>
-        <w:t>auxiliare</w:t>
-      </w:r>
-      <w:proofErr w:type="spellEnd"/>
-      <w:r>
-        <w:t xml:space="preserve"> ;</w:t>
-      </w:r>
-      <w:proofErr w:type="gramEnd"/>
-    </w:p>
-    <w:p>
-      <w:pPr>
-        <w:pStyle w:val="PargrafodaLista"/>
-        <w:numPr>
-          <w:ilvl w:val="0"/>
-          <w:numId w:val="12"/>
-        </w:numPr>
-      </w:pPr>
-      <w:r>
-        <w:t xml:space="preserve">Por fim, após as n </w:t>
-      </w:r>
-      <w:proofErr w:type="gramStart"/>
-      <w:r>
-        <w:t>iterações ,</w:t>
-      </w:r>
-      <w:proofErr w:type="gramEnd"/>
-      <w:r>
-        <w:t xml:space="preserve"> guardar esse </w:t>
-      </w:r>
-      <w:proofErr w:type="spellStart"/>
-      <w:r>
-        <w:t>array</w:t>
-      </w:r>
-      <w:proofErr w:type="spellEnd"/>
-      <w:r>
-        <w:t xml:space="preserve"> num ficheiro dado por </w:t>
-      </w:r>
-      <w:proofErr w:type="spellStart"/>
-      <w:r>
-        <w:t>output_result</w:t>
-      </w:r>
-      <w:proofErr w:type="spellEnd"/>
-      <w:r>
-        <w:t>.</w:t>
-      </w:r>
-    </w:p>
-    <w:p/>
-    <w:p>
-      <w:pPr>
-        <w:keepNext/>
-        <w:jc w:val="center"/>
-      </w:pPr>
-      <w:r>
-        <w:rPr>
-          <w:noProof/>
-        </w:rPr>
-        <w:drawing>
-          <wp:inline distT="0" distB="0" distL="0" distR="0" wp14:anchorId="431FEBF5" wp14:editId="3AABF5C3">
-            <wp:extent cx="4924425" cy="2171700"/>
-            <wp:effectExtent l="0" t="0" r="9525" b="0"/>
-            <wp:docPr id="25" name="Imagem 25"/>
-            <wp:cNvGraphicFramePr>
-              <a:graphicFrameLocks xmlns:a="http://schemas.openxmlformats.org/drawingml/2006/main" noChangeAspect="1"/>
-            </wp:cNvGraphicFramePr>
-            <a:graphic xmlns:a="http://schemas.openxmlformats.org/drawingml/2006/main">
-              <a:graphicData uri="http://schemas.openxmlformats.org/drawingml/2006/picture">
-                <pic:pic xmlns:pic="http://schemas.openxmlformats.org/drawingml/2006/picture">
-                  <pic:nvPicPr>
-                    <pic:cNvPr id="1" name=""/>
-                    <pic:cNvPicPr/>
-                  </pic:nvPicPr>
-                  <pic:blipFill>
-                    <a:blip r:embed="rId28"/>
-                    <a:stretch>
-                      <a:fillRect/>
-                    </a:stretch>
-                  </pic:blipFill>
-                  <pic:spPr>
-                    <a:xfrm>
-                      <a:off x="0" y="0"/>
-                      <a:ext cx="4924425" cy="2171700"/>
-                    </a:xfrm>
-                    <a:prstGeom prst="rect">
-                      <a:avLst/>
-                    </a:prstGeom>
-                  </pic:spPr>
-                </pic:pic>
-              </a:graphicData>
-            </a:graphic>
-          </wp:inline>
-        </w:drawing>
-      </w:r>
-    </w:p>
-    <w:p>
-      <w:pPr>
-        <w:pStyle w:val="Legenda"/>
-        <w:jc w:val="center"/>
-      </w:pPr>
-      <w:r>
-        <w:t xml:space="preserve">Figura </w:t>
-      </w:r>
-      <w:r>
-        <w:fldChar w:fldCharType="begin"/>
-      </w:r>
-      <w:r>
-        <w:instrText xml:space="preserve"> SEQ Figura \* ARABIC </w:instrText>
-      </w:r>
-      <w:r>
-        <w:fldChar w:fldCharType="separate"/>
-      </w:r>
-      <w:r>
-        <w:rPr>
-          <w:noProof/>
-        </w:rPr>
-        <w:t>17</w:t>
-      </w:r>
-      <w:r>
-        <w:rPr>
-          <w:noProof/>
-        </w:rPr>
-        <w:fldChar w:fldCharType="end"/>
-      </w:r>
-      <w:r>
-        <w:t xml:space="preserve">- </w:t>
-      </w:r>
-      <w:r>
-        <w:t xml:space="preserve">função que realiza todos os testes definidos para a alínea </w:t>
-      </w:r>
-      <w:r>
-        <w:t>D</w:t>
-      </w:r>
-    </w:p>
-    <w:p>
-      <w:pPr>
-        <w:ind w:firstLine="708"/>
-      </w:pPr>
-      <w:r>
-        <w:t>Função que realizei os testes em todos os casos de teste mencionados na alínea A do projeto para o algoritmo SHA-256. É importante referir que nos realizamos 100</w:t>
-      </w:r>
-      <w:r>
-        <w:t>0</w:t>
-      </w:r>
-      <w:r>
-        <w:t xml:space="preserve"> repetições para garantir resultados estatisticamente significantes</w:t>
+      <w:r>
+        <w:t>No final são feitos os gráficos.</w:t>
       </w:r>
     </w:p>
     <w:p/>
@@ -4912,7 +4534,7 @@
           <w:lang w:val="en-US"/>
         </w:rPr>
       </w:pPr>
-      <w:bookmarkStart w:id="16" w:name="_Toc161759928"/>
+      <w:bookmarkStart w:id="16" w:name="_Toc161853842"/>
       <w:r>
         <w:rPr>
           <w:rFonts w:ascii="LMRoman10-Regular" w:hAnsi="LMRoman10-Regular" w:cs="LMRoman10-Regular"/>
@@ -4921,21 +4543,9 @@
           <w:szCs w:val="20"/>
           <w:lang w:val="en-US"/>
         </w:rPr>
-        <w:t xml:space="preserve">Explain how you generated/obtained the </w:t>
-      </w:r>
-      <w:proofErr w:type="gramStart"/>
-      <w:r>
-        <w:rPr>
-          <w:rFonts w:ascii="LMRoman10-Regular" w:hAnsi="LMRoman10-Regular" w:cs="LMRoman10-Regular"/>
-          <w:kern w:val="0"/>
-          <w:sz w:val="20"/>
-          <w:szCs w:val="20"/>
-          <w:lang w:val="en-US"/>
-        </w:rPr>
-        <w:t>results</w:t>
+        <w:t>Explain how you generated/obtained the results</w:t>
       </w:r>
       <w:bookmarkEnd w:id="16"/>
-      <w:proofErr w:type="gramEnd"/>
     </w:p>
     <w:p>
       <w:pPr>
@@ -4988,7 +4598,7 @@
           <w:lang w:val="en-US"/>
         </w:rPr>
       </w:pPr>
-      <w:bookmarkStart w:id="17" w:name="_Toc161759929"/>
+      <w:bookmarkStart w:id="17" w:name="_Toc161853843"/>
       <w:r>
         <w:rPr>
           <w:rFonts w:ascii="LMRoman10-Regular" w:hAnsi="LMRoman10-Regular" w:cs="LMRoman10-Regular"/>
@@ -5060,24 +4670,14 @@
                             <w:r>
                               <w:t xml:space="preserve">Figure </w:t>
                             </w:r>
-                            <w:r>
-                              <w:fldChar w:fldCharType="begin"/>
-                            </w:r>
-                            <w:r>
-                              <w:instrText xml:space="preserve"> SEQ Figure \* ARABIC </w:instrText>
-                            </w:r>
-                            <w:r>
-                              <w:fldChar w:fldCharType="separate"/>
-                            </w:r>
-                            <w:r>
-                              <w:rPr>
-                                <w:noProof/>
-                              </w:rPr>
-                              <w:t>1</w:t>
-                            </w:r>
-                            <w:r>
-                              <w:fldChar w:fldCharType="end"/>
-                            </w:r>
+                            <w:fldSimple w:instr=" SEQ Figure \* ARABIC ">
+                              <w:r>
+                                <w:rPr>
+                                  <w:noProof/>
+                                </w:rPr>
+                                <w:t>1</w:t>
+                              </w:r>
+                            </w:fldSimple>
                             <w:r>
                               <w:t xml:space="preserve"> - Gráfico da média dos tempos de encriptação para todos os ficheiros pedidos</w:t>
                             </w:r>
@@ -5102,7 +4702,7 @@
                 <v:stroke joinstyle="miter"/>
                 <v:path gradientshapeok="t" o:connecttype="rect"/>
               </v:shapetype>
-              <v:shape id="Caixa de texto 1" o:spid="_x0000_s1026" type="#_x0000_t202" style="position:absolute;margin-left:-85.05pt;margin-top:257.1pt;width:302.35pt;height:.05pt;z-index:-251649024;visibility:visible;mso-wrap-style:square;mso-wrap-distance-left:9pt;mso-wrap-distance-top:0;mso-wrap-distance-right:9pt;mso-wrap-distance-bottom:0;mso-position-horizontal:absolute;mso-position-horizontal-relative:text;mso-position-vertical:absolute;mso-position-vertical-relative:text;v-text-anchor:top" o:gfxdata="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" stroked="f">
+              <v:shape id="Caixa de texto 1" o:spid="_x0000_s1026" type="#_x0000_t202" style="position:absolute;margin-left:-85.05pt;margin-top:257.1pt;width:302.35pt;height:.05pt;z-index:-251649024;visibility:visible;mso-wrap-style:square;mso-wrap-distance-left:9pt;mso-wrap-distance-top:0;mso-wrap-distance-right:9pt;mso-wrap-distance-bottom:0;mso-position-horizontal:absolute;mso-position-horizontal-relative:text;mso-position-vertical:absolute;mso-position-vertical-relative:text;v-text-anchor:top" o:gfxdata="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" stroked="f">
                 <v:textbox style="mso-fit-shape-to-text:t" inset="0,0,0,0">
                   <w:txbxContent>
                     <w:p>
@@ -5117,24 +4717,14 @@
                       <w:r>
                         <w:t xml:space="preserve">Figure </w:t>
                       </w:r>
-                      <w:r>
-                        <w:fldChar w:fldCharType="begin"/>
-                      </w:r>
-                      <w:r>
-                        <w:instrText xml:space="preserve"> SEQ Figure \* ARABIC </w:instrText>
-                      </w:r>
-                      <w:r>
-                        <w:fldChar w:fldCharType="separate"/>
-                      </w:r>
-                      <w:r>
-                        <w:rPr>
-                          <w:noProof/>
-                        </w:rPr>
-                        <w:t>1</w:t>
-                      </w:r>
-                      <w:r>
-                        <w:fldChar w:fldCharType="end"/>
-                      </w:r>
+                      <w:fldSimple w:instr=" SEQ Figure \* ARABIC ">
+                        <w:r>
+                          <w:rPr>
+                            <w:noProof/>
+                          </w:rPr>
+                          <w:t>1</w:t>
+                        </w:r>
+                      </w:fldSimple>
                       <w:r>
                         <w:t xml:space="preserve"> - Gráfico da média dos tempos de encriptação para todos os ficheiros pedidos</w:t>
                       </w:r>
@@ -5176,7 +4766,7 @@
                     </pic:cNvPicPr>
                   </pic:nvPicPr>
                   <pic:blipFill>
-                    <a:blip r:embed="rId29">
+                    <a:blip r:embed="rId28">
                       <a:extLst>
                         <a:ext uri="{28A0092B-C50C-407E-A947-70E740481C1C}">
                           <a14:useLocalDpi xmlns:a14="http://schemas.microsoft.com/office/drawing/2010/main" val="0"/>
@@ -5273,24 +4863,14 @@
                             <w:r>
                               <w:t xml:space="preserve">Figure </w:t>
                             </w:r>
-                            <w:r>
-                              <w:fldChar w:fldCharType="begin"/>
-                            </w:r>
-                            <w:r>
-                              <w:instrText xml:space="preserve"> SEQ Figure \* ARABIC </w:instrText>
-                            </w:r>
-                            <w:r>
-                              <w:fldChar w:fldCharType="separate"/>
-                            </w:r>
-                            <w:r>
-                              <w:rPr>
-                                <w:noProof/>
-                              </w:rPr>
-                              <w:t>2</w:t>
-                            </w:r>
-                            <w:r>
-                              <w:fldChar w:fldCharType="end"/>
-                            </w:r>
+                            <w:fldSimple w:instr=" SEQ Figure \* ARABIC ">
+                              <w:r>
+                                <w:rPr>
+                                  <w:noProof/>
+                                </w:rPr>
+                                <w:t>2</w:t>
+                              </w:r>
+                            </w:fldSimple>
                             <w:r>
                               <w:t xml:space="preserve"> - </w:t>
                             </w:r>
@@ -5330,7 +4910,7 @@
           </mc:Choice>
           <mc:Fallback>
             <w:pict>
-              <v:shape w14:anchorId="0F2FC77A" id="_x0000_s1027" type="#_x0000_t202" style="position:absolute;margin-left:212.4pt;margin-top:231.9pt;width:302.35pt;height:.05pt;z-index:-251646976;visibility:visible;mso-wrap-style:square;mso-wrap-distance-left:9pt;mso-wrap-distance-top:0;mso-wrap-distance-right:9pt;mso-wrap-distance-bottom:0;mso-position-horizontal:absolute;mso-position-horizontal-relative:text;mso-position-vertical:absolute;mso-position-vertical-relative:text;v-text-anchor:top" o:gfxdata="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" stroked="f">
+              <v:shape w14:anchorId="0F2FC77A" id="_x0000_s1027" type="#_x0000_t202" style="position:absolute;margin-left:212.4pt;margin-top:231.9pt;width:302.35pt;height:.05pt;z-index:-251646976;visibility:visible;mso-wrap-style:square;mso-wrap-distance-left:9pt;mso-wrap-distance-top:0;mso-wrap-distance-right:9pt;mso-wrap-distance-bottom:0;mso-position-horizontal:absolute;mso-position-horizontal-relative:text;mso-position-vertical:absolute;mso-position-vertical-relative:text;v-text-anchor:top" o:gfxdata="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" stroked="f">
                 <v:textbox style="mso-fit-shape-to-text:t" inset="0,0,0,0">
                   <w:txbxContent>
                     <w:p>
@@ -5345,24 +4925,14 @@
                       <w:r>
                         <w:t xml:space="preserve">Figure </w:t>
                       </w:r>
-                      <w:r>
-                        <w:fldChar w:fldCharType="begin"/>
-                      </w:r>
-                      <w:r>
-                        <w:instrText xml:space="preserve"> SEQ Figure \* ARABIC </w:instrText>
-                      </w:r>
-                      <w:r>
-                        <w:fldChar w:fldCharType="separate"/>
-                      </w:r>
-                      <w:r>
-                        <w:rPr>
-                          <w:noProof/>
-                        </w:rPr>
-                        <w:t>2</w:t>
-                      </w:r>
-                      <w:r>
-                        <w:fldChar w:fldCharType="end"/>
-                      </w:r>
+                      <w:fldSimple w:instr=" SEQ Figure \* ARABIC ">
+                        <w:r>
+                          <w:rPr>
+                            <w:noProof/>
+                          </w:rPr>
+                          <w:t>2</w:t>
+                        </w:r>
+                      </w:fldSimple>
                       <w:r>
                         <w:t xml:space="preserve"> - </w:t>
                       </w:r>
@@ -5423,7 +4993,7 @@
                     </pic:cNvPicPr>
                   </pic:nvPicPr>
                   <pic:blipFill>
-                    <a:blip r:embed="rId30">
+                    <a:blip r:embed="rId29">
                       <a:extLst>
                         <a:ext uri="{28A0092B-C50C-407E-A947-70E740481C1C}">
                           <a14:useLocalDpi xmlns:a14="http://schemas.microsoft.com/office/drawing/2010/main" val="0"/>
@@ -5470,19 +5040,7 @@
         <w:rPr>
           <w:lang w:val="en-US"/>
         </w:rPr>
-        <w:t xml:space="preserve">IMES                                      </w:t>
-      </w:r>
-      <w:r>
-        <w:rPr>
-          <w:lang w:val="en-US"/>
-        </w:rPr>
-        <w:t xml:space="preserve">        </w:t>
-      </w:r>
-      <w:r>
-        <w:rPr>
-          <w:lang w:val="en-US"/>
-        </w:rPr>
-        <w:t xml:space="preserve">  AES_DECRYPTION_TIMES</w:t>
+        <w:t>IMES                                                AES_DECRYPTION_TIMES</w:t>
       </w:r>
       <w:r>
         <w:rPr>
@@ -5558,6 +5116,7 @@
         <w:rPr>
           <w:noProof/>
         </w:rPr>
+        <w:lastRenderedPageBreak/>
         <mc:AlternateContent>
           <mc:Choice Requires="wps">
             <w:drawing>
@@ -5607,24 +5166,14 @@
                             <w:r>
                               <w:t xml:space="preserve">Figure </w:t>
                             </w:r>
-                            <w:r>
-                              <w:fldChar w:fldCharType="begin"/>
-                            </w:r>
-                            <w:r>
-                              <w:instrText xml:space="preserve"> SEQ Figure \* ARABIC </w:instrText>
-                            </w:r>
-                            <w:r>
-                              <w:fldChar w:fldCharType="separate"/>
-                            </w:r>
-                            <w:r>
-                              <w:rPr>
-                                <w:noProof/>
-                              </w:rPr>
-                              <w:t>3</w:t>
-                            </w:r>
-                            <w:r>
-                              <w:fldChar w:fldCharType="end"/>
-                            </w:r>
+                            <w:fldSimple w:instr=" SEQ Figure \* ARABIC ">
+                              <w:r>
+                                <w:rPr>
+                                  <w:noProof/>
+                                </w:rPr>
+                                <w:t>3</w:t>
+                              </w:r>
+                            </w:fldSimple>
                             <w:r>
                               <w:t xml:space="preserve"> - </w:t>
                             </w:r>
@@ -5659,7 +5208,7 @@
           </mc:Choice>
           <mc:Fallback>
             <w:pict>
-              <v:shape w14:anchorId="70BD1B75" id="_x0000_s1028" type="#_x0000_t202" style="position:absolute;margin-left:-82.55pt;margin-top:257.15pt;width:302.35pt;height:.05pt;z-index:-251644928;visibility:visible;mso-wrap-style:square;mso-wrap-distance-left:9pt;mso-wrap-distance-top:0;mso-wrap-distance-right:9pt;mso-wrap-distance-bottom:0;mso-position-horizontal:absolute;mso-position-horizontal-relative:text;mso-position-vertical:absolute;mso-position-vertical-relative:text;v-text-anchor:top" o:gfxdata="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" stroked="f">
+              <v:shape w14:anchorId="70BD1B75" id="_x0000_s1028" type="#_x0000_t202" style="position:absolute;margin-left:-82.55pt;margin-top:257.15pt;width:302.35pt;height:.05pt;z-index:-251644928;visibility:visible;mso-wrap-style:square;mso-wrap-distance-left:9pt;mso-wrap-distance-top:0;mso-wrap-distance-right:9pt;mso-wrap-distance-bottom:0;mso-position-horizontal:absolute;mso-position-horizontal-relative:text;mso-position-vertical:absolute;mso-position-vertical-relative:text;v-text-anchor:top" o:gfxdata="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" stroked="f">
                 <v:textbox style="mso-fit-shape-to-text:t" inset="0,0,0,0">
                   <w:txbxContent>
                     <w:p>
@@ -5674,24 +5223,14 @@
                       <w:r>
                         <w:t xml:space="preserve">Figure </w:t>
                       </w:r>
-                      <w:r>
-                        <w:fldChar w:fldCharType="begin"/>
-                      </w:r>
-                      <w:r>
-                        <w:instrText xml:space="preserve"> SEQ Figure \* ARABIC </w:instrText>
-                      </w:r>
-                      <w:r>
-                        <w:fldChar w:fldCharType="separate"/>
-                      </w:r>
-                      <w:r>
-                        <w:rPr>
-                          <w:noProof/>
-                        </w:rPr>
-                        <w:t>3</w:t>
-                      </w:r>
-                      <w:r>
-                        <w:fldChar w:fldCharType="end"/>
-                      </w:r>
+                      <w:fldSimple w:instr=" SEQ Figure \* ARABIC ">
+                        <w:r>
+                          <w:rPr>
+                            <w:noProof/>
+                          </w:rPr>
+                          <w:t>3</w:t>
+                        </w:r>
+                      </w:fldSimple>
                       <w:r>
                         <w:t xml:space="preserve"> - </w:t>
                       </w:r>
@@ -5748,7 +5287,7 @@
                     </pic:cNvPicPr>
                   </pic:nvPicPr>
                   <pic:blipFill>
-                    <a:blip r:embed="rId31">
+                    <a:blip r:embed="rId30">
                       <a:extLst>
                         <a:ext uri="{28A0092B-C50C-407E-A947-70E740481C1C}">
                           <a14:useLocalDpi xmlns:a14="http://schemas.microsoft.com/office/drawing/2010/main" val="0"/>
@@ -5845,24 +5384,14 @@
                             <w:r>
                               <w:t xml:space="preserve">Figure </w:t>
                             </w:r>
-                            <w:r>
-                              <w:fldChar w:fldCharType="begin"/>
-                            </w:r>
-                            <w:r>
-                              <w:instrText xml:space="preserve"> SEQ Figure \* ARABIC </w:instrText>
-                            </w:r>
-                            <w:r>
-                              <w:fldChar w:fldCharType="separate"/>
-                            </w:r>
-                            <w:r>
-                              <w:rPr>
-                                <w:noProof/>
-                              </w:rPr>
-                              <w:t>4</w:t>
-                            </w:r>
-                            <w:r>
-                              <w:fldChar w:fldCharType="end"/>
-                            </w:r>
+                            <w:fldSimple w:instr=" SEQ Figure \* ARABIC ">
+                              <w:r>
+                                <w:rPr>
+                                  <w:noProof/>
+                                </w:rPr>
+                                <w:t>4</w:t>
+                              </w:r>
+                            </w:fldSimple>
                             <w:r>
                               <w:t xml:space="preserve"> - </w:t>
                             </w:r>
@@ -5900,7 +5429,7 @@
           </mc:Choice>
           <mc:Fallback>
             <w:pict>
-              <v:shape w14:anchorId="6BDC5EC7" id="_x0000_s1029" type="#_x0000_t202" style="position:absolute;margin-left:226.35pt;margin-top:231.9pt;width:302.35pt;height:.05pt;z-index:-251642880;visibility:visible;mso-wrap-style:square;mso-wrap-distance-left:9pt;mso-wrap-distance-top:0;mso-wrap-distance-right:9pt;mso-wrap-distance-bottom:0;mso-position-horizontal:absolute;mso-position-horizontal-relative:text;mso-position-vertical:absolute;mso-position-vertical-relative:text;v-text-anchor:top" o:gfxdata="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" stroked="f">
+              <v:shape w14:anchorId="6BDC5EC7" id="_x0000_s1029" type="#_x0000_t202" style="position:absolute;margin-left:226.35pt;margin-top:231.9pt;width:302.35pt;height:.05pt;z-index:-251642880;visibility:visible;mso-wrap-style:square;mso-wrap-distance-left:9pt;mso-wrap-distance-top:0;mso-wrap-distance-right:9pt;mso-wrap-distance-bottom:0;mso-position-horizontal:absolute;mso-position-horizontal-relative:text;mso-position-vertical:absolute;mso-position-vertical-relative:text;v-text-anchor:top" o:gfxdata="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" stroked="f">
                 <v:textbox style="mso-fit-shape-to-text:t" inset="0,0,0,0">
                   <w:txbxContent>
                     <w:p>
@@ -5915,24 +5444,14 @@
                       <w:r>
                         <w:t xml:space="preserve">Figure </w:t>
                       </w:r>
-                      <w:r>
-                        <w:fldChar w:fldCharType="begin"/>
-                      </w:r>
-                      <w:r>
-                        <w:instrText xml:space="preserve"> SEQ Figure \* ARABIC </w:instrText>
-                      </w:r>
-                      <w:r>
-                        <w:fldChar w:fldCharType="separate"/>
-                      </w:r>
-                      <w:r>
-                        <w:rPr>
-                          <w:noProof/>
-                        </w:rPr>
-                        <w:t>4</w:t>
-                      </w:r>
-                      <w:r>
-                        <w:fldChar w:fldCharType="end"/>
-                      </w:r>
+                      <w:fldSimple w:instr=" SEQ Figure \* ARABIC ">
+                        <w:r>
+                          <w:rPr>
+                            <w:noProof/>
+                          </w:rPr>
+                          <w:t>4</w:t>
+                        </w:r>
+                      </w:fldSimple>
                       <w:r>
                         <w:t xml:space="preserve"> - </w:t>
                       </w:r>
@@ -5992,7 +5511,7 @@
                     </pic:cNvPicPr>
                   </pic:nvPicPr>
                   <pic:blipFill>
-                    <a:blip r:embed="rId32">
+                    <a:blip r:embed="rId31">
                       <a:extLst>
                         <a:ext uri="{28A0092B-C50C-407E-A947-70E740481C1C}">
                           <a14:useLocalDpi xmlns:a14="http://schemas.microsoft.com/office/drawing/2010/main" val="0"/>
@@ -6152,13 +5671,7 @@
               <w:jc w:val="center"/>
             </w:pPr>
             <w:r>
-              <w:t>Como espectável os tempos de encriptaçã</w:t>
-            </w:r>
-            <w:r>
-              <w:t xml:space="preserve">o </w:t>
-            </w:r>
-            <w:r>
-              <w:t>desencriptação são muito semelhantes sendo um</w:t>
+              <w:t>Como espectável os tempos de encriptação desencriptação são muito semelhantes sendo um</w:t>
             </w:r>
           </w:p>
           <w:p>
@@ -6166,13 +5679,7 @@
               <w:jc w:val="center"/>
             </w:pPr>
             <w:r>
-              <w:t>algoritmo bastante rápido até 262144 bytes</w:t>
-            </w:r>
-            <w:r>
-              <w:t xml:space="preserve"> </w:t>
-            </w:r>
-            <w:r>
-              <w:t>com</w:t>
+              <w:t>algoritmo bastante rápido até 262144 bytes com</w:t>
             </w:r>
           </w:p>
           <w:p>
@@ -6186,19 +5693,7 @@
               <w:t xml:space="preserve"> µs </w:t>
             </w:r>
             <w:r>
-              <w:t>existindo u</w:t>
-            </w:r>
-            <w:r>
-              <w:t xml:space="preserve">m </w:t>
-            </w:r>
-            <w:r>
-              <w:t>aumento significativo de tempo de execução no ficheiro de</w:t>
-            </w:r>
-            <w:r>
-              <w:t xml:space="preserve"> </w:t>
-            </w:r>
-            <w:r>
-              <w:t xml:space="preserve">2097152 para 5000 </w:t>
+              <w:t xml:space="preserve">existindo um aumento significativo de tempo de execução no ficheiro de 2097152 para 5000 </w:t>
             </w:r>
             <w:r>
               <w:t>µs</w:t>
@@ -6332,7 +5827,6 @@
           </w:tcPr>
           <w:p>
             <w:r>
-              <w:lastRenderedPageBreak/>
               <w:t>4</w:t>
             </w:r>
           </w:p>
@@ -6444,19 +5938,7 @@
         <w:rPr>
           <w:lang w:val="en-US"/>
         </w:rPr>
-        <w:t xml:space="preserve">IMES                                                </w:t>
-      </w:r>
-      <w:r>
-        <w:rPr>
-          <w:lang w:val="en-US"/>
-        </w:rPr>
-        <w:t>RSA</w:t>
-      </w:r>
-      <w:r>
-        <w:rPr>
-          <w:lang w:val="en-US"/>
-        </w:rPr>
-        <w:t>_DECRYPTION_TIMES</w:t>
+        <w:t>IMES                                                RSA_DECRYPTION_TIMES</w:t>
       </w:r>
     </w:p>
     <w:p>
@@ -6519,24 +6001,14 @@
                             <w:r>
                               <w:t xml:space="preserve">Figure </w:t>
                             </w:r>
-                            <w:r>
-                              <w:fldChar w:fldCharType="begin"/>
-                            </w:r>
-                            <w:r>
-                              <w:instrText xml:space="preserve"> SEQ Figure \* ARABIC </w:instrText>
-                            </w:r>
-                            <w:r>
-                              <w:fldChar w:fldCharType="separate"/>
-                            </w:r>
-                            <w:r>
-                              <w:rPr>
-                                <w:noProof/>
-                              </w:rPr>
-                              <w:t>5</w:t>
-                            </w:r>
-                            <w:r>
-                              <w:fldChar w:fldCharType="end"/>
-                            </w:r>
+                            <w:fldSimple w:instr=" SEQ Figure \* ARABIC ">
+                              <w:r>
+                                <w:rPr>
+                                  <w:noProof/>
+                                </w:rPr>
+                                <w:t>5</w:t>
+                              </w:r>
+                            </w:fldSimple>
                             <w:r>
                               <w:t xml:space="preserve"> - </w:t>
                             </w:r>
@@ -6560,7 +6032,7 @@
           </mc:Choice>
           <mc:Fallback>
             <w:pict>
-              <v:shape w14:anchorId="44CDE978" id="_x0000_s1030" type="#_x0000_t202" style="position:absolute;margin-left:215.75pt;margin-top:216.85pt;width:290.8pt;height:.05pt;z-index:-251638784;visibility:visible;mso-wrap-style:square;mso-wrap-distance-left:9pt;mso-wrap-distance-top:0;mso-wrap-distance-right:9pt;mso-wrap-distance-bottom:0;mso-position-horizontal:absolute;mso-position-horizontal-relative:text;mso-position-vertical:absolute;mso-position-vertical-relative:text;v-text-anchor:top" o:gfxdata="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" stroked="f">
+              <v:shape w14:anchorId="44CDE978" id="_x0000_s1030" type="#_x0000_t202" style="position:absolute;margin-left:215.75pt;margin-top:216.85pt;width:290.8pt;height:.05pt;z-index:-251638784;visibility:visible;mso-wrap-style:square;mso-wrap-distance-left:9pt;mso-wrap-distance-top:0;mso-wrap-distance-right:9pt;mso-wrap-distance-bottom:0;mso-position-horizontal:absolute;mso-position-horizontal-relative:text;mso-position-vertical:absolute;mso-position-vertical-relative:text;v-text-anchor:top" o:gfxdata="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" stroked="f">
                 <v:textbox style="mso-fit-shape-to-text:t" inset="0,0,0,0">
                   <w:txbxContent>
                     <w:p>
@@ -6575,24 +6047,14 @@
                       <w:r>
                         <w:t xml:space="preserve">Figure </w:t>
                       </w:r>
-                      <w:r>
-                        <w:fldChar w:fldCharType="begin"/>
-                      </w:r>
-                      <w:r>
-                        <w:instrText xml:space="preserve"> SEQ Figure \* ARABIC </w:instrText>
-                      </w:r>
-                      <w:r>
-                        <w:fldChar w:fldCharType="separate"/>
-                      </w:r>
-                      <w:r>
-                        <w:rPr>
-                          <w:noProof/>
-                        </w:rPr>
-                        <w:t>5</w:t>
-                      </w:r>
-                      <w:r>
-                        <w:fldChar w:fldCharType="end"/>
-                      </w:r>
+                      <w:fldSimple w:instr=" SEQ Figure \* ARABIC ">
+                        <w:r>
+                          <w:rPr>
+                            <w:noProof/>
+                          </w:rPr>
+                          <w:t>5</w:t>
+                        </w:r>
+                      </w:fldSimple>
                       <w:r>
                         <w:t xml:space="preserve"> - </w:t>
                       </w:r>
@@ -6638,7 +6100,7 @@
                     </pic:cNvPicPr>
                   </pic:nvPicPr>
                   <pic:blipFill>
-                    <a:blip r:embed="rId33">
+                    <a:blip r:embed="rId32">
                       <a:extLst>
                         <a:ext uri="{28A0092B-C50C-407E-A947-70E740481C1C}">
                           <a14:useLocalDpi xmlns:a14="http://schemas.microsoft.com/office/drawing/2010/main" val="0"/>
@@ -6728,24 +6190,14 @@
                             <w:r>
                               <w:t xml:space="preserve">Figure </w:t>
                             </w:r>
-                            <w:r>
-                              <w:fldChar w:fldCharType="begin"/>
-                            </w:r>
-                            <w:r>
-                              <w:instrText xml:space="preserve"> SEQ Figure \* ARABIC </w:instrText>
-                            </w:r>
-                            <w:r>
-                              <w:fldChar w:fldCharType="separate"/>
-                            </w:r>
-                            <w:r>
-                              <w:rPr>
-                                <w:noProof/>
-                              </w:rPr>
-                              <w:t>6</w:t>
-                            </w:r>
-                            <w:r>
-                              <w:fldChar w:fldCharType="end"/>
-                            </w:r>
+                            <w:fldSimple w:instr=" SEQ Figure \* ARABIC ">
+                              <w:r>
+                                <w:rPr>
+                                  <w:noProof/>
+                                </w:rPr>
+                                <w:t>6</w:t>
+                              </w:r>
+                            </w:fldSimple>
                             <w:r>
                               <w:t xml:space="preserve"> - </w:t>
                             </w:r>
@@ -6769,7 +6221,7 @@
           </mc:Choice>
           <mc:Fallback>
             <w:pict>
-              <v:shape w14:anchorId="4A9CFFC4" id="_x0000_s1031" type="#_x0000_t202" style="position:absolute;margin-left:-85.05pt;margin-top:216.85pt;width:292pt;height:.05pt;z-index:-251640832;visibility:visible;mso-wrap-style:square;mso-wrap-distance-left:9pt;mso-wrap-distance-top:0;mso-wrap-distance-right:9pt;mso-wrap-distance-bottom:0;mso-position-horizontal:absolute;mso-position-horizontal-relative:text;mso-position-vertical:absolute;mso-position-vertical-relative:text;v-text-anchor:top" o:gfxdata="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" stroked="f">
+              <v:shape w14:anchorId="4A9CFFC4" id="_x0000_s1031" type="#_x0000_t202" style="position:absolute;margin-left:-85.05pt;margin-top:216.85pt;width:292pt;height:.05pt;z-index:-251640832;visibility:visible;mso-wrap-style:square;mso-wrap-distance-left:9pt;mso-wrap-distance-top:0;mso-wrap-distance-right:9pt;mso-wrap-distance-bottom:0;mso-position-horizontal:absolute;mso-position-horizontal-relative:text;mso-position-vertical:absolute;mso-position-vertical-relative:text;v-text-anchor:top" o:gfxdata="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" stroked="f">
                 <v:textbox style="mso-fit-shape-to-text:t" inset="0,0,0,0">
                   <w:txbxContent>
                     <w:p>
@@ -6784,24 +6236,14 @@
                       <w:r>
                         <w:t xml:space="preserve">Figure </w:t>
                       </w:r>
-                      <w:r>
-                        <w:fldChar w:fldCharType="begin"/>
-                      </w:r>
-                      <w:r>
-                        <w:instrText xml:space="preserve"> SEQ Figure \* ARABIC </w:instrText>
-                      </w:r>
-                      <w:r>
-                        <w:fldChar w:fldCharType="separate"/>
-                      </w:r>
-                      <w:r>
-                        <w:rPr>
-                          <w:noProof/>
-                        </w:rPr>
-                        <w:t>6</w:t>
-                      </w:r>
-                      <w:r>
-                        <w:fldChar w:fldCharType="end"/>
-                      </w:r>
+                      <w:fldSimple w:instr=" SEQ Figure \* ARABIC ">
+                        <w:r>
+                          <w:rPr>
+                            <w:noProof/>
+                          </w:rPr>
+                          <w:t>6</w:t>
+                        </w:r>
+                      </w:fldSimple>
                       <w:r>
                         <w:t xml:space="preserve"> - </w:t>
                       </w:r>
@@ -6847,7 +6289,7 @@
                     </pic:cNvPicPr>
                   </pic:nvPicPr>
                   <pic:blipFill>
-                    <a:blip r:embed="rId34">
+                    <a:blip r:embed="rId33">
                       <a:extLst>
                         <a:ext uri="{28A0092B-C50C-407E-A947-70E740481C1C}">
                           <a14:useLocalDpi xmlns:a14="http://schemas.microsoft.com/office/drawing/2010/main" val="0"/>
@@ -7003,13 +6445,7 @@
               <w:t>µs</w:t>
             </w:r>
             <w:r>
-              <w:t xml:space="preserve"> já o tempo de desencriptação é da casa </w:t>
-            </w:r>
-            <w:r>
-              <w:t>dos 300</w:t>
-            </w:r>
-            <w:r>
-              <w:t xml:space="preserve"> </w:t>
+              <w:t xml:space="preserve"> já o tempo de desencriptação é da casa dos 300 </w:t>
             </w:r>
             <w:r>
               <w:t>µs</w:t>
@@ -7427,24 +6863,14 @@
                             <w:r>
                               <w:t xml:space="preserve">Figure </w:t>
                             </w:r>
-                            <w:r>
-                              <w:fldChar w:fldCharType="begin"/>
-                            </w:r>
-                            <w:r>
-                              <w:instrText xml:space="preserve"> SEQ Figure \* ARABIC </w:instrText>
-                            </w:r>
-                            <w:r>
-                              <w:fldChar w:fldCharType="separate"/>
-                            </w:r>
-                            <w:r>
-                              <w:rPr>
-                                <w:noProof/>
-                              </w:rPr>
-                              <w:t>7</w:t>
-                            </w:r>
-                            <w:r>
-                              <w:fldChar w:fldCharType="end"/>
-                            </w:r>
+                            <w:fldSimple w:instr=" SEQ Figure \* ARABIC ">
+                              <w:r>
+                                <w:rPr>
+                                  <w:noProof/>
+                                </w:rPr>
+                                <w:t>7</w:t>
+                              </w:r>
+                            </w:fldSimple>
                             <w:r>
                               <w:t xml:space="preserve"> - </w:t>
                             </w:r>
@@ -7488,7 +6914,7 @@
           </mc:Choice>
           <mc:Fallback>
             <w:pict>
-              <v:shape w14:anchorId="3F24DEF0" id="_x0000_s1032" type="#_x0000_t202" style="position:absolute;margin-left:197.55pt;margin-top:223.55pt;width:291pt;height:.05pt;z-index:-251634688;visibility:visible;mso-wrap-style:square;mso-wrap-distance-left:9pt;mso-wrap-distance-top:0;mso-wrap-distance-right:9pt;mso-wrap-distance-bottom:0;mso-position-horizontal:absolute;mso-position-horizontal-relative:text;mso-position-vertical:absolute;mso-position-vertical-relative:text;v-text-anchor:top" o:gfxdata="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" stroked="f">
+              <v:shape w14:anchorId="3F24DEF0" id="_x0000_s1032" type="#_x0000_t202" style="position:absolute;margin-left:197.55pt;margin-top:223.55pt;width:291pt;height:.05pt;z-index:-251634688;visibility:visible;mso-wrap-style:square;mso-wrap-distance-left:9pt;mso-wrap-distance-top:0;mso-wrap-distance-right:9pt;mso-wrap-distance-bottom:0;mso-position-horizontal:absolute;mso-position-horizontal-relative:text;mso-position-vertical:absolute;mso-position-vertical-relative:text;v-text-anchor:top" o:gfxdata="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" stroked="f">
                 <v:textbox style="mso-fit-shape-to-text:t" inset="0,0,0,0">
                   <w:txbxContent>
                     <w:p>
@@ -7503,24 +6929,14 @@
                       <w:r>
                         <w:t xml:space="preserve">Figure </w:t>
                       </w:r>
-                      <w:r>
-                        <w:fldChar w:fldCharType="begin"/>
-                      </w:r>
-                      <w:r>
-                        <w:instrText xml:space="preserve"> SEQ Figure \* ARABIC </w:instrText>
-                      </w:r>
-                      <w:r>
-                        <w:fldChar w:fldCharType="separate"/>
-                      </w:r>
-                      <w:r>
-                        <w:rPr>
-                          <w:noProof/>
-                        </w:rPr>
-                        <w:t>7</w:t>
-                      </w:r>
-                      <w:r>
-                        <w:fldChar w:fldCharType="end"/>
-                      </w:r>
+                      <w:fldSimple w:instr=" SEQ Figure \* ARABIC ">
+                        <w:r>
+                          <w:rPr>
+                            <w:noProof/>
+                          </w:rPr>
+                          <w:t>7</w:t>
+                        </w:r>
+                      </w:fldSimple>
                       <w:r>
                         <w:t xml:space="preserve"> - </w:t>
                       </w:r>
@@ -7586,7 +7002,7 @@
                     </pic:cNvPicPr>
                   </pic:nvPicPr>
                   <pic:blipFill>
-                    <a:blip r:embed="rId35">
+                    <a:blip r:embed="rId34">
                       <a:extLst>
                         <a:ext uri="{28A0092B-C50C-407E-A947-70E740481C1C}">
                           <a14:useLocalDpi xmlns:a14="http://schemas.microsoft.com/office/drawing/2010/main" val="0"/>
@@ -7676,24 +7092,14 @@
                             <w:r>
                               <w:t xml:space="preserve">Figure </w:t>
                             </w:r>
-                            <w:r>
-                              <w:fldChar w:fldCharType="begin"/>
-                            </w:r>
-                            <w:r>
-                              <w:instrText xml:space="preserve"> SEQ Figure \* ARABIC </w:instrText>
-                            </w:r>
-                            <w:r>
-                              <w:fldChar w:fldCharType="separate"/>
-                            </w:r>
-                            <w:r>
-                              <w:rPr>
-                                <w:noProof/>
-                              </w:rPr>
-                              <w:t>8</w:t>
-                            </w:r>
-                            <w:r>
-                              <w:fldChar w:fldCharType="end"/>
-                            </w:r>
+                            <w:fldSimple w:instr=" SEQ Figure \* ARABIC ">
+                              <w:r>
+                                <w:rPr>
+                                  <w:noProof/>
+                                </w:rPr>
+                                <w:t>8</w:t>
+                              </w:r>
+                            </w:fldSimple>
                             <w:r>
                               <w:t xml:space="preserve"> - </w:t>
                             </w:r>
@@ -7723,7 +7129,7 @@
           </mc:Choice>
           <mc:Fallback>
             <w:pict>
-              <v:shape w14:anchorId="607D7760" id="_x0000_s1033" type="#_x0000_t202" style="position:absolute;margin-left:-65.25pt;margin-top:220.75pt;width:275.2pt;height:.05pt;z-index:-251636736;visibility:visible;mso-wrap-style:square;mso-wrap-distance-left:9pt;mso-wrap-distance-top:0;mso-wrap-distance-right:9pt;mso-wrap-distance-bottom:0;mso-position-horizontal:absolute;mso-position-horizontal-relative:text;mso-position-vertical:absolute;mso-position-vertical-relative:text;v-text-anchor:top" o:gfxdata="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" stroked="f">
+              <v:shape w14:anchorId="607D7760" id="_x0000_s1033" type="#_x0000_t202" style="position:absolute;margin-left:-65.25pt;margin-top:220.75pt;width:275.2pt;height:.05pt;z-index:-251636736;visibility:visible;mso-wrap-style:square;mso-wrap-distance-left:9pt;mso-wrap-distance-top:0;mso-wrap-distance-right:9pt;mso-wrap-distance-bottom:0;mso-position-horizontal:absolute;mso-position-horizontal-relative:text;mso-position-vertical:absolute;mso-position-vertical-relative:text;v-text-anchor:top" o:gfxdata="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" stroked="f">
                 <v:textbox style="mso-fit-shape-to-text:t" inset="0,0,0,0">
                   <w:txbxContent>
                     <w:p>
@@ -7738,24 +7144,14 @@
                       <w:r>
                         <w:t xml:space="preserve">Figure </w:t>
                       </w:r>
-                      <w:r>
-                        <w:fldChar w:fldCharType="begin"/>
-                      </w:r>
-                      <w:r>
-                        <w:instrText xml:space="preserve"> SEQ Figure \* ARABIC </w:instrText>
-                      </w:r>
-                      <w:r>
-                        <w:fldChar w:fldCharType="separate"/>
-                      </w:r>
-                      <w:r>
-                        <w:rPr>
-                          <w:noProof/>
-                        </w:rPr>
-                        <w:t>8</w:t>
-                      </w:r>
-                      <w:r>
-                        <w:fldChar w:fldCharType="end"/>
-                      </w:r>
+                      <w:fldSimple w:instr=" SEQ Figure \* ARABIC ">
+                        <w:r>
+                          <w:rPr>
+                            <w:noProof/>
+                          </w:rPr>
+                          <w:t>8</w:t>
+                        </w:r>
+                      </w:fldSimple>
                       <w:r>
                         <w:t xml:space="preserve"> - </w:t>
                       </w:r>
@@ -7807,7 +7203,7 @@
                     </pic:cNvPicPr>
                   </pic:nvPicPr>
                   <pic:blipFill>
-                    <a:blip r:embed="rId36">
+                    <a:blip r:embed="rId35">
                       <a:extLst>
                         <a:ext uri="{28A0092B-C50C-407E-A947-70E740481C1C}">
                           <a14:useLocalDpi xmlns:a14="http://schemas.microsoft.com/office/drawing/2010/main" val="0"/>
@@ -8418,7 +7814,7 @@
       <w:pPr>
         <w:pStyle w:val="Ttulo1"/>
       </w:pPr>
-      <w:bookmarkStart w:id="18" w:name="_Toc161759930"/>
+      <w:bookmarkStart w:id="18" w:name="_Toc161853844"/>
       <w:r>
         <w:t>Bibliografia</w:t>
       </w:r>
@@ -8435,7 +7831,7 @@
           <w:numId w:val="13"/>
         </w:numPr>
       </w:pPr>
-      <w:hyperlink r:id="rId37" w:history="1">
+      <w:hyperlink r:id="rId36" w:history="1">
         <w:r>
           <w:rPr>
             <w:rStyle w:val="Hiperligao"/>
@@ -8452,7 +7848,7 @@
           <w:numId w:val="13"/>
         </w:numPr>
       </w:pPr>
-      <w:hyperlink r:id="rId38" w:history="1">
+      <w:hyperlink r:id="rId37" w:history="1">
         <w:r>
           <w:rPr>
             <w:rStyle w:val="Hiperligao"/>
@@ -8469,7 +7865,7 @@
           <w:numId w:val="13"/>
         </w:numPr>
       </w:pPr>
-      <w:hyperlink r:id="rId39" w:history="1">
+      <w:hyperlink r:id="rId38" w:history="1">
         <w:r>
           <w:rPr>
             <w:rStyle w:val="Hiperligao"/>
@@ -8486,7 +7882,7 @@
           <w:numId w:val="13"/>
         </w:numPr>
       </w:pPr>
-      <w:hyperlink r:id="rId40" w:history="1">
+      <w:hyperlink r:id="rId39" w:history="1">
         <w:r>
           <w:rPr>
             <w:rStyle w:val="Hiperligao"/>
@@ -8503,7 +7899,7 @@
           <w:numId w:val="13"/>
         </w:numPr>
       </w:pPr>
-      <w:hyperlink r:id="rId41" w:history="1">
+      <w:hyperlink r:id="rId40" w:history="1">
         <w:r>
           <w:rPr>
             <w:rStyle w:val="Hiperligao"/>
@@ -8520,7 +7916,7 @@
           <w:numId w:val="13"/>
         </w:numPr>
       </w:pPr>
-      <w:hyperlink r:id="rId42" w:history="1">
+      <w:hyperlink r:id="rId41" w:history="1">
         <w:r>
           <w:rPr>
             <w:rStyle w:val="Hiperligao"/>
@@ -8536,7 +7932,7 @@
     </w:p>
     <w:p/>
     <w:sectPr>
-      <w:footerReference w:type="default" r:id="rId43"/>
+      <w:footerReference w:type="default" r:id="rId42"/>
       <w:pgSz w:w="11906" w:h="16838"/>
       <w:pgMar w:top="1417" w:right="1701" w:bottom="1417" w:left="1701" w:header="708" w:footer="708" w:gutter="0"/>
       <w:pgNumType w:start="1"/>
@@ -8548,7 +7944,7 @@
 </file>
 
 <file path=word/endnotes.xml><?xml version="1.0" encoding="utf-8"?>
-<w:endnotes xmlns:wpc="http://schemas.microsoft.com/office/word/2010/wordprocessingCanvas" xmlns:cx="http://schemas.microsoft.com/office/drawing/2014/chartex" xmlns:cx1="http://schemas.microsoft.com/office/drawing/2015/9/8/chartex" xmlns:cx2="http://schemas.microsoft.com/office/drawing/2015/10/21/chartex" xmlns:cx3="http://schemas.microsoft.com/office/drawing/2016/5/9/chartex" xmlns:cx4="http://schemas.microsoft.com/office/drawing/2016/5/10/chartex" xmlns:cx5="http://schemas.microsoft.com/office/drawing/2016/5/11/chartex" xmlns:cx6="http://schemas.microsoft.com/office/drawing/2016/5/12/chartex" xmlns:cx7="http://schemas.microsoft.com/office/drawing/2016/5/13/chartex" xmlns:cx8="http://schemas.microsoft.com/office/drawing/2016/5/14/chartex" xmlns:mc="http://schemas.openxmlformats.org/markup-compatibility/2006" xmlns:aink="http://schemas.microsoft.com/office/drawing/2016/ink" xmlns:am3d="http://schemas.microsoft.com/office/drawing/2017/model3d" xmlns:o="urn:schemas-microsoft-com:office:office" xmlns:oel="http://schemas.microsoft.com/office/2019/extlst" xmlns:r="http://schemas.openxmlformats.org/officeDocument/2006/relationships" xmlns:m="http://schemas.openxmlformats.org/officeDocument/2006/math" xmlns:v="urn:schemas-microsoft-com:vml" xmlns:wp14="http://schemas.microsoft.com/office/word/2010/wordprocessingDrawing" xmlns:wp="http://schemas.openxmlformats.org/drawingml/2006/wordprocessingDrawing" xmlns:w10="urn:schemas-microsoft-com:office:word" xmlns:w="http://schemas.openxmlformats.org/wordprocessingml/2006/main" xmlns:w14="http://schemas.microsoft.com/office/word/2010/wordml" xmlns:w15="http://schemas.microsoft.com/office/word/2012/wordml" xmlns:w16cex="http://schemas.microsoft.com/office/word/2018/wordml/cex" xmlns:w16cid="http://schemas.microsoft.com/office/word/2016/wordml/cid" xmlns:w16="http://schemas.microsoft.com/office/word/2018/wordml" xmlns:w16du="http://schemas.microsoft.com/office/word/2023/wordml/word16du" xmlns:w16sdtdh="http://schemas.microsoft.com/office/word/2020/wordml/sdtdatahash" xmlns:w16se="http://schemas.microsoft.com/office/word/2015/wordml/symex" xmlns:wpg="http://schemas.microsoft.com/office/word/2010/wordprocessingGroup" xmlns:wpi="http://schemas.microsoft.com/office/word/2010/wordprocessingInk" xmlns:wne="http://schemas.microsoft.com/office/word/2006/wordml" xmlns:wps="http://schemas.microsoft.com/office/word/2010/wordprocessingShape" mc:Ignorable="w14 w15 w16se w16cid w16 w16cex w16sdtdh w16du wp14">
+<w:endnotes xmlns:wpc="http://schemas.microsoft.com/office/word/2010/wordprocessingCanvas" xmlns:cx="http://schemas.microsoft.com/office/drawing/2014/chartex" xmlns:cx1="http://schemas.microsoft.com/office/drawing/2015/9/8/chartex" xmlns:cx2="http://schemas.microsoft.com/office/drawing/2015/10/21/chartex" xmlns:cx3="http://schemas.microsoft.com/office/drawing/2016/5/9/chartex" xmlns:cx4="http://schemas.microsoft.com/office/drawing/2016/5/10/chartex" xmlns:cx5="http://schemas.microsoft.com/office/drawing/2016/5/11/chartex" xmlns:cx6="http://schemas.microsoft.com/office/drawing/2016/5/12/chartex" xmlns:cx7="http://schemas.microsoft.com/office/drawing/2016/5/13/chartex" xmlns:cx8="http://schemas.microsoft.com/office/drawing/2016/5/14/chartex" xmlns:mc="http://schemas.openxmlformats.org/markup-compatibility/2006" xmlns:aink="http://schemas.microsoft.com/office/drawing/2016/ink" xmlns:am3d="http://schemas.microsoft.com/office/drawing/2017/model3d" xmlns:o="urn:schemas-microsoft-com:office:office" xmlns:r="http://schemas.openxmlformats.org/officeDocument/2006/relationships" xmlns:m="http://schemas.openxmlformats.org/officeDocument/2006/math" xmlns:v="urn:schemas-microsoft-com:vml" xmlns:wp14="http://schemas.microsoft.com/office/word/2010/wordprocessingDrawing" xmlns:wp="http://schemas.openxmlformats.org/drawingml/2006/wordprocessingDrawing" xmlns:w10="urn:schemas-microsoft-com:office:word" xmlns:w="http://schemas.openxmlformats.org/wordprocessingml/2006/main" xmlns:w14="http://schemas.microsoft.com/office/word/2010/wordml" xmlns:w15="http://schemas.microsoft.com/office/word/2012/wordml" xmlns:w16cex="http://schemas.microsoft.com/office/word/2018/wordml/cex" xmlns:w16cid="http://schemas.microsoft.com/office/word/2016/wordml/cid" xmlns:w16="http://schemas.microsoft.com/office/word/2018/wordml" xmlns:w16se="http://schemas.microsoft.com/office/word/2015/wordml/symex" xmlns:wpg="http://schemas.microsoft.com/office/word/2010/wordprocessingGroup" xmlns:wpi="http://schemas.microsoft.com/office/word/2010/wordprocessingInk" xmlns:wne="http://schemas.microsoft.com/office/word/2006/wordml" xmlns:wps="http://schemas.microsoft.com/office/word/2010/wordprocessingShape" mc:Ignorable="w14 w15 w16se w16cid w16 w16cex wp14">
   <w:endnote w:type="separator" w:id="-1">
     <w:p>
       <w:pPr>
@@ -8573,7 +7969,7 @@
 </file>
 
 <file path=word/footer1.xml><?xml version="1.0" encoding="utf-8"?>
-<w:ftr xmlns:wpc="http://schemas.microsoft.com/office/word/2010/wordprocessingCanvas" xmlns:cx="http://schemas.microsoft.com/office/drawing/2014/chartex" xmlns:cx1="http://schemas.microsoft.com/office/drawing/2015/9/8/chartex" xmlns:cx2="http://schemas.microsoft.com/office/drawing/2015/10/21/chartex" xmlns:cx3="http://schemas.microsoft.com/office/drawing/2016/5/9/chartex" xmlns:cx4="http://schemas.microsoft.com/office/drawing/2016/5/10/chartex" xmlns:cx5="http://schemas.microsoft.com/office/drawing/2016/5/11/chartex" xmlns:cx6="http://schemas.microsoft.com/office/drawing/2016/5/12/chartex" xmlns:cx7="http://schemas.microsoft.com/office/drawing/2016/5/13/chartex" xmlns:cx8="http://schemas.microsoft.com/office/drawing/2016/5/14/chartex" xmlns:mc="http://schemas.openxmlformats.org/markup-compatibility/2006" xmlns:aink="http://schemas.microsoft.com/office/drawing/2016/ink" xmlns:am3d="http://schemas.microsoft.com/office/drawing/2017/model3d" xmlns:o="urn:schemas-microsoft-com:office:office" xmlns:oel="http://schemas.microsoft.com/office/2019/extlst" xmlns:r="http://schemas.openxmlformats.org/officeDocument/2006/relationships" xmlns:m="http://schemas.openxmlformats.org/officeDocument/2006/math" xmlns:v="urn:schemas-microsoft-com:vml" xmlns:wp14="http://schemas.microsoft.com/office/word/2010/wordprocessingDrawing" xmlns:wp="http://schemas.openxmlformats.org/drawingml/2006/wordprocessingDrawing" xmlns:w10="urn:schemas-microsoft-com:office:word" xmlns:w="http://schemas.openxmlformats.org/wordprocessingml/2006/main" xmlns:w14="http://schemas.microsoft.com/office/word/2010/wordml" xmlns:w15="http://schemas.microsoft.com/office/word/2012/wordml" xmlns:w16cex="http://schemas.microsoft.com/office/word/2018/wordml/cex" xmlns:w16cid="http://schemas.microsoft.com/office/word/2016/wordml/cid" xmlns:w16="http://schemas.microsoft.com/office/word/2018/wordml" xmlns:w16du="http://schemas.microsoft.com/office/word/2023/wordml/word16du" xmlns:w16sdtdh="http://schemas.microsoft.com/office/word/2020/wordml/sdtdatahash" xmlns:w16se="http://schemas.microsoft.com/office/word/2015/wordml/symex" xmlns:wpg="http://schemas.microsoft.com/office/word/2010/wordprocessingGroup" xmlns:wpi="http://schemas.microsoft.com/office/word/2010/wordprocessingInk" xmlns:wne="http://schemas.microsoft.com/office/word/2006/wordml" xmlns:wps="http://schemas.microsoft.com/office/word/2010/wordprocessingShape" mc:Ignorable="w14 w15 w16se w16cid w16 w16cex w16sdtdh w16du wp14">
+<w:ftr xmlns:wpc="http://schemas.microsoft.com/office/word/2010/wordprocessingCanvas" xmlns:cx="http://schemas.microsoft.com/office/drawing/2014/chartex" xmlns:cx1="http://schemas.microsoft.com/office/drawing/2015/9/8/chartex" xmlns:cx2="http://schemas.microsoft.com/office/drawing/2015/10/21/chartex" xmlns:cx3="http://schemas.microsoft.com/office/drawing/2016/5/9/chartex" xmlns:cx4="http://schemas.microsoft.com/office/drawing/2016/5/10/chartex" xmlns:cx5="http://schemas.microsoft.com/office/drawing/2016/5/11/chartex" xmlns:cx6="http://schemas.microsoft.com/office/drawing/2016/5/12/chartex" xmlns:cx7="http://schemas.microsoft.com/office/drawing/2016/5/13/chartex" xmlns:cx8="http://schemas.microsoft.com/office/drawing/2016/5/14/chartex" xmlns:mc="http://schemas.openxmlformats.org/markup-compatibility/2006" xmlns:aink="http://schemas.microsoft.com/office/drawing/2016/ink" xmlns:am3d="http://schemas.microsoft.com/office/drawing/2017/model3d" xmlns:o="urn:schemas-microsoft-com:office:office" xmlns:r="http://schemas.openxmlformats.org/officeDocument/2006/relationships" xmlns:m="http://schemas.openxmlformats.org/officeDocument/2006/math" xmlns:v="urn:schemas-microsoft-com:vml" xmlns:wp14="http://schemas.microsoft.com/office/word/2010/wordprocessingDrawing" xmlns:wp="http://schemas.openxmlformats.org/drawingml/2006/wordprocessingDrawing" xmlns:w10="urn:schemas-microsoft-com:office:word" xmlns:w="http://schemas.openxmlformats.org/wordprocessingml/2006/main" xmlns:w14="http://schemas.microsoft.com/office/word/2010/wordml" xmlns:w15="http://schemas.microsoft.com/office/word/2012/wordml" xmlns:w16cex="http://schemas.microsoft.com/office/word/2018/wordml/cex" xmlns:w16cid="http://schemas.microsoft.com/office/word/2016/wordml/cid" xmlns:w16="http://schemas.microsoft.com/office/word/2018/wordml" xmlns:w16se="http://schemas.microsoft.com/office/word/2015/wordml/symex" xmlns:wpg="http://schemas.microsoft.com/office/word/2010/wordprocessingGroup" xmlns:wpi="http://schemas.microsoft.com/office/word/2010/wordprocessingInk" xmlns:wne="http://schemas.microsoft.com/office/word/2006/wordml" xmlns:wps="http://schemas.microsoft.com/office/word/2010/wordprocessingShape" mc:Ignorable="w14 w15 w16se w16cid w16 w16cex wp14">
   <w:sdt>
     <w:sdtPr>
       <w:id w:val="1275749601"/>
@@ -8600,7 +7996,7 @@
 </file>
 
 <file path=word/footer2.xml><?xml version="1.0" encoding="utf-8"?>
-<w:ftr xmlns:wpc="http://schemas.microsoft.com/office/word/2010/wordprocessingCanvas" xmlns:cx="http://schemas.microsoft.com/office/drawing/2014/chartex" xmlns:cx1="http://schemas.microsoft.com/office/drawing/2015/9/8/chartex" xmlns:cx2="http://schemas.microsoft.com/office/drawing/2015/10/21/chartex" xmlns:cx3="http://schemas.microsoft.com/office/drawing/2016/5/9/chartex" xmlns:cx4="http://schemas.microsoft.com/office/drawing/2016/5/10/chartex" xmlns:cx5="http://schemas.microsoft.com/office/drawing/2016/5/11/chartex" xmlns:cx6="http://schemas.microsoft.com/office/drawing/2016/5/12/chartex" xmlns:cx7="http://schemas.microsoft.com/office/drawing/2016/5/13/chartex" xmlns:cx8="http://schemas.microsoft.com/office/drawing/2016/5/14/chartex" xmlns:mc="http://schemas.openxmlformats.org/markup-compatibility/2006" xmlns:aink="http://schemas.microsoft.com/office/drawing/2016/ink" xmlns:am3d="http://schemas.microsoft.com/office/drawing/2017/model3d" xmlns:o="urn:schemas-microsoft-com:office:office" xmlns:oel="http://schemas.microsoft.com/office/2019/extlst" xmlns:r="http://schemas.openxmlformats.org/officeDocument/2006/relationships" xmlns:m="http://schemas.openxmlformats.org/officeDocument/2006/math" xmlns:v="urn:schemas-microsoft-com:vml" xmlns:wp14="http://schemas.microsoft.com/office/word/2010/wordprocessingDrawing" xmlns:wp="http://schemas.openxmlformats.org/drawingml/2006/wordprocessingDrawing" xmlns:w10="urn:schemas-microsoft-com:office:word" xmlns:w="http://schemas.openxmlformats.org/wordprocessingml/2006/main" xmlns:w14="http://schemas.microsoft.com/office/word/2010/wordml" xmlns:w15="http://schemas.microsoft.com/office/word/2012/wordml" xmlns:w16cex="http://schemas.microsoft.com/office/word/2018/wordml/cex" xmlns:w16cid="http://schemas.microsoft.com/office/word/2016/wordml/cid" xmlns:w16="http://schemas.microsoft.com/office/word/2018/wordml" xmlns:w16du="http://schemas.microsoft.com/office/word/2023/wordml/word16du" xmlns:w16sdtdh="http://schemas.microsoft.com/office/word/2020/wordml/sdtdatahash" xmlns:w16se="http://schemas.microsoft.com/office/word/2015/wordml/symex" xmlns:wpg="http://schemas.microsoft.com/office/word/2010/wordprocessingGroup" xmlns:wpi="http://schemas.microsoft.com/office/word/2010/wordprocessingInk" xmlns:wne="http://schemas.microsoft.com/office/word/2006/wordml" xmlns:wps="http://schemas.microsoft.com/office/word/2010/wordprocessingShape" mc:Ignorable="w14 w15 w16se w16cid w16 w16cex w16sdtdh w16du wp14">
+<w:ftr xmlns:wpc="http://schemas.microsoft.com/office/word/2010/wordprocessingCanvas" xmlns:cx="http://schemas.microsoft.com/office/drawing/2014/chartex" xmlns:cx1="http://schemas.microsoft.com/office/drawing/2015/9/8/chartex" xmlns:cx2="http://schemas.microsoft.com/office/drawing/2015/10/21/chartex" xmlns:cx3="http://schemas.microsoft.com/office/drawing/2016/5/9/chartex" xmlns:cx4="http://schemas.microsoft.com/office/drawing/2016/5/10/chartex" xmlns:cx5="http://schemas.microsoft.com/office/drawing/2016/5/11/chartex" xmlns:cx6="http://schemas.microsoft.com/office/drawing/2016/5/12/chartex" xmlns:cx7="http://schemas.microsoft.com/office/drawing/2016/5/13/chartex" xmlns:cx8="http://schemas.microsoft.com/office/drawing/2016/5/14/chartex" xmlns:mc="http://schemas.openxmlformats.org/markup-compatibility/2006" xmlns:aink="http://schemas.microsoft.com/office/drawing/2016/ink" xmlns:am3d="http://schemas.microsoft.com/office/drawing/2017/model3d" xmlns:o="urn:schemas-microsoft-com:office:office" xmlns:r="http://schemas.openxmlformats.org/officeDocument/2006/relationships" xmlns:m="http://schemas.openxmlformats.org/officeDocument/2006/math" xmlns:v="urn:schemas-microsoft-com:vml" xmlns:wp14="http://schemas.microsoft.com/office/word/2010/wordprocessingDrawing" xmlns:wp="http://schemas.openxmlformats.org/drawingml/2006/wordprocessingDrawing" xmlns:w10="urn:schemas-microsoft-com:office:word" xmlns:w="http://schemas.openxmlformats.org/wordprocessingml/2006/main" xmlns:w14="http://schemas.microsoft.com/office/word/2010/wordml" xmlns:w15="http://schemas.microsoft.com/office/word/2012/wordml" xmlns:w16cex="http://schemas.microsoft.com/office/word/2018/wordml/cex" xmlns:w16cid="http://schemas.microsoft.com/office/word/2016/wordml/cid" xmlns:w16="http://schemas.microsoft.com/office/word/2018/wordml" xmlns:w16se="http://schemas.microsoft.com/office/word/2015/wordml/symex" xmlns:wpg="http://schemas.microsoft.com/office/word/2010/wordprocessingGroup" xmlns:wpi="http://schemas.microsoft.com/office/word/2010/wordprocessingInk" xmlns:wne="http://schemas.microsoft.com/office/word/2006/wordml" xmlns:wps="http://schemas.microsoft.com/office/word/2010/wordprocessingShape" mc:Ignorable="w14 w15 w16se w16cid w16 w16cex wp14">
   <w:sdt>
     <w:sdtPr>
       <w:id w:val="-298995816"/>
@@ -8642,7 +8038,7 @@
 </file>
 
 <file path=word/footer3.xml><?xml version="1.0" encoding="utf-8"?>
-<w:ftr xmlns:wpc="http://schemas.microsoft.com/office/word/2010/wordprocessingCanvas" xmlns:cx="http://schemas.microsoft.com/office/drawing/2014/chartex" xmlns:cx1="http://schemas.microsoft.com/office/drawing/2015/9/8/chartex" xmlns:cx2="http://schemas.microsoft.com/office/drawing/2015/10/21/chartex" xmlns:cx3="http://schemas.microsoft.com/office/drawing/2016/5/9/chartex" xmlns:cx4="http://schemas.microsoft.com/office/drawing/2016/5/10/chartex" xmlns:cx5="http://schemas.microsoft.com/office/drawing/2016/5/11/chartex" xmlns:cx6="http://schemas.microsoft.com/office/drawing/2016/5/12/chartex" xmlns:cx7="http://schemas.microsoft.com/office/drawing/2016/5/13/chartex" xmlns:cx8="http://schemas.microsoft.com/office/drawing/2016/5/14/chartex" xmlns:mc="http://schemas.openxmlformats.org/markup-compatibility/2006" xmlns:aink="http://schemas.microsoft.com/office/drawing/2016/ink" xmlns:am3d="http://schemas.microsoft.com/office/drawing/2017/model3d" xmlns:o="urn:schemas-microsoft-com:office:office" xmlns:oel="http://schemas.microsoft.com/office/2019/extlst" xmlns:r="http://schemas.openxmlformats.org/officeDocument/2006/relationships" xmlns:m="http://schemas.openxmlformats.org/officeDocument/2006/math" xmlns:v="urn:schemas-microsoft-com:vml" xmlns:wp14="http://schemas.microsoft.com/office/word/2010/wordprocessingDrawing" xmlns:wp="http://schemas.openxmlformats.org/drawingml/2006/wordprocessingDrawing" xmlns:w10="urn:schemas-microsoft-com:office:word" xmlns:w="http://schemas.openxmlformats.org/wordprocessingml/2006/main" xmlns:w14="http://schemas.microsoft.com/office/word/2010/wordml" xmlns:w15="http://schemas.microsoft.com/office/word/2012/wordml" xmlns:w16cex="http://schemas.microsoft.com/office/word/2018/wordml/cex" xmlns:w16cid="http://schemas.microsoft.com/office/word/2016/wordml/cid" xmlns:w16="http://schemas.microsoft.com/office/word/2018/wordml" xmlns:w16du="http://schemas.microsoft.com/office/word/2023/wordml/word16du" xmlns:w16sdtdh="http://schemas.microsoft.com/office/word/2020/wordml/sdtdatahash" xmlns:w16se="http://schemas.microsoft.com/office/word/2015/wordml/symex" xmlns:wpg="http://schemas.microsoft.com/office/word/2010/wordprocessingGroup" xmlns:wpi="http://schemas.microsoft.com/office/word/2010/wordprocessingInk" xmlns:wne="http://schemas.microsoft.com/office/word/2006/wordml" xmlns:wps="http://schemas.microsoft.com/office/word/2010/wordprocessingShape" mc:Ignorable="w14 w15 w16se w16cid w16 w16cex w16sdtdh w16du wp14">
+<w:ftr xmlns:wpc="http://schemas.microsoft.com/office/word/2010/wordprocessingCanvas" xmlns:cx="http://schemas.microsoft.com/office/drawing/2014/chartex" xmlns:cx1="http://schemas.microsoft.com/office/drawing/2015/9/8/chartex" xmlns:cx2="http://schemas.microsoft.com/office/drawing/2015/10/21/chartex" xmlns:cx3="http://schemas.microsoft.com/office/drawing/2016/5/9/chartex" xmlns:cx4="http://schemas.microsoft.com/office/drawing/2016/5/10/chartex" xmlns:cx5="http://schemas.microsoft.com/office/drawing/2016/5/11/chartex" xmlns:cx6="http://schemas.microsoft.com/office/drawing/2016/5/12/chartex" xmlns:cx7="http://schemas.microsoft.com/office/drawing/2016/5/13/chartex" xmlns:cx8="http://schemas.microsoft.com/office/drawing/2016/5/14/chartex" xmlns:mc="http://schemas.openxmlformats.org/markup-compatibility/2006" xmlns:aink="http://schemas.microsoft.com/office/drawing/2016/ink" xmlns:am3d="http://schemas.microsoft.com/office/drawing/2017/model3d" xmlns:o="urn:schemas-microsoft-com:office:office" xmlns:r="http://schemas.openxmlformats.org/officeDocument/2006/relationships" xmlns:m="http://schemas.openxmlformats.org/officeDocument/2006/math" xmlns:v="urn:schemas-microsoft-com:vml" xmlns:wp14="http://schemas.microsoft.com/office/word/2010/wordprocessingDrawing" xmlns:wp="http://schemas.openxmlformats.org/drawingml/2006/wordprocessingDrawing" xmlns:w10="urn:schemas-microsoft-com:office:word" xmlns:w="http://schemas.openxmlformats.org/wordprocessingml/2006/main" xmlns:w14="http://schemas.microsoft.com/office/word/2010/wordml" xmlns:w15="http://schemas.microsoft.com/office/word/2012/wordml" xmlns:w16cex="http://schemas.microsoft.com/office/word/2018/wordml/cex" xmlns:w16cid="http://schemas.microsoft.com/office/word/2016/wordml/cid" xmlns:w16="http://schemas.microsoft.com/office/word/2018/wordml" xmlns:w16se="http://schemas.microsoft.com/office/word/2015/wordml/symex" xmlns:wpg="http://schemas.microsoft.com/office/word/2010/wordprocessingGroup" xmlns:wpi="http://schemas.microsoft.com/office/word/2010/wordprocessingInk" xmlns:wne="http://schemas.microsoft.com/office/word/2006/wordml" xmlns:wps="http://schemas.microsoft.com/office/word/2010/wordprocessingShape" mc:Ignorable="w14 w15 w16se w16cid w16 w16cex wp14">
   <w:sdt>
     <w:sdtPr>
       <w:id w:val="1808585522"/>
@@ -8684,7 +8080,7 @@
 </file>
 
 <file path=word/footnotes.xml><?xml version="1.0" encoding="utf-8"?>
-<w:footnotes xmlns:wpc="http://schemas.microsoft.com/office/word/2010/wordprocessingCanvas" xmlns:cx="http://schemas.microsoft.com/office/drawing/2014/chartex" xmlns:cx1="http://schemas.microsoft.com/office/drawing/2015/9/8/chartex" xmlns:cx2="http://schemas.microsoft.com/office/drawing/2015/10/21/chartex" xmlns:cx3="http://schemas.microsoft.com/office/drawing/2016/5/9/chartex" xmlns:cx4="http://schemas.microsoft.com/office/drawing/2016/5/10/chartex" xmlns:cx5="http://schemas.microsoft.com/office/drawing/2016/5/11/chartex" xmlns:cx6="http://schemas.microsoft.com/office/drawing/2016/5/12/chartex" xmlns:cx7="http://schemas.microsoft.com/office/drawing/2016/5/13/chartex" xmlns:cx8="http://schemas.microsoft.com/office/drawing/2016/5/14/chartex" xmlns:mc="http://schemas.openxmlformats.org/markup-compatibility/2006" xmlns:aink="http://schemas.microsoft.com/office/drawing/2016/ink" xmlns:am3d="http://schemas.microsoft.com/office/drawing/2017/model3d" xmlns:o="urn:schemas-microsoft-com:office:office" xmlns:oel="http://schemas.microsoft.com/office/2019/extlst" xmlns:r="http://schemas.openxmlformats.org/officeDocument/2006/relationships" xmlns:m="http://schemas.openxmlformats.org/officeDocument/2006/math" xmlns:v="urn:schemas-microsoft-com:vml" xmlns:wp14="http://schemas.microsoft.com/office/word/2010/wordprocessingDrawing" xmlns:wp="http://schemas.openxmlformats.org/drawingml/2006/wordprocessingDrawing" xmlns:w10="urn:schemas-microsoft-com:office:word" xmlns:w="http://schemas.openxmlformats.org/wordprocessingml/2006/main" xmlns:w14="http://schemas.microsoft.com/office/word/2010/wordml" xmlns:w15="http://schemas.microsoft.com/office/word/2012/wordml" xmlns:w16cex="http://schemas.microsoft.com/office/word/2018/wordml/cex" xmlns:w16cid="http://schemas.microsoft.com/office/word/2016/wordml/cid" xmlns:w16="http://schemas.microsoft.com/office/word/2018/wordml" xmlns:w16du="http://schemas.microsoft.com/office/word/2023/wordml/word16du" xmlns:w16sdtdh="http://schemas.microsoft.com/office/word/2020/wordml/sdtdatahash" xmlns:w16se="http://schemas.microsoft.com/office/word/2015/wordml/symex" xmlns:wpg="http://schemas.microsoft.com/office/word/2010/wordprocessingGroup" xmlns:wpi="http://schemas.microsoft.com/office/word/2010/wordprocessingInk" xmlns:wne="http://schemas.microsoft.com/office/word/2006/wordml" xmlns:wps="http://schemas.microsoft.com/office/word/2010/wordprocessingShape" mc:Ignorable="w14 w15 w16se w16cid w16 w16cex w16sdtdh w16du wp14">
+<w:footnotes xmlns:wpc="http://schemas.microsoft.com/office/word/2010/wordprocessingCanvas" xmlns:cx="http://schemas.microsoft.com/office/drawing/2014/chartex" xmlns:cx1="http://schemas.microsoft.com/office/drawing/2015/9/8/chartex" xmlns:cx2="http://schemas.microsoft.com/office/drawing/2015/10/21/chartex" xmlns:cx3="http://schemas.microsoft.com/office/drawing/2016/5/9/chartex" xmlns:cx4="http://schemas.microsoft.com/office/drawing/2016/5/10/chartex" xmlns:cx5="http://schemas.microsoft.com/office/drawing/2016/5/11/chartex" xmlns:cx6="http://schemas.microsoft.com/office/drawing/2016/5/12/chartex" xmlns:cx7="http://schemas.microsoft.com/office/drawing/2016/5/13/chartex" xmlns:cx8="http://schemas.microsoft.com/office/drawing/2016/5/14/chartex" xmlns:mc="http://schemas.openxmlformats.org/markup-compatibility/2006" xmlns:aink="http://schemas.microsoft.com/office/drawing/2016/ink" xmlns:am3d="http://schemas.microsoft.com/office/drawing/2017/model3d" xmlns:o="urn:schemas-microsoft-com:office:office" xmlns:r="http://schemas.openxmlformats.org/officeDocument/2006/relationships" xmlns:m="http://schemas.openxmlformats.org/officeDocument/2006/math" xmlns:v="urn:schemas-microsoft-com:vml" xmlns:wp14="http://schemas.microsoft.com/office/word/2010/wordprocessingDrawing" xmlns:wp="http://schemas.openxmlformats.org/drawingml/2006/wordprocessingDrawing" xmlns:w10="urn:schemas-microsoft-com:office:word" xmlns:w="http://schemas.openxmlformats.org/wordprocessingml/2006/main" xmlns:w14="http://schemas.microsoft.com/office/word/2010/wordml" xmlns:w15="http://schemas.microsoft.com/office/word/2012/wordml" xmlns:w16cex="http://schemas.microsoft.com/office/word/2018/wordml/cex" xmlns:w16cid="http://schemas.microsoft.com/office/word/2016/wordml/cid" xmlns:w16="http://schemas.microsoft.com/office/word/2018/wordml" xmlns:w16se="http://schemas.microsoft.com/office/word/2015/wordml/symex" xmlns:wpg="http://schemas.microsoft.com/office/word/2010/wordprocessingGroup" xmlns:wpi="http://schemas.microsoft.com/office/word/2010/wordprocessingInk" xmlns:wne="http://schemas.microsoft.com/office/word/2006/wordml" xmlns:wps="http://schemas.microsoft.com/office/word/2010/wordprocessingShape" mc:Ignorable="w14 w15 w16se w16cid w16 w16cex wp14">
   <w:footnote w:type="separator" w:id="-1">
     <w:p>
       <w:pPr>
@@ -8709,7 +8105,7 @@
 </file>
 
 <file path=word/numbering.xml><?xml version="1.0" encoding="utf-8"?>
-<w:numbering xmlns:wpc="http://schemas.microsoft.com/office/word/2010/wordprocessingCanvas" xmlns:cx="http://schemas.microsoft.com/office/drawing/2014/chartex" xmlns:cx1="http://schemas.microsoft.com/office/drawing/2015/9/8/chartex" xmlns:cx2="http://schemas.microsoft.com/office/drawing/2015/10/21/chartex" xmlns:cx3="http://schemas.microsoft.com/office/drawing/2016/5/9/chartex" xmlns:cx4="http://schemas.microsoft.com/office/drawing/2016/5/10/chartex" xmlns:cx5="http://schemas.microsoft.com/office/drawing/2016/5/11/chartex" xmlns:cx6="http://schemas.microsoft.com/office/drawing/2016/5/12/chartex" xmlns:cx7="http://schemas.microsoft.com/office/drawing/2016/5/13/chartex" xmlns:cx8="http://schemas.microsoft.com/office/drawing/2016/5/14/chartex" xmlns:mc="http://schemas.openxmlformats.org/markup-compatibility/2006" xmlns:aink="http://schemas.microsoft.com/office/drawing/2016/ink" xmlns:am3d="http://schemas.microsoft.com/office/drawing/2017/model3d" xmlns:o="urn:schemas-microsoft-com:office:office" xmlns:oel="http://schemas.microsoft.com/office/2019/extlst" xmlns:r="http://schemas.openxmlformats.org/officeDocument/2006/relationships" xmlns:m="http://schemas.openxmlformats.org/officeDocument/2006/math" xmlns:v="urn:schemas-microsoft-com:vml" xmlns:wp14="http://schemas.microsoft.com/office/word/2010/wordprocessingDrawing" xmlns:wp="http://schemas.openxmlformats.org/drawingml/2006/wordprocessingDrawing" xmlns:w10="urn:schemas-microsoft-com:office:word" xmlns:w="http://schemas.openxmlformats.org/wordprocessingml/2006/main" xmlns:w14="http://schemas.microsoft.com/office/word/2010/wordml" xmlns:w15="http://schemas.microsoft.com/office/word/2012/wordml" xmlns:w16cex="http://schemas.microsoft.com/office/word/2018/wordml/cex" xmlns:w16cid="http://schemas.microsoft.com/office/word/2016/wordml/cid" xmlns:w16="http://schemas.microsoft.com/office/word/2018/wordml" xmlns:w16du="http://schemas.microsoft.com/office/word/2023/wordml/word16du" xmlns:w16sdtdh="http://schemas.microsoft.com/office/word/2020/wordml/sdtdatahash" xmlns:w16se="http://schemas.microsoft.com/office/word/2015/wordml/symex" xmlns:wpg="http://schemas.microsoft.com/office/word/2010/wordprocessingGroup" xmlns:wpi="http://schemas.microsoft.com/office/word/2010/wordprocessingInk" xmlns:wne="http://schemas.microsoft.com/office/word/2006/wordml" xmlns:wps="http://schemas.microsoft.com/office/word/2010/wordprocessingShape" mc:Ignorable="w14 w15 w16se w16cid w16 w16cex w16sdtdh w16du wp14">
+<w:numbering xmlns:wpc="http://schemas.microsoft.com/office/word/2010/wordprocessingCanvas" xmlns:cx="http://schemas.microsoft.com/office/drawing/2014/chartex" xmlns:cx1="http://schemas.microsoft.com/office/drawing/2015/9/8/chartex" xmlns:cx2="http://schemas.microsoft.com/office/drawing/2015/10/21/chartex" xmlns:cx3="http://schemas.microsoft.com/office/drawing/2016/5/9/chartex" xmlns:cx4="http://schemas.microsoft.com/office/drawing/2016/5/10/chartex" xmlns:cx5="http://schemas.microsoft.com/office/drawing/2016/5/11/chartex" xmlns:cx6="http://schemas.microsoft.com/office/drawing/2016/5/12/chartex" xmlns:cx7="http://schemas.microsoft.com/office/drawing/2016/5/13/chartex" xmlns:cx8="http://schemas.microsoft.com/office/drawing/2016/5/14/chartex" xmlns:mc="http://schemas.openxmlformats.org/markup-compatibility/2006" xmlns:aink="http://schemas.microsoft.com/office/drawing/2016/ink" xmlns:am3d="http://schemas.microsoft.com/office/drawing/2017/model3d" xmlns:o="urn:schemas-microsoft-com:office:office" xmlns:r="http://schemas.openxmlformats.org/officeDocument/2006/relationships" xmlns:m="http://schemas.openxmlformats.org/officeDocument/2006/math" xmlns:v="urn:schemas-microsoft-com:vml" xmlns:wp14="http://schemas.microsoft.com/office/word/2010/wordprocessingDrawing" xmlns:wp="http://schemas.openxmlformats.org/drawingml/2006/wordprocessingDrawing" xmlns:w10="urn:schemas-microsoft-com:office:word" xmlns:w="http://schemas.openxmlformats.org/wordprocessingml/2006/main" xmlns:w14="http://schemas.microsoft.com/office/word/2010/wordml" xmlns:w15="http://schemas.microsoft.com/office/word/2012/wordml" xmlns:w16cex="http://schemas.microsoft.com/office/word/2018/wordml/cex" xmlns:w16cid="http://schemas.microsoft.com/office/word/2016/wordml/cid" xmlns:w16="http://schemas.microsoft.com/office/word/2018/wordml" xmlns:w16se="http://schemas.microsoft.com/office/word/2015/wordml/symex" xmlns:wpg="http://schemas.microsoft.com/office/word/2010/wordprocessingGroup" xmlns:wpi="http://schemas.microsoft.com/office/word/2010/wordprocessingInk" xmlns:wne="http://schemas.microsoft.com/office/word/2006/wordml" xmlns:wps="http://schemas.microsoft.com/office/word/2010/wordprocessingShape" mc:Ignorable="w14 w15 w16se w16cid w16 w16cex wp14">
   <w:abstractNum w:abstractNumId="0" w15:restartNumberingAfterBreak="0">
     <w:nsid w:val="00D76626"/>
     <w:multiLevelType w:val="hybridMultilevel"/>
@@ -10355,56 +9751,56 @@
       </w:rPr>
     </w:lvl>
   </w:abstractNum>
-  <w:num w:numId="1" w16cid:durableId="2006547010">
+  <w:num w:numId="1">
     <w:abstractNumId w:val="6"/>
   </w:num>
-  <w:num w:numId="2" w16cid:durableId="227762726">
+  <w:num w:numId="2">
     <w:abstractNumId w:val="4"/>
   </w:num>
-  <w:num w:numId="3" w16cid:durableId="369380542">
+  <w:num w:numId="3">
     <w:abstractNumId w:val="0"/>
   </w:num>
-  <w:num w:numId="4" w16cid:durableId="1831098191">
+  <w:num w:numId="4">
     <w:abstractNumId w:val="10"/>
   </w:num>
-  <w:num w:numId="5" w16cid:durableId="32970264">
+  <w:num w:numId="5">
     <w:abstractNumId w:val="7"/>
   </w:num>
-  <w:num w:numId="6" w16cid:durableId="2025784239">
+  <w:num w:numId="6">
     <w:abstractNumId w:val="3"/>
   </w:num>
-  <w:num w:numId="7" w16cid:durableId="630936269">
+  <w:num w:numId="7">
     <w:abstractNumId w:val="12"/>
   </w:num>
-  <w:num w:numId="8" w16cid:durableId="43721337">
+  <w:num w:numId="8">
     <w:abstractNumId w:val="14"/>
   </w:num>
-  <w:num w:numId="9" w16cid:durableId="1535925896">
+  <w:num w:numId="9">
     <w:abstractNumId w:val="8"/>
   </w:num>
-  <w:num w:numId="10" w16cid:durableId="298465331">
+  <w:num w:numId="10">
     <w:abstractNumId w:val="1"/>
   </w:num>
-  <w:num w:numId="11" w16cid:durableId="1661082303">
+  <w:num w:numId="11">
     <w:abstractNumId w:val="13"/>
   </w:num>
-  <w:num w:numId="12" w16cid:durableId="2047636225">
+  <w:num w:numId="12">
     <w:abstractNumId w:val="9"/>
   </w:num>
-  <w:num w:numId="13" w16cid:durableId="475149712">
+  <w:num w:numId="13">
     <w:abstractNumId w:val="2"/>
   </w:num>
-  <w:num w:numId="14" w16cid:durableId="493104806">
+  <w:num w:numId="14">
     <w:abstractNumId w:val="11"/>
   </w:num>
-  <w:num w:numId="15" w16cid:durableId="1406686858">
+  <w:num w:numId="15">
     <w:abstractNumId w:val="5"/>
   </w:num>
 </w:numbering>
 </file>
 
 <file path=word/styles.xml><?xml version="1.0" encoding="utf-8"?>
-<w:styles xmlns:mc="http://schemas.openxmlformats.org/markup-compatibility/2006" xmlns:r="http://schemas.openxmlformats.org/officeDocument/2006/relationships" xmlns:w="http://schemas.openxmlformats.org/wordprocessingml/2006/main" xmlns:w14="http://schemas.microsoft.com/office/word/2010/wordml" xmlns:w15="http://schemas.microsoft.com/office/word/2012/wordml" xmlns:w16cex="http://schemas.microsoft.com/office/word/2018/wordml/cex" xmlns:w16cid="http://schemas.microsoft.com/office/word/2016/wordml/cid" xmlns:w16="http://schemas.microsoft.com/office/word/2018/wordml" xmlns:w16du="http://schemas.microsoft.com/office/word/2023/wordml/word16du" xmlns:w16sdtdh="http://schemas.microsoft.com/office/word/2020/wordml/sdtdatahash" xmlns:w16se="http://schemas.microsoft.com/office/word/2015/wordml/symex" mc:Ignorable="w14 w15 w16se w16cid w16 w16cex w16sdtdh w16du">
+<w:styles xmlns:mc="http://schemas.openxmlformats.org/markup-compatibility/2006" xmlns:r="http://schemas.openxmlformats.org/officeDocument/2006/relationships" xmlns:w="http://schemas.openxmlformats.org/wordprocessingml/2006/main" xmlns:w14="http://schemas.microsoft.com/office/word/2010/wordml" xmlns:w15="http://schemas.microsoft.com/office/word/2012/wordml" xmlns:w16cex="http://schemas.microsoft.com/office/word/2018/wordml/cex" xmlns:w16cid="http://schemas.microsoft.com/office/word/2016/wordml/cid" xmlns:w16="http://schemas.microsoft.com/office/word/2018/wordml" xmlns:w16se="http://schemas.microsoft.com/office/word/2015/wordml/symex" mc:Ignorable="w14 w15 w16se w16cid w16 w16cex">
   <w:docDefaults>
     <w:rPrDefault>
       <w:rPr>
@@ -11471,7 +10867,7 @@
 </file>
 
 <file path=customXml/itemProps1.xml><?xml version="1.0" encoding="utf-8"?>
-<ds:datastoreItem xmlns:ds="http://schemas.openxmlformats.org/officeDocument/2006/customXml" ds:itemID="{EA08B34E-E81F-463A-BD29-EEAFBD8EA665}">
+<ds:datastoreItem xmlns:ds="http://schemas.openxmlformats.org/officeDocument/2006/customXml" ds:itemID="{1F261FF2-83AF-4958-9761-0F43815DBC7B}">
   <ds:schemaRefs>
     <ds:schemaRef ds:uri="http://schemas.openxmlformats.org/officeDocument/2006/bibliography"/>
   </ds:schemaRefs>

</xml_diff>